<commit_message>
Cambio en el documento de la tésis, se agrega el parágrafo 3.1. Cambio en el nombre de algunas páginas en xht,ml.
</commit_message>
<xml_diff>
--- a/Documentos Ometeus/RECONOCIMIENTO Y SOLUCIÓN DEL PROBLEMA DE IDENTIDAD COLECTIVA EN LA UNIVERSIDAD PILOTO MONOGRAFIA.docx
+++ b/Documentos Ometeus/RECONOCIMIENTO Y SOLUCIÓN DEL PROBLEMA DE IDENTIDAD COLECTIVA EN LA UNIVERSIDAD PILOTO MONOGRAFIA.docx
@@ -1,6 +1,6 @@
 
 <file path=word/document.xml><?xml version="1.0" encoding="utf-8"?>
-<w:document xmlns:wpc="http://schemas.microsoft.com/office/word/2010/wordprocessingCanvas" xmlns:mc="http://schemas.openxmlformats.org/markup-compatibility/2006" xmlns:o="urn:schemas-microsoft-com:office:office" xmlns:r="http://schemas.openxmlformats.org/officeDocument/2006/relationships" xmlns:m="http://schemas.openxmlformats.org/officeDocument/2006/math" xmlns:v="urn:schemas-microsoft-com:vml" xmlns:wp14="http://schemas.microsoft.com/office/word/2010/wordprocessingDrawing" xmlns:wp="http://schemas.openxmlformats.org/drawingml/2006/wordprocessingDrawing" xmlns:w10="urn:schemas-microsoft-com:office:word" xmlns:w="http://schemas.openxmlformats.org/wordprocessingml/2006/main" xmlns:w14="http://schemas.microsoft.com/office/word/2010/wordml" xmlns:wpg="http://schemas.microsoft.com/office/word/2010/wordprocessingGroup" xmlns:wpi="http://schemas.microsoft.com/office/word/2010/wordprocessingInk" xmlns:wne="http://schemas.microsoft.com/office/word/2006/wordml" xmlns:wps="http://schemas.microsoft.com/office/word/2010/wordprocessingShape" mc:Ignorable="w14 wp14">
+<w:document xmlns:wpc="http://schemas.microsoft.com/office/word/2010/wordprocessingCanvas" xmlns:mc="http://schemas.openxmlformats.org/markup-compatibility/2006" xmlns:o="urn:schemas-microsoft-com:office:office" xmlns:r="http://schemas.openxmlformats.org/officeDocument/2006/relationships" xmlns:m="http://schemas.openxmlformats.org/officeDocument/2006/math" xmlns:v="urn:schemas-microsoft-com:vml" xmlns:wp14="http://schemas.microsoft.com/office/word/2010/wordprocessingDrawing" xmlns:wp="http://schemas.openxmlformats.org/drawingml/2006/wordprocessingDrawing" xmlns:w10="urn:schemas-microsoft-com:office:word" xmlns:w="http://schemas.openxmlformats.org/wordprocessingml/2006/main" xmlns:w14="http://schemas.microsoft.com/office/word/2010/wordml" xmlns:w15="http://schemas.microsoft.com/office/word/2012/wordml" xmlns:wpg="http://schemas.microsoft.com/office/word/2010/wordprocessingGroup" xmlns:wpi="http://schemas.microsoft.com/office/word/2010/wordprocessingInk" xmlns:wne="http://schemas.microsoft.com/office/word/2006/wordml" xmlns:wps="http://schemas.microsoft.com/office/word/2010/wordprocessingShape" mc:Ignorable="w14 w15 wp14">
   <w:body>
     <w:p>
       <w:pPr>
@@ -101,7 +101,7 @@
         </w:rPr>
         <w:t xml:space="preserve">E-mail: </w:t>
       </w:r>
-      <w:hyperlink r:id="rId9" w:history="1">
+      <w:hyperlink r:id="rId8" w:history="1">
         <w:r>
           <w:rPr>
             <w:rStyle w:val="Hipervnculo"/>
@@ -329,7 +329,7 @@
           <w:szCs w:val="18"/>
         </w:rPr>
         <w:sectPr>
-          <w:footerReference w:type="default" r:id="rId10"/>
+          <w:footerReference w:type="default" r:id="rId9"/>
           <w:pgSz w:w="12240" w:h="15840" w:code="1"/>
           <w:pgMar w:top="1134" w:right="1134" w:bottom="1134" w:left="1418" w:header="0" w:footer="0" w:gutter="0"/>
           <w:cols w:space="720"/>
@@ -1271,7 +1271,23 @@
           <w:sz w:val="18"/>
           <w:szCs w:val="18"/>
         </w:rPr>
-        <w:t>En el estatuto general de la universidad, hecho por la junta directiva de la universidad,  se plantean la misión y visión de la universidad, un deber ser que se encuentra vigente hoy. En este estatuto se habla de los fines académicos y sociales de la universidad</w:t>
+        <w:t xml:space="preserve">En el estatuto general de la universidad, hecho por la </w:t>
+      </w:r>
+      <w:r>
+        <w:rPr>
+          <w:rFonts w:ascii="Arial" w:hAnsi="Arial" w:cs="Arial"/>
+          <w:sz w:val="18"/>
+          <w:szCs w:val="18"/>
+        </w:rPr>
+        <w:t>junta directiva</w:t>
+      </w:r>
+      <w:r>
+        <w:rPr>
+          <w:rFonts w:ascii="Arial" w:hAnsi="Arial" w:cs="Arial"/>
+          <w:sz w:val="18"/>
+          <w:szCs w:val="18"/>
+        </w:rPr>
+        <w:t>,  se plantean la misión y visión de la universidad, un deber ser que se encuentra vigente hoy. En este estatuto se habla de los fines académicos y sociales de la universidad</w:t>
       </w:r>
       <w:r>
         <w:rPr>
@@ -2481,11 +2497,8 @@
     <w:p>
       <w:pPr>
         <w:pStyle w:val="Prrafodelista"/>
-        <w:numPr>
-          <w:ilvl w:val="0"/>
-          <w:numId w:val="11"/>
-        </w:numPr>
-        <w:spacing w:before="20" w:after="20"/>
+        <w:spacing w:before="20" w:after="20"/>
+        <w:ind w:left="785"/>
         <w:jc w:val="both"/>
         <w:rPr>
           <w:rFonts w:ascii="Arial" w:hAnsi="Arial" w:cs="Arial"/>
@@ -2686,7 +2699,6 @@
           <w:sz w:val="18"/>
           <w:szCs w:val="18"/>
         </w:rPr>
-        <w:lastRenderedPageBreak/>
         <w:t>OBJETIVOS ESPECÍFICOS</w:t>
       </w:r>
     </w:p>
@@ -2878,61 +2890,15 @@
         </w:rPr>
         <w:t>Identificar los factores que unificarían una identidad institucional.</w:t>
       </w:r>
-    </w:p>
-    <w:p>
-      <w:pPr>
-        <w:pStyle w:val="Prrafodelista"/>
-        <w:numPr>
-          <w:ilvl w:val="0"/>
-          <w:numId w:val="10"/>
-        </w:numPr>
-        <w:spacing w:before="20" w:after="20"/>
-        <w:jc w:val="both"/>
+      <w:r>
         <w:rPr>
           <w:rFonts w:ascii="Arial" w:hAnsi="Arial" w:cs="Arial"/>
           <w:b/>
           <w:sz w:val="18"/>
           <w:szCs w:val="18"/>
         </w:rPr>
-      </w:pPr>
-      <w:r>
-        <w:rPr>
-          <w:rFonts w:ascii="Arial" w:hAnsi="Arial" w:cs="Arial"/>
-          <w:sz w:val="18"/>
-          <w:szCs w:val="18"/>
-        </w:rPr>
-        <w:t xml:space="preserve">Usar las buenas prácticas desarrolladas por el semillero SOA </w:t>
-      </w:r>
-      <w:proofErr w:type="spellStart"/>
-      <w:r>
-        <w:rPr>
-          <w:rFonts w:ascii="Arial" w:hAnsi="Arial" w:cs="Arial"/>
-          <w:sz w:val="18"/>
-          <w:szCs w:val="18"/>
-        </w:rPr>
-        <w:t>Research</w:t>
-      </w:r>
-      <w:proofErr w:type="spellEnd"/>
-      <w:r>
-        <w:rPr>
-          <w:rFonts w:ascii="Arial" w:hAnsi="Arial" w:cs="Arial"/>
-          <w:sz w:val="18"/>
-          <w:szCs w:val="18"/>
-        </w:rPr>
-        <w:t xml:space="preserve"> en el diseño de la SOA.</w:t>
-      </w:r>
-    </w:p>
-    <w:p>
-      <w:pPr>
-        <w:spacing w:before="20" w:after="20"/>
-        <w:jc w:val="both"/>
-        <w:rPr>
-          <w:rFonts w:ascii="Arial" w:hAnsi="Arial" w:cs="Arial"/>
-          <w:b/>
-          <w:sz w:val="18"/>
-          <w:szCs w:val="18"/>
-        </w:rPr>
-      </w:pPr>
+        <w:t xml:space="preserve"> </w:t>
+      </w:r>
     </w:p>
     <w:p>
       <w:pPr>
@@ -3218,7 +3184,57 @@
           <w:sz w:val="18"/>
           <w:szCs w:val="18"/>
         </w:rPr>
-        <w:t xml:space="preserve">. En estas cuatro facetas contemplamos: el diseño del lugar, es decir, las especificaciones físicas, las actividades y conductas propias del lugar (diferenciación funcional), los objetivos del lugar, donde </w:t>
+        <w:t>. En estas cuatro facetas contemplamos: el diseño del lugar, es decir, las especificaciones físicas, las actividades y conductas propias del lugar (diferenciación funcional), los objetivos del lugar, donde estos son una construcción individual, cultural y social de lo que se espera obtener de este lugar; Y “el nivel con el que los individuos se relacionan (…) vivienda, vecindario, ciudad, región, país.”</w:t>
+      </w:r>
+      <w:r>
+        <w:rPr>
+          <w:rStyle w:val="Refdenotaalpie"/>
+          <w:rFonts w:ascii="Arial" w:hAnsi="Arial" w:cs="Arial"/>
+          <w:sz w:val="18"/>
+          <w:szCs w:val="18"/>
+        </w:rPr>
+        <w:footnoteReference w:id="6"/>
+      </w:r>
+      <w:r>
+        <w:rPr>
+          <w:rFonts w:ascii="Arial" w:hAnsi="Arial" w:cs="Arial"/>
+          <w:sz w:val="18"/>
+          <w:szCs w:val="18"/>
+        </w:rPr>
+        <w:t xml:space="preserve"> </w:t>
+      </w:r>
+      <w:r>
+        <w:rPr>
+          <w:rFonts w:ascii="Arial" w:hAnsi="Arial" w:cs="Arial"/>
+          <w:sz w:val="18"/>
+          <w:szCs w:val="18"/>
+        </w:rPr>
+        <w:t xml:space="preserve"> U</w:t>
+      </w:r>
+      <w:r>
+        <w:rPr>
+          <w:rFonts w:ascii="Arial" w:hAnsi="Arial" w:cs="Arial"/>
+          <w:sz w:val="18"/>
+          <w:szCs w:val="18"/>
+        </w:rPr>
+        <w:t>n lugar no solo es un lugar en el espacio, sino también “una unidad psicológica percibida en el ambiente gráfico”</w:t>
+      </w:r>
+      <w:r>
+        <w:rPr>
+          <w:rStyle w:val="Refdenotaalpie"/>
+          <w:rFonts w:ascii="Arial" w:hAnsi="Arial" w:cs="Arial"/>
+          <w:sz w:val="18"/>
+          <w:szCs w:val="18"/>
+        </w:rPr>
+        <w:footnoteReference w:id="7"/>
+      </w:r>
+      <w:r>
+        <w:rPr>
+          <w:rFonts w:ascii="Arial" w:hAnsi="Arial" w:cs="Arial"/>
+          <w:sz w:val="18"/>
+          <w:szCs w:val="18"/>
+        </w:rPr>
+        <w:t xml:space="preserve">, es decir, la identidad de un lugar también es construida </w:t>
       </w:r>
       <w:r>
         <w:rPr>
@@ -3227,57 +3243,7 @@
           <w:szCs w:val="18"/>
         </w:rPr>
         <w:lastRenderedPageBreak/>
-        <w:t>estos son una construcción individual, cultural y social de lo que se espera obtener de este lugar; Y “el nivel con el que los individuos se relacionan (…) vivienda, vecindario, ciudad, región, país.”</w:t>
-      </w:r>
-      <w:r>
-        <w:rPr>
-          <w:rStyle w:val="Refdenotaalpie"/>
-          <w:rFonts w:ascii="Arial" w:hAnsi="Arial" w:cs="Arial"/>
-          <w:sz w:val="18"/>
-          <w:szCs w:val="18"/>
-        </w:rPr>
-        <w:footnoteReference w:id="6"/>
-      </w:r>
-      <w:r>
-        <w:rPr>
-          <w:rFonts w:ascii="Arial" w:hAnsi="Arial" w:cs="Arial"/>
-          <w:sz w:val="18"/>
-          <w:szCs w:val="18"/>
-        </w:rPr>
-        <w:t xml:space="preserve"> </w:t>
-      </w:r>
-      <w:r>
-        <w:rPr>
-          <w:rFonts w:ascii="Arial" w:hAnsi="Arial" w:cs="Arial"/>
-          <w:sz w:val="18"/>
-          <w:szCs w:val="18"/>
-        </w:rPr>
-        <w:t xml:space="preserve"> U</w:t>
-      </w:r>
-      <w:r>
-        <w:rPr>
-          <w:rFonts w:ascii="Arial" w:hAnsi="Arial" w:cs="Arial"/>
-          <w:sz w:val="18"/>
-          <w:szCs w:val="18"/>
-        </w:rPr>
-        <w:t>n lugar no solo es un lugar en el espacio, sino también “una unidad psicológica percibida en el ambiente gráfico”</w:t>
-      </w:r>
-      <w:r>
-        <w:rPr>
-          <w:rStyle w:val="Refdenotaalpie"/>
-          <w:rFonts w:ascii="Arial" w:hAnsi="Arial" w:cs="Arial"/>
-          <w:sz w:val="18"/>
-          <w:szCs w:val="18"/>
-        </w:rPr>
-        <w:footnoteReference w:id="7"/>
-      </w:r>
-      <w:r>
-        <w:rPr>
-          <w:rFonts w:ascii="Arial" w:hAnsi="Arial" w:cs="Arial"/>
-          <w:sz w:val="18"/>
-          <w:szCs w:val="18"/>
-        </w:rPr>
-        <w:t>, es decir, la identidad de un lugar también es construida por la manera en la que sus visitantes lo perciben, que es influenciada por las experiencias que han tenido en estos lugares.</w:t>
+        <w:t>por la manera en la que sus visitantes lo perciben, que es influenciada por las experiencias que han tenido en estos lugares.</w:t>
       </w:r>
     </w:p>
     <w:p>
@@ -3550,8 +3516,93 @@
           <w:sz w:val="18"/>
           <w:szCs w:val="18"/>
         </w:rPr>
-        <w:t xml:space="preserve">tearse como un </w:t>
-      </w:r>
+        <w:t>tearse como un sistema abierto,</w:t>
+      </w:r>
+      <w:r>
+        <w:rPr>
+          <w:rFonts w:ascii="Arial" w:hAnsi="Arial" w:cs="Arial"/>
+          <w:sz w:val="18"/>
+          <w:szCs w:val="18"/>
+        </w:rPr>
+        <w:t xml:space="preserve"> compuesto</w:t>
+      </w:r>
+      <w:r>
+        <w:rPr>
+          <w:rFonts w:ascii="Arial" w:hAnsi="Arial" w:cs="Arial"/>
+          <w:sz w:val="18"/>
+          <w:szCs w:val="18"/>
+        </w:rPr>
+        <w:t xml:space="preserve"> por varios subsistemas, entre ellos, su comunidad académica</w:t>
+      </w:r>
+      <w:r>
+        <w:rPr>
+          <w:rFonts w:ascii="Arial" w:hAnsi="Arial" w:cs="Arial"/>
+          <w:sz w:val="18"/>
+          <w:szCs w:val="18"/>
+        </w:rPr>
+        <w:t>. Al ser la comunidad académica un subsistema primordial del sistema univ</w:t>
+      </w:r>
+      <w:r>
+        <w:rPr>
+          <w:rFonts w:ascii="Arial" w:hAnsi="Arial" w:cs="Arial"/>
+          <w:sz w:val="18"/>
+          <w:szCs w:val="18"/>
+        </w:rPr>
+        <w:t>ersitario, es necesario que esté bien consolidado</w:t>
+      </w:r>
+      <w:r>
+        <w:rPr>
+          <w:rFonts w:ascii="Arial" w:hAnsi="Arial" w:cs="Arial"/>
+          <w:sz w:val="18"/>
+          <w:szCs w:val="18"/>
+        </w:rPr>
+        <w:t>, y que se mantenga una buena comunicación entre todos los miembros de la misma</w:t>
+      </w:r>
+      <w:r>
+        <w:rPr>
+          <w:rFonts w:ascii="Arial" w:hAnsi="Arial" w:cs="Arial"/>
+          <w:sz w:val="18"/>
+          <w:szCs w:val="18"/>
+        </w:rPr>
+        <w:t>, ya que esta es la manera en la que se relacionan las partes de este subsistema</w:t>
+      </w:r>
+      <w:r>
+        <w:rPr>
+          <w:rFonts w:ascii="Arial" w:hAnsi="Arial" w:cs="Arial"/>
+          <w:sz w:val="18"/>
+          <w:szCs w:val="18"/>
+        </w:rPr>
+        <w:t>. Esta comunidad es un sistema también abierto, por lo que, al estar dañada una de sus partes (su canal de comunicac</w:t>
+      </w:r>
+      <w:r>
+        <w:rPr>
+          <w:rFonts w:ascii="Arial" w:hAnsi="Arial" w:cs="Arial"/>
+          <w:sz w:val="18"/>
+          <w:szCs w:val="18"/>
+        </w:rPr>
+        <w:t>ión) se infiere que también</w:t>
+      </w:r>
+      <w:r>
+        <w:rPr>
+          <w:rFonts w:ascii="Arial" w:hAnsi="Arial" w:cs="Arial"/>
+          <w:sz w:val="18"/>
+          <w:szCs w:val="18"/>
+        </w:rPr>
+        <w:t xml:space="preserve"> está dañado el todo, provocando fallos en el sistema de la universidad.</w:t>
+      </w:r>
+    </w:p>
+    <w:p>
+      <w:pPr>
+        <w:pStyle w:val="Prrafodelista"/>
+        <w:spacing w:before="20" w:after="20"/>
+        <w:ind w:left="360"/>
+        <w:jc w:val="both"/>
+        <w:rPr>
+          <w:rFonts w:ascii="Arial" w:hAnsi="Arial" w:cs="Arial"/>
+          <w:sz w:val="18"/>
+          <w:szCs w:val="18"/>
+        </w:rPr>
+      </w:pPr>
       <w:r>
         <w:rPr>
           <w:rFonts w:ascii="Arial" w:hAnsi="Arial" w:cs="Arial"/>
@@ -3559,79 +3610,7 @@
           <w:szCs w:val="18"/>
         </w:rPr>
         <w:lastRenderedPageBreak/>
-        <w:t>sistema abierto,</w:t>
-      </w:r>
-      <w:r>
-        <w:rPr>
-          <w:rFonts w:ascii="Arial" w:hAnsi="Arial" w:cs="Arial"/>
-          <w:sz w:val="18"/>
-          <w:szCs w:val="18"/>
-        </w:rPr>
-        <w:t xml:space="preserve"> compuesto</w:t>
-      </w:r>
-      <w:r>
-        <w:rPr>
-          <w:rFonts w:ascii="Arial" w:hAnsi="Arial" w:cs="Arial"/>
-          <w:sz w:val="18"/>
-          <w:szCs w:val="18"/>
-        </w:rPr>
-        <w:t xml:space="preserve"> por varios subsistemas, entre ellos, su comunidad académica</w:t>
-      </w:r>
-      <w:r>
-        <w:rPr>
-          <w:rFonts w:ascii="Arial" w:hAnsi="Arial" w:cs="Arial"/>
-          <w:sz w:val="18"/>
-          <w:szCs w:val="18"/>
-        </w:rPr>
-        <w:t>. Al ser la comunidad académica un subsistema primordial del sistema univ</w:t>
-      </w:r>
-      <w:r>
-        <w:rPr>
-          <w:rFonts w:ascii="Arial" w:hAnsi="Arial" w:cs="Arial"/>
-          <w:sz w:val="18"/>
-          <w:szCs w:val="18"/>
-        </w:rPr>
-        <w:t>ersitario, es necesario que esté bien consolidado</w:t>
-      </w:r>
-      <w:r>
-        <w:rPr>
-          <w:rFonts w:ascii="Arial" w:hAnsi="Arial" w:cs="Arial"/>
-          <w:sz w:val="18"/>
-          <w:szCs w:val="18"/>
-        </w:rPr>
-        <w:t>, y que se mantenga una buena comunicación entre todos los miembros de la misma</w:t>
-      </w:r>
-      <w:r>
-        <w:rPr>
-          <w:rFonts w:ascii="Arial" w:hAnsi="Arial" w:cs="Arial"/>
-          <w:sz w:val="18"/>
-          <w:szCs w:val="18"/>
-        </w:rPr>
-        <w:t>, ya que esta es la manera en la que se relacionan las partes de este subsistema</w:t>
-      </w:r>
-      <w:r>
-        <w:rPr>
-          <w:rFonts w:ascii="Arial" w:hAnsi="Arial" w:cs="Arial"/>
-          <w:sz w:val="18"/>
-          <w:szCs w:val="18"/>
-        </w:rPr>
-        <w:t>. Esta comunidad es un sistema también abierto, por lo que, al estar dañada una de sus partes (su canal de comunicac</w:t>
-      </w:r>
-      <w:r>
-        <w:rPr>
-          <w:rFonts w:ascii="Arial" w:hAnsi="Arial" w:cs="Arial"/>
-          <w:sz w:val="18"/>
-          <w:szCs w:val="18"/>
-        </w:rPr>
-        <w:t>ión) se infiere que también</w:t>
-      </w:r>
-      <w:r>
-        <w:rPr>
-          <w:rFonts w:ascii="Arial" w:hAnsi="Arial" w:cs="Arial"/>
-          <w:sz w:val="18"/>
-          <w:szCs w:val="18"/>
-        </w:rPr>
-        <w:t xml:space="preserve"> está dañado el todo, provocando fallos en el sistema de la universidad.</w:t>
+        <w:t>La identidad universitaria está definida por los mismos factores de una identidad colectiva. Estos factores en el contexto universitarios son: la historia de la universidad (historia), su campus (geografía), las instituciones que se encargan del crecimiento de la universidad (Instituciones productivas y reproductivas), que desempeñan labores como  traer más estudiantes, generar ingresos, crecer académicamente y adquirir renombre como universidad,  las instituciones que rigen y reglamentan sobre la universidad (instituciones de poder), como el rector, el comité académico, entre otros.</w:t>
       </w:r>
     </w:p>
     <w:p>
@@ -3652,7 +3631,7 @@
           <w:sz w:val="18"/>
           <w:szCs w:val="18"/>
         </w:rPr>
-        <w:t>La identidad universitaria está definida por los mismos factores de una identidad colectiva. Estos factores en el contexto universitarios son: la historia de la universidad (historia), su campus (geografía), las instituciones que se encargan del crecimiento de la universidad (Instituciones productivas y reproductivas), que desempeñan labores como  traer más estudiantes, generar ingresos, crecer académicamente y adquirir renombre como universidad,  las instituciones que rigen y reglamentan sobre la universidad (instituciones de poder), como el rector, el comité académico, entre otros.</w:t>
+        <w:t>La identidad de la universidad como lugar afecta la identidad institucional ya que la identidad como lugar de la universidad afecta el componente geográfico de la identidad colectiva.</w:t>
       </w:r>
     </w:p>
     <w:p>
@@ -3673,7 +3652,103 @@
           <w:sz w:val="18"/>
           <w:szCs w:val="18"/>
         </w:rPr>
-        <w:t>La identidad de la universidad como lugar afecta la identidad institucional ya que la identidad como lugar de la universidad afecta el componente geográfico de la identidad colectiva.</w:t>
+        <w:t xml:space="preserve">Dicho esto, pasamos a evaluar el canal de comunicación entre la universidad y los </w:t>
+      </w:r>
+      <w:r>
+        <w:rPr>
+          <w:rFonts w:ascii="Arial" w:hAnsi="Arial" w:cs="Arial"/>
+          <w:sz w:val="18"/>
+          <w:szCs w:val="18"/>
+        </w:rPr>
+        <w:t xml:space="preserve">estudiantes, </w:t>
+      </w:r>
+      <w:r>
+        <w:rPr>
+          <w:rFonts w:ascii="Arial" w:hAnsi="Arial" w:cs="Arial"/>
+          <w:sz w:val="18"/>
+          <w:szCs w:val="18"/>
+        </w:rPr>
+        <w:t xml:space="preserve">dando a evidenciar que los estudiantes usan como canal de comunicación primario el correo institucional, y además que estos se encuentran interesados en recibir información de la universidad, a pesar de no estar dispuestos a buscarla activamente. </w:t>
+      </w:r>
+      <w:r>
+        <w:rPr>
+          <w:rFonts w:ascii="Arial" w:hAnsi="Arial" w:cs="Arial"/>
+          <w:sz w:val="18"/>
+          <w:szCs w:val="18"/>
+        </w:rPr>
+        <w:t>N</w:t>
+      </w:r>
+      <w:r>
+        <w:rPr>
+          <w:rFonts w:ascii="Arial" w:hAnsi="Arial" w:cs="Arial"/>
+          <w:sz w:val="18"/>
+          <w:szCs w:val="18"/>
+        </w:rPr>
+        <w:t>o</w:t>
+      </w:r>
+      <w:r>
+        <w:rPr>
+          <w:rFonts w:ascii="Arial" w:hAnsi="Arial" w:cs="Arial"/>
+          <w:sz w:val="18"/>
+          <w:szCs w:val="18"/>
+        </w:rPr>
+        <w:t xml:space="preserve"> obstante</w:t>
+      </w:r>
+      <w:r>
+        <w:rPr>
+          <w:rFonts w:ascii="Arial" w:hAnsi="Arial" w:cs="Arial"/>
+          <w:sz w:val="18"/>
+          <w:szCs w:val="18"/>
+        </w:rPr>
+        <w:t>,</w:t>
+      </w:r>
+      <w:r>
+        <w:rPr>
+          <w:rFonts w:ascii="Arial" w:hAnsi="Arial" w:cs="Arial"/>
+          <w:sz w:val="18"/>
+          <w:szCs w:val="18"/>
+        </w:rPr>
+        <w:t xml:space="preserve"> muchas veces</w:t>
+      </w:r>
+      <w:r>
+        <w:rPr>
+          <w:rFonts w:ascii="Arial" w:hAnsi="Arial" w:cs="Arial"/>
+          <w:sz w:val="18"/>
+          <w:szCs w:val="18"/>
+        </w:rPr>
+        <w:t xml:space="preserve"> los estudiantes no se enteran de los eventos que la universidad organiza para ellos, lo cual pone en tela de juicio la </w:t>
+      </w:r>
+      <w:r>
+        <w:rPr>
+          <w:rFonts w:ascii="Arial" w:hAnsi="Arial" w:cs="Arial"/>
+          <w:sz w:val="18"/>
+          <w:szCs w:val="18"/>
+        </w:rPr>
+        <w:t>efectividad del canal que usa universidad para</w:t>
+      </w:r>
+      <w:r>
+        <w:rPr>
+          <w:rFonts w:ascii="Arial" w:hAnsi="Arial" w:cs="Arial"/>
+          <w:sz w:val="18"/>
+          <w:szCs w:val="18"/>
+        </w:rPr>
+        <w:t xml:space="preserve"> comunica</w:t>
+      </w:r>
+      <w:r>
+        <w:rPr>
+          <w:rFonts w:ascii="Arial" w:hAnsi="Arial" w:cs="Arial"/>
+          <w:sz w:val="18"/>
+          <w:szCs w:val="18"/>
+        </w:rPr>
+        <w:t>rse</w:t>
+      </w:r>
+      <w:r>
+        <w:rPr>
+          <w:rFonts w:ascii="Arial" w:hAnsi="Arial" w:cs="Arial"/>
+          <w:sz w:val="18"/>
+          <w:szCs w:val="18"/>
+        </w:rPr>
+        <w:t xml:space="preserve"> con su comunidad académica.</w:t>
       </w:r>
     </w:p>
     <w:p>
@@ -3694,103 +3769,47 @@
           <w:sz w:val="18"/>
           <w:szCs w:val="18"/>
         </w:rPr>
-        <w:t xml:space="preserve">Dicho esto, pasamos a evaluar el canal de comunicación entre la universidad y los </w:t>
-      </w:r>
-      <w:r>
-        <w:rPr>
-          <w:rFonts w:ascii="Arial" w:hAnsi="Arial" w:cs="Arial"/>
-          <w:sz w:val="18"/>
-          <w:szCs w:val="18"/>
-        </w:rPr>
-        <w:t xml:space="preserve">estudiantes, </w:t>
-      </w:r>
-      <w:r>
-        <w:rPr>
-          <w:rFonts w:ascii="Arial" w:hAnsi="Arial" w:cs="Arial"/>
-          <w:sz w:val="18"/>
-          <w:szCs w:val="18"/>
-        </w:rPr>
-        <w:t xml:space="preserve">dando a evidenciar que los estudiantes usan como canal de comunicación primario el correo institucional, y además que estos se encuentran interesados en recibir información de la universidad, a pesar de no estar dispuestos a buscarla activamente. </w:t>
-      </w:r>
-      <w:r>
-        <w:rPr>
-          <w:rFonts w:ascii="Arial" w:hAnsi="Arial" w:cs="Arial"/>
-          <w:sz w:val="18"/>
-          <w:szCs w:val="18"/>
-        </w:rPr>
-        <w:t>N</w:t>
-      </w:r>
-      <w:r>
-        <w:rPr>
-          <w:rFonts w:ascii="Arial" w:hAnsi="Arial" w:cs="Arial"/>
-          <w:sz w:val="18"/>
-          <w:szCs w:val="18"/>
-        </w:rPr>
-        <w:t>o</w:t>
-      </w:r>
-      <w:r>
-        <w:rPr>
-          <w:rFonts w:ascii="Arial" w:hAnsi="Arial" w:cs="Arial"/>
-          <w:sz w:val="18"/>
-          <w:szCs w:val="18"/>
-        </w:rPr>
-        <w:t xml:space="preserve"> obstante</w:t>
-      </w:r>
-      <w:r>
-        <w:rPr>
-          <w:rFonts w:ascii="Arial" w:hAnsi="Arial" w:cs="Arial"/>
-          <w:sz w:val="18"/>
-          <w:szCs w:val="18"/>
-        </w:rPr>
-        <w:t>,</w:t>
-      </w:r>
-      <w:r>
-        <w:rPr>
-          <w:rFonts w:ascii="Arial" w:hAnsi="Arial" w:cs="Arial"/>
-          <w:sz w:val="18"/>
-          <w:szCs w:val="18"/>
-        </w:rPr>
-        <w:t xml:space="preserve"> muchas veces</w:t>
-      </w:r>
-      <w:r>
-        <w:rPr>
-          <w:rFonts w:ascii="Arial" w:hAnsi="Arial" w:cs="Arial"/>
-          <w:sz w:val="18"/>
-          <w:szCs w:val="18"/>
-        </w:rPr>
-        <w:t xml:space="preserve"> los estudiantes no se enteran de los eventos que la universidad organiza para ellos, lo cual pone en tela de juicio la </w:t>
-      </w:r>
-      <w:r>
-        <w:rPr>
-          <w:rFonts w:ascii="Arial" w:hAnsi="Arial" w:cs="Arial"/>
-          <w:sz w:val="18"/>
-          <w:szCs w:val="18"/>
-        </w:rPr>
-        <w:t>efectividad del canal que usa universidad para</w:t>
-      </w:r>
-      <w:r>
-        <w:rPr>
-          <w:rFonts w:ascii="Arial" w:hAnsi="Arial" w:cs="Arial"/>
-          <w:sz w:val="18"/>
-          <w:szCs w:val="18"/>
-        </w:rPr>
-        <w:t xml:space="preserve"> comunica</w:t>
-      </w:r>
-      <w:r>
-        <w:rPr>
-          <w:rFonts w:ascii="Arial" w:hAnsi="Arial" w:cs="Arial"/>
-          <w:sz w:val="18"/>
-          <w:szCs w:val="18"/>
-        </w:rPr>
-        <w:t>rse</w:t>
-      </w:r>
-      <w:r>
-        <w:rPr>
-          <w:rFonts w:ascii="Arial" w:hAnsi="Arial" w:cs="Arial"/>
-          <w:sz w:val="18"/>
-          <w:szCs w:val="18"/>
-        </w:rPr>
-        <w:t xml:space="preserve"> con su comunidad académica.</w:t>
+        <w:t>La universidad</w:t>
+      </w:r>
+      <w:r>
+        <w:rPr>
+          <w:rFonts w:ascii="Arial" w:hAnsi="Arial" w:cs="Arial"/>
+          <w:sz w:val="18"/>
+          <w:szCs w:val="18"/>
+        </w:rPr>
+        <w:t xml:space="preserve">, vista como </w:t>
+      </w:r>
+      <w:r>
+        <w:rPr>
+          <w:rFonts w:ascii="Arial" w:hAnsi="Arial" w:cs="Arial"/>
+          <w:sz w:val="18"/>
+          <w:szCs w:val="18"/>
+        </w:rPr>
+        <w:t xml:space="preserve">un lugar, </w:t>
+      </w:r>
+      <w:r>
+        <w:rPr>
+          <w:rFonts w:ascii="Arial" w:hAnsi="Arial" w:cs="Arial"/>
+          <w:sz w:val="18"/>
+          <w:szCs w:val="18"/>
+        </w:rPr>
+        <w:t xml:space="preserve">tiene una identidad propia, que debería tener como teleología la misión y visión propuesta dentro del estatuto general de la universidad, </w:t>
+      </w:r>
+      <w:r>
+        <w:rPr>
+          <w:rFonts w:ascii="Arial" w:hAnsi="Arial" w:cs="Arial"/>
+          <w:sz w:val="18"/>
+          <w:szCs w:val="18"/>
+        </w:rPr>
+        <w:t>no obstante</w:t>
+      </w:r>
+      <w:r>
+        <w:rPr>
+          <w:rFonts w:ascii="Arial" w:hAnsi="Arial" w:cs="Arial"/>
+          <w:sz w:val="18"/>
+          <w:szCs w:val="18"/>
+        </w:rPr>
+        <w:t xml:space="preserve"> tenemos que los estudiantes, miembros de su comunidad académica, no comparten en su mayoría esta identidad institucional, como fue evidenciado por investigaciones anteriores hechas por el Área común de humanidades de la universidad.</w:t>
       </w:r>
     </w:p>
     <w:p>
@@ -3811,67 +3830,6 @@
           <w:sz w:val="18"/>
           <w:szCs w:val="18"/>
         </w:rPr>
-        <w:t>La universidad</w:t>
-      </w:r>
-      <w:r>
-        <w:rPr>
-          <w:rFonts w:ascii="Arial" w:hAnsi="Arial" w:cs="Arial"/>
-          <w:sz w:val="18"/>
-          <w:szCs w:val="18"/>
-        </w:rPr>
-        <w:t xml:space="preserve">, vista como </w:t>
-      </w:r>
-      <w:r>
-        <w:rPr>
-          <w:rFonts w:ascii="Arial" w:hAnsi="Arial" w:cs="Arial"/>
-          <w:sz w:val="18"/>
-          <w:szCs w:val="18"/>
-        </w:rPr>
-        <w:t xml:space="preserve">un lugar, </w:t>
-      </w:r>
-      <w:r>
-        <w:rPr>
-          <w:rFonts w:ascii="Arial" w:hAnsi="Arial" w:cs="Arial"/>
-          <w:sz w:val="18"/>
-          <w:szCs w:val="18"/>
-        </w:rPr>
-        <w:t xml:space="preserve">tiene una identidad propia, que debería tener como teleología la misión y visión propuesta dentro del estatuto general de la universidad, </w:t>
-      </w:r>
-      <w:r>
-        <w:rPr>
-          <w:rFonts w:ascii="Arial" w:hAnsi="Arial" w:cs="Arial"/>
-          <w:sz w:val="18"/>
-          <w:szCs w:val="18"/>
-        </w:rPr>
-        <w:t>no obstante</w:t>
-      </w:r>
-      <w:r>
-        <w:rPr>
-          <w:rFonts w:ascii="Arial" w:hAnsi="Arial" w:cs="Arial"/>
-          <w:sz w:val="18"/>
-          <w:szCs w:val="18"/>
-        </w:rPr>
-        <w:t xml:space="preserve"> tenemos que los estudiantes, miembros de su comunidad académica, no comparten en su mayoría esta identidad institucional, como fue evidenciado por investigaciones anteriores hechas por el Área común de humanidades de la universidad.</w:t>
-      </w:r>
-    </w:p>
-    <w:p>
-      <w:pPr>
-        <w:pStyle w:val="Prrafodelista"/>
-        <w:spacing w:before="20" w:after="20"/>
-        <w:ind w:left="360"/>
-        <w:jc w:val="both"/>
-        <w:rPr>
-          <w:rFonts w:ascii="Arial" w:hAnsi="Arial" w:cs="Arial"/>
-          <w:sz w:val="18"/>
-          <w:szCs w:val="18"/>
-        </w:rPr>
-      </w:pPr>
-      <w:r>
-        <w:rPr>
-          <w:rFonts w:ascii="Arial" w:hAnsi="Arial" w:cs="Arial"/>
-          <w:sz w:val="18"/>
-          <w:szCs w:val="18"/>
-        </w:rPr>
         <w:t xml:space="preserve">Debemos tener en cuenta que la identidad institucional es una identidad colectiva, y que esta, como cualquier otra identidad, puede ser construida por medio de diversos factores; uno de estos factores es </w:t>
       </w:r>
       <w:r>
@@ -3888,7 +3846,71 @@
           <w:sz w:val="18"/>
           <w:szCs w:val="18"/>
         </w:rPr>
-        <w:t xml:space="preserve">, la cual para la universidad Piloto de Colombia no está muy bien </w:t>
+        <w:t xml:space="preserve">, la cual para la universidad Piloto de Colombia no está muy bien definida, debido a su ausencia de campus en la cercanía de las instalaciones donde se lleva a cabo el día a día de la universidad. Si se juntan todos estos factores, es posible ver que para solucionar el problema de identidad institucional, se deben atacar </w:t>
+      </w:r>
+      <w:r>
+        <w:rPr>
+          <w:rFonts w:ascii="Arial" w:hAnsi="Arial" w:cs="Arial"/>
+          <w:sz w:val="18"/>
+          <w:szCs w:val="18"/>
+        </w:rPr>
+        <w:t>ambas problemáticas a la vez:</w:t>
+      </w:r>
+      <w:r>
+        <w:rPr>
+          <w:rFonts w:ascii="Arial" w:hAnsi="Arial" w:cs="Arial"/>
+          <w:sz w:val="18"/>
+          <w:szCs w:val="18"/>
+        </w:rPr>
+        <w:t xml:space="preserve"> el problema de comunicación con y entre la comunidad académica y las entidad</w:t>
+      </w:r>
+      <w:r>
+        <w:rPr>
+          <w:rFonts w:ascii="Arial" w:hAnsi="Arial" w:cs="Arial"/>
+          <w:sz w:val="18"/>
+          <w:szCs w:val="18"/>
+        </w:rPr>
+        <w:t>es directivas de la universidad y la falta de campus. U</w:t>
+      </w:r>
+      <w:r>
+        <w:rPr>
+          <w:rFonts w:ascii="Arial" w:hAnsi="Arial" w:cs="Arial"/>
+          <w:sz w:val="18"/>
+          <w:szCs w:val="18"/>
+        </w:rPr>
+        <w:t xml:space="preserve">na posible manera de </w:t>
+      </w:r>
+      <w:r>
+        <w:rPr>
+          <w:rFonts w:ascii="Arial" w:hAnsi="Arial" w:cs="Arial"/>
+          <w:sz w:val="18"/>
+          <w:szCs w:val="18"/>
+        </w:rPr>
+        <w:t>atacar estos problemas</w:t>
+      </w:r>
+      <w:r>
+        <w:rPr>
+          <w:rFonts w:ascii="Arial" w:hAnsi="Arial" w:cs="Arial"/>
+          <w:sz w:val="18"/>
+          <w:szCs w:val="18"/>
+        </w:rPr>
+        <w:t xml:space="preserve"> es por medio de una aplicación móvil, que se convierta en la manera en que los estudiantes </w:t>
+      </w:r>
+      <w:r>
+        <w:rPr>
+          <w:rFonts w:ascii="Arial" w:hAnsi="Arial" w:cs="Arial"/>
+          <w:sz w:val="18"/>
+          <w:szCs w:val="18"/>
+        </w:rPr>
+        <w:t>interactúan con la universidad, hablando de ella como un lugar, y</w:t>
+      </w:r>
+      <w:r>
+        <w:rPr>
+          <w:rFonts w:ascii="Arial" w:hAnsi="Arial" w:cs="Arial"/>
+          <w:sz w:val="18"/>
+          <w:szCs w:val="18"/>
+        </w:rPr>
+        <w:t xml:space="preserve"> provea de un </w:t>
       </w:r>
       <w:r>
         <w:rPr>
@@ -3897,71 +3919,7 @@
           <w:szCs w:val="18"/>
         </w:rPr>
         <w:lastRenderedPageBreak/>
-        <w:t xml:space="preserve">definida, debido a su ausencia de campus en la cercanía de las instalaciones donde se lleva a cabo el día a día de la universidad. Si se juntan todos estos factores, es posible ver que para solucionar el problema de identidad institucional, se deben atacar </w:t>
-      </w:r>
-      <w:r>
-        <w:rPr>
-          <w:rFonts w:ascii="Arial" w:hAnsi="Arial" w:cs="Arial"/>
-          <w:sz w:val="18"/>
-          <w:szCs w:val="18"/>
-        </w:rPr>
-        <w:t>ambas problemáticas a la vez:</w:t>
-      </w:r>
-      <w:r>
-        <w:rPr>
-          <w:rFonts w:ascii="Arial" w:hAnsi="Arial" w:cs="Arial"/>
-          <w:sz w:val="18"/>
-          <w:szCs w:val="18"/>
-        </w:rPr>
-        <w:t xml:space="preserve"> el problema de comunicación con y entre la comunidad académica y las entidad</w:t>
-      </w:r>
-      <w:r>
-        <w:rPr>
-          <w:rFonts w:ascii="Arial" w:hAnsi="Arial" w:cs="Arial"/>
-          <w:sz w:val="18"/>
-          <w:szCs w:val="18"/>
-        </w:rPr>
-        <w:t>es directivas de la universidad y la falta de campus. U</w:t>
-      </w:r>
-      <w:r>
-        <w:rPr>
-          <w:rFonts w:ascii="Arial" w:hAnsi="Arial" w:cs="Arial"/>
-          <w:sz w:val="18"/>
-          <w:szCs w:val="18"/>
-        </w:rPr>
-        <w:t xml:space="preserve">na posible manera de </w:t>
-      </w:r>
-      <w:r>
-        <w:rPr>
-          <w:rFonts w:ascii="Arial" w:hAnsi="Arial" w:cs="Arial"/>
-          <w:sz w:val="18"/>
-          <w:szCs w:val="18"/>
-        </w:rPr>
-        <w:t>atacar estos problemas</w:t>
-      </w:r>
-      <w:r>
-        <w:rPr>
-          <w:rFonts w:ascii="Arial" w:hAnsi="Arial" w:cs="Arial"/>
-          <w:sz w:val="18"/>
-          <w:szCs w:val="18"/>
-        </w:rPr>
-        <w:t xml:space="preserve"> es por medio de una aplicación móvil, que se convierta en la manera en que los estudiantes </w:t>
-      </w:r>
-      <w:r>
-        <w:rPr>
-          <w:rFonts w:ascii="Arial" w:hAnsi="Arial" w:cs="Arial"/>
-          <w:sz w:val="18"/>
-          <w:szCs w:val="18"/>
-        </w:rPr>
-        <w:t>interactúan con la universidad, hablando de ella como un lugar, y</w:t>
-      </w:r>
-      <w:r>
-        <w:rPr>
-          <w:rFonts w:ascii="Arial" w:hAnsi="Arial" w:cs="Arial"/>
-          <w:sz w:val="18"/>
-          <w:szCs w:val="18"/>
-        </w:rPr>
-        <w:t xml:space="preserve"> provea de un canal de comunicación directo par</w:t>
+        <w:t>canal de comunicación directo par</w:t>
       </w:r>
       <w:r>
         <w:rPr>
@@ -4278,101 +4236,102 @@
           <w:sz w:val="18"/>
           <w:szCs w:val="18"/>
         </w:rPr>
-        <w:t xml:space="preserve">Para medir el canal de comunicación entre la universidad y los estudiantes, se usaron encuestas de </w:t>
-      </w:r>
-      <w:r>
-        <w:rPr>
-          <w:rFonts w:ascii="Arial" w:hAnsi="Arial" w:cs="Arial"/>
-          <w:sz w:val="18"/>
-          <w:szCs w:val="18"/>
+        <w:t xml:space="preserve">Para medir el canal de comunicación entre la universidad y los estudiantes, se usaron encuestas de selección múltiple que otorgaran información sobre con qué frecuencia usaban los estudiantes los distintos canales de comunicación de la universidad (que son el correo institucional, twitter, Facebook, correo personal y el boletín 5 minutos). La </w:t>
+      </w:r>
+      <w:r>
+        <w:rPr>
+          <w:rFonts w:ascii="Arial" w:hAnsi="Arial" w:cs="Arial"/>
+          <w:sz w:val="18"/>
+          <w:szCs w:val="18"/>
+        </w:rPr>
+        <w:t xml:space="preserve">muestra </w:t>
+      </w:r>
+      <w:r>
+        <w:rPr>
+          <w:rFonts w:ascii="Arial" w:hAnsi="Arial" w:cs="Arial"/>
+          <w:sz w:val="18"/>
+          <w:szCs w:val="18"/>
+        </w:rPr>
+        <w:t xml:space="preserve">seleccionada sobre la que se aplicará esta encuesta es </w:t>
+      </w:r>
+      <w:r>
+        <w:rPr>
+          <w:rFonts w:ascii="Arial" w:hAnsi="Arial" w:cs="Arial"/>
+          <w:sz w:val="18"/>
+          <w:szCs w:val="18"/>
+        </w:rPr>
+        <w:t>d</w:t>
+      </w:r>
+      <w:r>
+        <w:rPr>
+          <w:rFonts w:ascii="Arial" w:hAnsi="Arial" w:cs="Arial"/>
+          <w:sz w:val="18"/>
+          <w:szCs w:val="18"/>
+        </w:rPr>
+        <w:t>el 10% de la población total del programa de ingeniería de sistemas, lo cu</w:t>
+      </w:r>
+      <w:r>
+        <w:rPr>
+          <w:rFonts w:ascii="Arial" w:hAnsi="Arial" w:cs="Arial"/>
+          <w:sz w:val="18"/>
+          <w:szCs w:val="18"/>
+        </w:rPr>
+        <w:t>a</w:t>
+      </w:r>
+      <w:r>
+        <w:rPr>
+          <w:rFonts w:ascii="Arial" w:hAnsi="Arial" w:cs="Arial"/>
+          <w:sz w:val="18"/>
+          <w:szCs w:val="18"/>
+        </w:rPr>
+        <w:t>l es un total de 30 encuestas.</w:t>
+      </w:r>
+    </w:p>
+    <w:p>
+      <w:pPr>
+        <w:jc w:val="both"/>
+        <w:rPr>
+          <w:rFonts w:ascii="Arial" w:eastAsia="Times New Roman" w:hAnsi="Arial" w:cs="Arial"/>
+          <w:sz w:val="18"/>
+          <w:szCs w:val="18"/>
+          <w:lang w:eastAsia="es-CO" w:bidi="ar-SA"/>
+        </w:rPr>
+      </w:pPr>
+      <w:r>
+        <w:rPr>
+          <w:rFonts w:ascii="Arial" w:hAnsi="Arial" w:cs="Arial"/>
+          <w:sz w:val="18"/>
+          <w:szCs w:val="18"/>
+        </w:rPr>
+        <w:t xml:space="preserve">La primera pregunta de esta entrevista, </w:t>
+      </w:r>
+      <w:r>
+        <w:rPr>
+          <w:rFonts w:ascii="Arial" w:eastAsia="Times New Roman" w:hAnsi="Arial" w:cs="Arial"/>
+          <w:sz w:val="18"/>
+          <w:szCs w:val="18"/>
+          <w:lang w:eastAsia="es-CO" w:bidi="ar-SA"/>
+        </w:rPr>
+        <w:t>¿De los siguientes medios en los que la universidad envía información a los estudiantes, cuál ha visitado usted?</w:t>
+      </w:r>
+      <w:r>
+        <w:rPr>
+          <w:rFonts w:ascii="Arial" w:eastAsia="Times New Roman" w:hAnsi="Arial" w:cs="Arial"/>
+          <w:sz w:val="18"/>
+          <w:szCs w:val="18"/>
+          <w:lang w:eastAsia="es-CO" w:bidi="ar-SA"/>
+        </w:rPr>
+        <w:t xml:space="preserve">, se plantea para saber cuál de los medios de difusión que </w:t>
+      </w:r>
+      <w:r>
+        <w:rPr>
+          <w:rFonts w:ascii="Arial" w:eastAsia="Times New Roman" w:hAnsi="Arial" w:cs="Arial"/>
+          <w:sz w:val="18"/>
+          <w:szCs w:val="18"/>
+          <w:lang w:eastAsia="es-CO" w:bidi="ar-SA"/>
         </w:rPr>
         <w:lastRenderedPageBreak/>
-        <w:t xml:space="preserve">selección múltiple que otorgaran información sobre con qué frecuencia usaban los estudiantes los distintos canales de comunicación de la universidad (que son el correo institucional, twitter, Facebook, correo personal y el boletín 5 minutos). La </w:t>
-      </w:r>
-      <w:r>
-        <w:rPr>
-          <w:rFonts w:ascii="Arial" w:hAnsi="Arial" w:cs="Arial"/>
-          <w:sz w:val="18"/>
-          <w:szCs w:val="18"/>
-        </w:rPr>
-        <w:t xml:space="preserve">muestra </w:t>
-      </w:r>
-      <w:r>
-        <w:rPr>
-          <w:rFonts w:ascii="Arial" w:hAnsi="Arial" w:cs="Arial"/>
-          <w:sz w:val="18"/>
-          <w:szCs w:val="18"/>
-        </w:rPr>
-        <w:t xml:space="preserve">seleccionada sobre la que se aplicará esta encuesta es </w:t>
-      </w:r>
-      <w:r>
-        <w:rPr>
-          <w:rFonts w:ascii="Arial" w:hAnsi="Arial" w:cs="Arial"/>
-          <w:sz w:val="18"/>
-          <w:szCs w:val="18"/>
-        </w:rPr>
-        <w:t>d</w:t>
-      </w:r>
-      <w:r>
-        <w:rPr>
-          <w:rFonts w:ascii="Arial" w:hAnsi="Arial" w:cs="Arial"/>
-          <w:sz w:val="18"/>
-          <w:szCs w:val="18"/>
-        </w:rPr>
-        <w:t>el 10% de la población total del programa de ingeniería de sistemas, lo cu</w:t>
-      </w:r>
-      <w:r>
-        <w:rPr>
-          <w:rFonts w:ascii="Arial" w:hAnsi="Arial" w:cs="Arial"/>
-          <w:sz w:val="18"/>
-          <w:szCs w:val="18"/>
-        </w:rPr>
-        <w:t>a</w:t>
-      </w:r>
-      <w:r>
-        <w:rPr>
-          <w:rFonts w:ascii="Arial" w:hAnsi="Arial" w:cs="Arial"/>
-          <w:sz w:val="18"/>
-          <w:szCs w:val="18"/>
-        </w:rPr>
-        <w:t>l es un total de 30 encuestas.</w:t>
-      </w:r>
-    </w:p>
-    <w:p>
-      <w:pPr>
-        <w:jc w:val="both"/>
-        <w:rPr>
-          <w:rFonts w:ascii="Arial" w:eastAsia="Times New Roman" w:hAnsi="Arial" w:cs="Arial"/>
-          <w:sz w:val="18"/>
-          <w:szCs w:val="18"/>
-          <w:lang w:eastAsia="es-CO" w:bidi="ar-SA"/>
-        </w:rPr>
-      </w:pPr>
-      <w:r>
-        <w:rPr>
-          <w:rFonts w:ascii="Arial" w:hAnsi="Arial" w:cs="Arial"/>
-          <w:sz w:val="18"/>
-          <w:szCs w:val="18"/>
-        </w:rPr>
-        <w:t xml:space="preserve">La primera pregunta de esta entrevista, </w:t>
-      </w:r>
-      <w:r>
-        <w:rPr>
-          <w:rFonts w:ascii="Arial" w:eastAsia="Times New Roman" w:hAnsi="Arial" w:cs="Arial"/>
-          <w:sz w:val="18"/>
-          <w:szCs w:val="18"/>
-          <w:lang w:eastAsia="es-CO" w:bidi="ar-SA"/>
-        </w:rPr>
-        <w:t>¿De los siguientes medios en los que la universidad envía información a los estudiantes, cuál ha visitado usted?</w:t>
-      </w:r>
-      <w:r>
-        <w:rPr>
-          <w:rFonts w:ascii="Arial" w:eastAsia="Times New Roman" w:hAnsi="Arial" w:cs="Arial"/>
-          <w:sz w:val="18"/>
-          <w:szCs w:val="18"/>
-          <w:lang w:eastAsia="es-CO" w:bidi="ar-SA"/>
-        </w:rPr>
-        <w:t>, se plantea para saber cuál de los medios de difusión que tiene la universidad  es el que los estudiantes usan para enterarse de las noticias.</w:t>
+        <w:t>tiene la universidad  es el que los estudiantes usan para enterarse de las noticias.</w:t>
       </w:r>
     </w:p>
     <w:p>
@@ -4638,7 +4597,100 @@
           <w:sz w:val="18"/>
           <w:szCs w:val="18"/>
         </w:rPr>
-        <w:t xml:space="preserve"> encargado del área de tecnología de la universidad </w:t>
+        <w:t xml:space="preserve"> encargado del área de tecnología de la universidad Piloto de Colombia, para conocer el interior de las plataformas de la universidad y así determinar qué tan viable es unificarlas en una sola aplicación móvil y exponerlas como </w:t>
+      </w:r>
+      <w:proofErr w:type="spellStart"/>
+      <w:r>
+        <w:rPr>
+          <w:rFonts w:ascii="Arial" w:hAnsi="Arial" w:cs="Arial"/>
+          <w:sz w:val="18"/>
+          <w:szCs w:val="18"/>
+        </w:rPr>
+        <w:t>WebServices</w:t>
+      </w:r>
+      <w:proofErr w:type="spellEnd"/>
+      <w:r>
+        <w:rPr>
+          <w:rFonts w:ascii="Arial" w:hAnsi="Arial" w:cs="Arial"/>
+          <w:sz w:val="18"/>
+          <w:szCs w:val="18"/>
+        </w:rPr>
+        <w:t>.</w:t>
+      </w:r>
+    </w:p>
+    <w:p>
+      <w:pPr>
+        <w:spacing w:before="20" w:after="20"/>
+        <w:jc w:val="both"/>
+        <w:rPr>
+          <w:rFonts w:ascii="Arial" w:hAnsi="Arial" w:cs="Arial"/>
+          <w:sz w:val="18"/>
+          <w:szCs w:val="18"/>
+        </w:rPr>
+      </w:pPr>
+    </w:p>
+    <w:p>
+      <w:pPr>
+        <w:pStyle w:val="Prrafodelista"/>
+        <w:numPr>
+          <w:ilvl w:val="1"/>
+          <w:numId w:val="12"/>
+        </w:numPr>
+        <w:spacing w:before="20" w:after="20"/>
+        <w:jc w:val="both"/>
+        <w:rPr>
+          <w:rFonts w:ascii="Arial" w:hAnsi="Arial" w:cs="Arial"/>
+          <w:b/>
+          <w:sz w:val="18"/>
+          <w:szCs w:val="18"/>
+        </w:rPr>
+      </w:pPr>
+      <w:r>
+        <w:rPr>
+          <w:rFonts w:ascii="Arial" w:hAnsi="Arial" w:cs="Arial"/>
+          <w:b/>
+          <w:sz w:val="18"/>
+          <w:szCs w:val="18"/>
+        </w:rPr>
+        <w:t>METODOLOGÍA</w:t>
+      </w:r>
+    </w:p>
+    <w:p>
+      <w:pPr>
+        <w:pStyle w:val="Prrafodelista"/>
+        <w:spacing w:before="20" w:after="20"/>
+        <w:ind w:left="360"/>
+        <w:jc w:val="both"/>
+        <w:rPr>
+          <w:rFonts w:ascii="Arial" w:hAnsi="Arial" w:cs="Arial"/>
+          <w:b/>
+          <w:sz w:val="18"/>
+          <w:szCs w:val="18"/>
+        </w:rPr>
+      </w:pPr>
+    </w:p>
+    <w:p>
+      <w:pPr>
+        <w:pStyle w:val="Prrafodelista"/>
+        <w:numPr>
+          <w:ilvl w:val="0"/>
+          <w:numId w:val="21"/>
+        </w:numPr>
+        <w:spacing w:before="20" w:after="20"/>
+        <w:jc w:val="both"/>
+        <w:rPr>
+          <w:rFonts w:ascii="Arial" w:hAnsi="Arial" w:cs="Arial"/>
+          <w:sz w:val="18"/>
+          <w:szCs w:val="18"/>
+        </w:rPr>
+      </w:pPr>
+      <w:r>
+        <w:rPr>
+          <w:rFonts w:ascii="Arial" w:hAnsi="Arial" w:cs="Arial"/>
+          <w:sz w:val="18"/>
+          <w:szCs w:val="18"/>
+        </w:rPr>
+        <w:t xml:space="preserve">Para identificar los factores que causan el desinterés por parte de los estudiantes, se realizará una encuesta para medir los medios por los cuales los estudiantes reciben información sobre la </w:t>
       </w:r>
       <w:r>
         <w:rPr>
@@ -4647,7 +4699,55 @@
           <w:szCs w:val="18"/>
         </w:rPr>
         <w:lastRenderedPageBreak/>
-        <w:t xml:space="preserve">Piloto de Colombia, para conocer el interior de las plataformas de la universidad y así determinar qué tan viable es unificarlas en una sola aplicación móvil y exponerlas como </w:t>
+        <w:t>universidad, y la frecuencia con la que los estudiantes buscan activamente información referente a sus programas y la universidad.</w:t>
+      </w:r>
+    </w:p>
+    <w:p>
+      <w:pPr>
+        <w:pStyle w:val="Prrafodelista"/>
+        <w:numPr>
+          <w:ilvl w:val="0"/>
+          <w:numId w:val="21"/>
+        </w:numPr>
+        <w:spacing w:before="20" w:after="20"/>
+        <w:jc w:val="both"/>
+        <w:rPr>
+          <w:rFonts w:ascii="Arial" w:hAnsi="Arial" w:cs="Arial"/>
+          <w:sz w:val="18"/>
+          <w:szCs w:val="18"/>
+        </w:rPr>
+      </w:pPr>
+      <w:r>
+        <w:rPr>
+          <w:rFonts w:ascii="Arial" w:hAnsi="Arial" w:cs="Arial"/>
+          <w:sz w:val="18"/>
+          <w:szCs w:val="18"/>
+        </w:rPr>
+        <w:t>Para plantear una sol</w:t>
+      </w:r>
+      <w:r>
+        <w:rPr>
+          <w:rFonts w:ascii="Arial" w:hAnsi="Arial" w:cs="Arial"/>
+          <w:sz w:val="18"/>
+          <w:szCs w:val="18"/>
+        </w:rPr>
+        <w:t>ución para el problema de comunicación entre los estudiantes y sus respectivos programas, se impleme</w:t>
+      </w:r>
+      <w:r>
+        <w:rPr>
+          <w:rFonts w:ascii="Arial" w:hAnsi="Arial" w:cs="Arial"/>
+          <w:sz w:val="18"/>
+          <w:szCs w:val="18"/>
+        </w:rPr>
+        <w:t>ntará, se diseñará una aplicació</w:t>
+      </w:r>
+      <w:r>
+        <w:rPr>
+          <w:rFonts w:ascii="Arial" w:hAnsi="Arial" w:cs="Arial"/>
+          <w:sz w:val="18"/>
+          <w:szCs w:val="18"/>
+        </w:rPr>
+        <w:t xml:space="preserve">n móvil usando el Framework </w:t>
       </w:r>
       <w:proofErr w:type="spellStart"/>
       <w:r>
@@ -4656,7 +4756,7 @@
           <w:sz w:val="18"/>
           <w:szCs w:val="18"/>
         </w:rPr>
-        <w:t>WebServices</w:t>
+        <w:t>Titanium</w:t>
       </w:r>
       <w:proofErr w:type="spellEnd"/>
       <w:r>
@@ -4665,12 +4765,424 @@
           <w:sz w:val="18"/>
           <w:szCs w:val="18"/>
         </w:rPr>
+        <w:t xml:space="preserve">, que permite elaborar aplicaciones nativas </w:t>
+      </w:r>
+      <w:proofErr w:type="spellStart"/>
+      <w:r>
+        <w:rPr>
+          <w:rFonts w:ascii="Arial" w:hAnsi="Arial" w:cs="Arial"/>
+          <w:sz w:val="18"/>
+          <w:szCs w:val="18"/>
+        </w:rPr>
+        <w:t>cross-platform</w:t>
+      </w:r>
+      <w:proofErr w:type="spellEnd"/>
+      <w:r>
+        <w:rPr>
+          <w:rFonts w:ascii="Arial" w:hAnsi="Arial" w:cs="Arial"/>
+          <w:sz w:val="18"/>
+          <w:szCs w:val="18"/>
+        </w:rPr>
+        <w:t xml:space="preserve"> usando </w:t>
+      </w:r>
+      <w:proofErr w:type="spellStart"/>
+      <w:r>
+        <w:rPr>
+          <w:rFonts w:ascii="Arial" w:hAnsi="Arial" w:cs="Arial"/>
+          <w:sz w:val="18"/>
+          <w:szCs w:val="18"/>
+        </w:rPr>
+        <w:t>javascript</w:t>
+      </w:r>
+      <w:proofErr w:type="spellEnd"/>
+      <w:r>
+        <w:rPr>
+          <w:rFonts w:ascii="Arial" w:hAnsi="Arial" w:cs="Arial"/>
+          <w:sz w:val="18"/>
+          <w:szCs w:val="18"/>
+        </w:rPr>
+        <w:t xml:space="preserve"> y </w:t>
+      </w:r>
+      <w:proofErr w:type="spellStart"/>
+      <w:r>
+        <w:rPr>
+          <w:rFonts w:ascii="Arial" w:hAnsi="Arial" w:cs="Arial"/>
+          <w:sz w:val="18"/>
+          <w:szCs w:val="18"/>
+        </w:rPr>
+        <w:t>xml</w:t>
+      </w:r>
+      <w:proofErr w:type="spellEnd"/>
+      <w:r>
+        <w:rPr>
+          <w:rFonts w:ascii="Arial" w:hAnsi="Arial" w:cs="Arial"/>
+          <w:sz w:val="18"/>
+          <w:szCs w:val="18"/>
+        </w:rPr>
+        <w:t xml:space="preserve">, </w:t>
+      </w:r>
+      <w:proofErr w:type="spellStart"/>
+      <w:r>
+        <w:rPr>
+          <w:rFonts w:ascii="Arial" w:hAnsi="Arial" w:cs="Arial"/>
+          <w:sz w:val="18"/>
+          <w:szCs w:val="18"/>
+        </w:rPr>
+        <w:t>Alloy</w:t>
+      </w:r>
+      <w:proofErr w:type="spellEnd"/>
+      <w:r>
+        <w:rPr>
+          <w:rFonts w:ascii="Arial" w:hAnsi="Arial" w:cs="Arial"/>
+          <w:sz w:val="18"/>
+          <w:szCs w:val="18"/>
+        </w:rPr>
+        <w:t xml:space="preserve">, que es una ampliación del </w:t>
+      </w:r>
+      <w:proofErr w:type="spellStart"/>
+      <w:r>
+        <w:rPr>
+          <w:rFonts w:ascii="Arial" w:hAnsi="Arial" w:cs="Arial"/>
+          <w:sz w:val="18"/>
+          <w:szCs w:val="18"/>
+        </w:rPr>
+        <w:t>framework</w:t>
+      </w:r>
+      <w:proofErr w:type="spellEnd"/>
+      <w:r>
+        <w:rPr>
+          <w:rFonts w:ascii="Arial" w:hAnsi="Arial" w:cs="Arial"/>
+          <w:sz w:val="18"/>
+          <w:szCs w:val="18"/>
+        </w:rPr>
+        <w:t xml:space="preserve"> de </w:t>
+      </w:r>
+      <w:proofErr w:type="spellStart"/>
+      <w:r>
+        <w:rPr>
+          <w:rFonts w:ascii="Arial" w:hAnsi="Arial" w:cs="Arial"/>
+          <w:sz w:val="18"/>
+          <w:szCs w:val="18"/>
+        </w:rPr>
+        <w:t>Titanium</w:t>
+      </w:r>
+      <w:proofErr w:type="spellEnd"/>
+      <w:r>
+        <w:rPr>
+          <w:rFonts w:ascii="Arial" w:hAnsi="Arial" w:cs="Arial"/>
+          <w:sz w:val="18"/>
+          <w:szCs w:val="18"/>
+        </w:rPr>
+        <w:t xml:space="preserve"> que permite el uso de la arquitectura modelo vista controlador. La finalidad de esta aplicación será dar un canal de comunicación directo entre los estudiantes y la universidad, la universidad y bienestar institucional, sin ningún tipo de intermedi</w:t>
+      </w:r>
+      <w:r>
+        <w:rPr>
+          <w:rFonts w:ascii="Arial" w:hAnsi="Arial" w:cs="Arial"/>
+          <w:sz w:val="18"/>
+          <w:szCs w:val="18"/>
+        </w:rPr>
+        <w:t>a</w:t>
+      </w:r>
+      <w:r>
+        <w:rPr>
+          <w:rFonts w:ascii="Arial" w:hAnsi="Arial" w:cs="Arial"/>
+          <w:sz w:val="18"/>
+          <w:szCs w:val="18"/>
+        </w:rPr>
+        <w:t>rios que entorpezcan el proceso.</w:t>
+      </w:r>
+    </w:p>
+    <w:p>
+      <w:pPr>
+        <w:pStyle w:val="Prrafodelista"/>
+        <w:numPr>
+          <w:ilvl w:val="0"/>
+          <w:numId w:val="21"/>
+        </w:numPr>
+        <w:spacing w:before="20" w:after="20"/>
+        <w:jc w:val="both"/>
+        <w:rPr>
+          <w:rFonts w:ascii="Arial" w:hAnsi="Arial" w:cs="Arial"/>
+          <w:sz w:val="18"/>
+          <w:szCs w:val="18"/>
+        </w:rPr>
+      </w:pPr>
+      <w:r>
+        <w:rPr>
+          <w:rFonts w:ascii="Arial" w:hAnsi="Arial" w:cs="Arial"/>
+          <w:sz w:val="18"/>
+          <w:szCs w:val="18"/>
+        </w:rPr>
+        <w:t>A la hora de diseñar e implementar la aplicación móvil, se hará un levantamiento de requerimientos formal, cuyas entregas serán casos de uso, arquitectura de alto nivel y diagrama de artefactos para la aplicación.</w:t>
+      </w:r>
+    </w:p>
+    <w:p>
+      <w:pPr>
+        <w:pStyle w:val="Prrafodelista"/>
+        <w:numPr>
+          <w:ilvl w:val="0"/>
+          <w:numId w:val="21"/>
+        </w:numPr>
+        <w:spacing w:before="20" w:after="20"/>
+        <w:jc w:val="both"/>
+        <w:rPr>
+          <w:rFonts w:ascii="Arial" w:hAnsi="Arial" w:cs="Arial"/>
+          <w:sz w:val="18"/>
+          <w:szCs w:val="18"/>
+        </w:rPr>
+      </w:pPr>
+      <w:r>
+        <w:rPr>
+          <w:rFonts w:ascii="Arial" w:hAnsi="Arial" w:cs="Arial"/>
+          <w:sz w:val="18"/>
+          <w:szCs w:val="18"/>
+        </w:rPr>
+        <w:t xml:space="preserve">Acompañando la aplicación móvil, se hará un portal web, en el cual los funcionarios de la universidad y de los programas podrán </w:t>
+      </w:r>
+      <w:proofErr w:type="spellStart"/>
+      <w:r>
+        <w:rPr>
+          <w:rFonts w:ascii="Arial" w:hAnsi="Arial" w:cs="Arial"/>
+          <w:sz w:val="18"/>
+          <w:szCs w:val="18"/>
+        </w:rPr>
+        <w:t>loggearse</w:t>
+      </w:r>
+      <w:proofErr w:type="spellEnd"/>
+      <w:r>
+        <w:rPr>
+          <w:rFonts w:ascii="Arial" w:hAnsi="Arial" w:cs="Arial"/>
+          <w:sz w:val="18"/>
+          <w:szCs w:val="18"/>
+        </w:rPr>
+        <w:t xml:space="preserve"> y subir allí las noticias que quieren  compartir </w:t>
+      </w:r>
+      <w:proofErr w:type="spellStart"/>
+      <w:r>
+        <w:rPr>
+          <w:rFonts w:ascii="Arial" w:hAnsi="Arial" w:cs="Arial"/>
+          <w:sz w:val="18"/>
+          <w:szCs w:val="18"/>
+        </w:rPr>
+        <w:t>conlos</w:t>
+      </w:r>
+      <w:proofErr w:type="spellEnd"/>
+      <w:r>
+        <w:rPr>
+          <w:rFonts w:ascii="Arial" w:hAnsi="Arial" w:cs="Arial"/>
+          <w:sz w:val="18"/>
+          <w:szCs w:val="18"/>
+        </w:rPr>
+        <w:t xml:space="preserve"> estudiantes. Este portal estará hecho en JSF y </w:t>
+      </w:r>
+      <w:proofErr w:type="spellStart"/>
+      <w:r>
+        <w:rPr>
+          <w:rFonts w:ascii="Arial" w:hAnsi="Arial" w:cs="Arial"/>
+          <w:sz w:val="18"/>
+          <w:szCs w:val="18"/>
+        </w:rPr>
+        <w:t>Primefaces</w:t>
+      </w:r>
+      <w:proofErr w:type="spellEnd"/>
+      <w:r>
+        <w:rPr>
+          <w:rFonts w:ascii="Arial" w:hAnsi="Arial" w:cs="Arial"/>
+          <w:sz w:val="18"/>
+          <w:szCs w:val="18"/>
+        </w:rPr>
+        <w:t xml:space="preserve">, </w:t>
+      </w:r>
+      <w:proofErr w:type="spellStart"/>
+      <w:r>
+        <w:rPr>
+          <w:rFonts w:ascii="Arial" w:hAnsi="Arial" w:cs="Arial"/>
+          <w:sz w:val="18"/>
+          <w:szCs w:val="18"/>
+        </w:rPr>
+        <w:t>a demás</w:t>
+      </w:r>
+      <w:proofErr w:type="spellEnd"/>
+      <w:r>
+        <w:rPr>
+          <w:rFonts w:ascii="Arial" w:hAnsi="Arial" w:cs="Arial"/>
+          <w:sz w:val="18"/>
+          <w:szCs w:val="18"/>
+        </w:rPr>
+        <w:t xml:space="preserve"> de estar montado en la arquitectura JEE. Para la SOA, se usarán servicios </w:t>
+      </w:r>
+      <w:proofErr w:type="spellStart"/>
+      <w:r>
+        <w:rPr>
+          <w:rFonts w:ascii="Arial" w:hAnsi="Arial" w:cs="Arial"/>
+          <w:sz w:val="18"/>
+          <w:szCs w:val="18"/>
+        </w:rPr>
+        <w:t>RESTFul</w:t>
+      </w:r>
+      <w:proofErr w:type="spellEnd"/>
+      <w:r>
+        <w:rPr>
+          <w:rFonts w:ascii="Arial" w:hAnsi="Arial" w:cs="Arial"/>
+          <w:sz w:val="18"/>
+          <w:szCs w:val="18"/>
+        </w:rPr>
+        <w:t xml:space="preserve"> usando </w:t>
+      </w:r>
+      <w:proofErr w:type="spellStart"/>
+      <w:r>
+        <w:rPr>
+          <w:rFonts w:ascii="Arial" w:hAnsi="Arial" w:cs="Arial"/>
+          <w:sz w:val="18"/>
+          <w:szCs w:val="18"/>
+        </w:rPr>
+        <w:t>RESTEasy</w:t>
+      </w:r>
+      <w:proofErr w:type="spellEnd"/>
+      <w:r>
+        <w:rPr>
+          <w:rFonts w:ascii="Arial" w:hAnsi="Arial" w:cs="Arial"/>
+          <w:sz w:val="18"/>
+          <w:szCs w:val="18"/>
+        </w:rPr>
+        <w:t>, una librería que viene in</w:t>
+      </w:r>
+      <w:r>
+        <w:rPr>
+          <w:rFonts w:ascii="Arial" w:hAnsi="Arial" w:cs="Arial"/>
+          <w:sz w:val="18"/>
+          <w:szCs w:val="18"/>
+        </w:rPr>
+        <w:t>clui</w:t>
+      </w:r>
+      <w:r>
+        <w:rPr>
+          <w:rFonts w:ascii="Arial" w:hAnsi="Arial" w:cs="Arial"/>
+          <w:sz w:val="18"/>
+          <w:szCs w:val="18"/>
+        </w:rPr>
+        <w:t xml:space="preserve">da con </w:t>
+      </w:r>
+      <w:proofErr w:type="spellStart"/>
+      <w:r>
+        <w:rPr>
+          <w:rFonts w:ascii="Arial" w:hAnsi="Arial" w:cs="Arial"/>
+          <w:sz w:val="18"/>
+          <w:szCs w:val="18"/>
+        </w:rPr>
+        <w:t>JBos</w:t>
+      </w:r>
+      <w:proofErr w:type="spellEnd"/>
+      <w:r>
+        <w:rPr>
+          <w:rFonts w:ascii="Arial" w:hAnsi="Arial" w:cs="Arial"/>
+          <w:sz w:val="18"/>
+          <w:szCs w:val="18"/>
+        </w:rPr>
+        <w:t xml:space="preserve"> AS 7+, y los servicios se desarrollarán en Java</w:t>
+      </w:r>
+      <w:r>
+        <w:rPr>
+          <w:rFonts w:ascii="Arial" w:hAnsi="Arial" w:cs="Arial"/>
+          <w:sz w:val="18"/>
+          <w:szCs w:val="18"/>
+        </w:rPr>
+        <w:t xml:space="preserve">. </w:t>
+      </w:r>
+      <w:r>
+        <w:rPr>
+          <w:rFonts w:ascii="Arial" w:hAnsi="Arial" w:cs="Arial"/>
+          <w:sz w:val="18"/>
+          <w:szCs w:val="18"/>
+        </w:rPr>
+        <w:t xml:space="preserve">Los servicios </w:t>
+      </w:r>
+      <w:proofErr w:type="spellStart"/>
+      <w:r>
+        <w:rPr>
+          <w:rFonts w:ascii="Arial" w:hAnsi="Arial" w:cs="Arial"/>
+          <w:sz w:val="18"/>
+          <w:szCs w:val="18"/>
+        </w:rPr>
+        <w:t>RESTFul</w:t>
+      </w:r>
+      <w:proofErr w:type="spellEnd"/>
+      <w:r>
+        <w:rPr>
+          <w:rFonts w:ascii="Arial" w:hAnsi="Arial" w:cs="Arial"/>
+          <w:sz w:val="18"/>
+          <w:szCs w:val="18"/>
+        </w:rPr>
+        <w:t xml:space="preserve"> expondrán la información en formato </w:t>
+      </w:r>
+      <w:proofErr w:type="spellStart"/>
+      <w:r>
+        <w:rPr>
+          <w:rFonts w:ascii="Arial" w:hAnsi="Arial" w:cs="Arial"/>
+          <w:sz w:val="18"/>
+          <w:szCs w:val="18"/>
+        </w:rPr>
+        <w:t>JSon</w:t>
+      </w:r>
+      <w:proofErr w:type="spellEnd"/>
+      <w:r>
+        <w:rPr>
+          <w:rFonts w:ascii="Arial" w:hAnsi="Arial" w:cs="Arial"/>
+          <w:sz w:val="18"/>
+          <w:szCs w:val="18"/>
+        </w:rPr>
         <w:t>.</w:t>
       </w:r>
     </w:p>
     <w:p>
       <w:pPr>
-        <w:spacing w:before="20" w:after="20"/>
+        <w:pStyle w:val="Prrafodelista"/>
+        <w:numPr>
+          <w:ilvl w:val="0"/>
+          <w:numId w:val="21"/>
+        </w:numPr>
+        <w:spacing w:before="20" w:after="20"/>
+        <w:jc w:val="both"/>
+        <w:rPr>
+          <w:rFonts w:ascii="Arial" w:hAnsi="Arial" w:cs="Arial"/>
+          <w:sz w:val="18"/>
+          <w:szCs w:val="18"/>
+        </w:rPr>
+      </w:pPr>
+      <w:r>
+        <w:rPr>
+          <w:rFonts w:ascii="Arial" w:hAnsi="Arial" w:cs="Arial"/>
+          <w:sz w:val="18"/>
+          <w:szCs w:val="18"/>
+        </w:rPr>
+        <w:t xml:space="preserve">Por último, para identificar los factores que unificarían la identidad institucional, en torno al concepto </w:t>
+      </w:r>
+      <w:proofErr w:type="spellStart"/>
+      <w:r>
+        <w:rPr>
+          <w:rFonts w:ascii="Arial" w:hAnsi="Arial" w:cs="Arial"/>
+          <w:sz w:val="18"/>
+          <w:szCs w:val="18"/>
+        </w:rPr>
+        <w:t>qeu</w:t>
+      </w:r>
+      <w:proofErr w:type="spellEnd"/>
+      <w:r>
+        <w:rPr>
+          <w:rFonts w:ascii="Arial" w:hAnsi="Arial" w:cs="Arial"/>
+          <w:sz w:val="18"/>
+          <w:szCs w:val="18"/>
+        </w:rPr>
+        <w:t xml:space="preserve"> se da en el glosario de términos de identidad social, se buscaran los factores que constituyen la identidad institucional, y luego se contrastarán con la realidad para hacer evidente las falencias en la manera en que se aborda la identidad para los estudiantes.</w:t>
+      </w:r>
+      <w:bookmarkStart w:id="0" w:name="_GoBack"/>
+      <w:bookmarkEnd w:id="0"/>
+    </w:p>
+    <w:p>
+      <w:pPr>
+        <w:pStyle w:val="Prrafodelista"/>
+        <w:spacing w:before="20" w:after="20"/>
+        <w:ind w:left="360"/>
         <w:jc w:val="both"/>
         <w:rPr>
           <w:rFonts w:ascii="Arial" w:hAnsi="Arial" w:cs="Arial"/>
@@ -4855,7 +5367,16 @@
           <w:sz w:val="18"/>
           <w:szCs w:val="18"/>
         </w:rPr>
-        <w:t xml:space="preserve"> (el 100% de la población encuestada contestó positivamente)</w:t>
+        <w:t xml:space="preserve"> (el 100% de </w:t>
+      </w:r>
+      <w:r>
+        <w:rPr>
+          <w:rFonts w:ascii="Arial" w:hAnsi="Arial" w:cs="Arial"/>
+          <w:sz w:val="18"/>
+          <w:szCs w:val="18"/>
+        </w:rPr>
+        <w:lastRenderedPageBreak/>
+        <w:t>la población encuestada contestó positivamente)</w:t>
       </w:r>
       <w:r>
         <w:rPr>
@@ -5074,16 +5595,7 @@
           <w:sz w:val="18"/>
           <w:szCs w:val="18"/>
         </w:rPr>
-        <w:t xml:space="preserve">Dicha aplicación debería ser altamente flexible, ya que en tan solo unos meses cambiará la implementación de </w:t>
-      </w:r>
-      <w:r>
-        <w:rPr>
-          <w:rFonts w:ascii="Arial" w:hAnsi="Arial" w:cs="Arial"/>
-          <w:sz w:val="18"/>
-          <w:szCs w:val="18"/>
-        </w:rPr>
-        <w:lastRenderedPageBreak/>
-        <w:t>toda la plataforma de registro y control, por lo que la aplicación deberá ya sea ser lo suficientemente flexible como para integrar lo que ya existe ahora y luego consumir los servicios que expondrá la nueva plataforma, o esperar hasta que se implemente la nueva plataforma para evitar un re</w:t>
+        <w:t>Dicha aplicación debería ser altamente flexible, ya que en tan solo unos meses cambiará la implementación de toda la plataforma de registro y control, por lo que la aplicación deberá ya sea ser lo suficientemente flexible como para integrar lo que ya existe ahora y luego consumir los servicios que expondrá la nueva plataforma, o esperar hasta que se implemente la nueva plataforma para evitar un re</w:t>
       </w:r>
       <w:r>
         <w:rPr>
@@ -5212,6 +5724,7 @@
           <w:sz w:val="18"/>
           <w:szCs w:val="18"/>
         </w:rPr>
+        <w:lastRenderedPageBreak/>
         <w:t>El principal medio de comunicación con los estudiantes es el correo institucional (para los programas y para la universidad en general) y el Facebook de la universidad (únicamente para la universidad), por lo que los esfuerzos dirigidos a Facebook para comunicar la información de los programas está siendo poco efectiva, y la comunicación debería enfocarse al correo electrónico institucional.</w:t>
       </w:r>
     </w:p>
@@ -5637,8 +6150,8 @@
         </w:rPr>
       </w:pPr>
     </w:p>
-    <w:bookmarkStart w:id="0" w:name="_MON_1486801429"/>
-    <w:bookmarkEnd w:id="0"/>
+    <w:bookmarkStart w:id="1" w:name="_MON_1486801429"/>
+    <w:bookmarkEnd w:id="1"/>
     <w:p>
       <w:pPr>
         <w:pStyle w:val="Prrafodelista"/>
@@ -5678,12 +6191,11 @@
             <o:lock v:ext="edit" aspectratio="t"/>
           </v:shapetype>
           <v:shape id="_x0000_i1025" type="#_x0000_t75" style="width:77.25pt;height:50.25pt" o:ole="">
-            <v:imagedata r:id="rId11" o:title=""/>
+            <v:imagedata r:id="rId10" o:title=""/>
           </v:shape>
-          <o:OLEObject Type="Embed" ProgID="Excel.Sheet.12" ShapeID="_x0000_i1025" DrawAspect="Icon" ObjectID="_1489823956" r:id="rId12"/>
+          <o:OLEObject Type="Embed" ProgID="Excel.Sheet.12" ShapeID="_x0000_i1025" DrawAspect="Icon" ObjectID="_1492977214" r:id="rId11"/>
         </w:object>
       </w:r>
-      <w:bookmarkStart w:id="1" w:name="_GoBack"/>
       <w:bookmarkStart w:id="2" w:name="_MON_1484659893"/>
       <w:bookmarkEnd w:id="2"/>
       <w:r>
@@ -5693,15 +6205,14 @@
           <w:szCs w:val="18"/>
         </w:rPr>
         <w:object w:dxaOrig="1551" w:dyaOrig="1004">
-          <v:shape id="_x0000_i1027" type="#_x0000_t75" style="width:77.25pt;height:50.25pt" o:ole="">
-            <v:imagedata r:id="rId13" o:title=""/>
+          <v:shape id="_x0000_i1026" type="#_x0000_t75" style="width:77.25pt;height:50.25pt" o:ole="">
+            <v:imagedata r:id="rId12" o:title=""/>
           </v:shape>
-          <o:OLEObject Type="Embed" ProgID="Word.Document.12" ShapeID="_x0000_i1027" DrawAspect="Icon" ObjectID="_1489823957" r:id="rId14">
+          <o:OLEObject Type="Embed" ProgID="Word.Document.12" ShapeID="_x0000_i1026" DrawAspect="Icon" ObjectID="_1492977215" r:id="rId13">
             <o:FieldCodes>\s</o:FieldCodes>
           </o:OLEObject>
         </w:object>
       </w:r>
-      <w:bookmarkEnd w:id="1"/>
       <w:bookmarkStart w:id="3" w:name="_MON_1484659945"/>
       <w:bookmarkEnd w:id="3"/>
       <w:r>
@@ -5711,10 +6222,10 @@
           <w:szCs w:val="18"/>
         </w:rPr>
         <w:object w:dxaOrig="1551" w:dyaOrig="1004">
-          <v:shape id="_x0000_i1026" type="#_x0000_t75" style="width:77.25pt;height:50.25pt" o:ole="">
-            <v:imagedata r:id="rId15" o:title=""/>
+          <v:shape id="_x0000_i1027" type="#_x0000_t75" style="width:77.25pt;height:50.25pt" o:ole="">
+            <v:imagedata r:id="rId14" o:title=""/>
           </v:shape>
-          <o:OLEObject Type="Embed" ProgID="Word.Document.12" ShapeID="_x0000_i1026" DrawAspect="Icon" ObjectID="_1489823958" r:id="rId16">
+          <o:OLEObject Type="Embed" ProgID="Word.Document.12" ShapeID="_x0000_i1027" DrawAspect="Icon" ObjectID="_1492977216" r:id="rId15">
             <o:FieldCodes>\s</o:FieldCodes>
           </o:OLEObject>
         </w:object>
@@ -5733,7 +6244,7 @@
 </file>
 
 <file path=word/endnotes.xml><?xml version="1.0" encoding="utf-8"?>
-<w:endnotes xmlns:wpc="http://schemas.microsoft.com/office/word/2010/wordprocessingCanvas" xmlns:mc="http://schemas.openxmlformats.org/markup-compatibility/2006" xmlns:o="urn:schemas-microsoft-com:office:office" xmlns:r="http://schemas.openxmlformats.org/officeDocument/2006/relationships" xmlns:m="http://schemas.openxmlformats.org/officeDocument/2006/math" xmlns:v="urn:schemas-microsoft-com:vml" xmlns:wp14="http://schemas.microsoft.com/office/word/2010/wordprocessingDrawing" xmlns:wp="http://schemas.openxmlformats.org/drawingml/2006/wordprocessingDrawing" xmlns:w10="urn:schemas-microsoft-com:office:word" xmlns:w="http://schemas.openxmlformats.org/wordprocessingml/2006/main" xmlns:w14="http://schemas.microsoft.com/office/word/2010/wordml" xmlns:wpg="http://schemas.microsoft.com/office/word/2010/wordprocessingGroup" xmlns:wpi="http://schemas.microsoft.com/office/word/2010/wordprocessingInk" xmlns:wne="http://schemas.microsoft.com/office/word/2006/wordml" xmlns:wps="http://schemas.microsoft.com/office/word/2010/wordprocessingShape" mc:Ignorable="w14 wp14">
+<w:endnotes xmlns:wpc="http://schemas.microsoft.com/office/word/2010/wordprocessingCanvas" xmlns:mc="http://schemas.openxmlformats.org/markup-compatibility/2006" xmlns:o="urn:schemas-microsoft-com:office:office" xmlns:r="http://schemas.openxmlformats.org/officeDocument/2006/relationships" xmlns:m="http://schemas.openxmlformats.org/officeDocument/2006/math" xmlns:v="urn:schemas-microsoft-com:vml" xmlns:wp14="http://schemas.microsoft.com/office/word/2010/wordprocessingDrawing" xmlns:wp="http://schemas.openxmlformats.org/drawingml/2006/wordprocessingDrawing" xmlns:w10="urn:schemas-microsoft-com:office:word" xmlns:w="http://schemas.openxmlformats.org/wordprocessingml/2006/main" xmlns:w14="http://schemas.microsoft.com/office/word/2010/wordml" xmlns:w15="http://schemas.microsoft.com/office/word/2012/wordml" xmlns:wpg="http://schemas.microsoft.com/office/word/2010/wordprocessingGroup" xmlns:wpi="http://schemas.microsoft.com/office/word/2010/wordprocessingInk" xmlns:wne="http://schemas.microsoft.com/office/word/2006/wordml" xmlns:wps="http://schemas.microsoft.com/office/word/2010/wordprocessingShape" mc:Ignorable="w14 w15 wp14">
   <w:endnote w:type="separator" w:id="-1">
     <w:p>
       <w:pPr>
@@ -5758,7 +6269,7 @@
 </file>
 
 <file path=word/footer1.xml><?xml version="1.0" encoding="utf-8"?>
-<w:ftr xmlns:wpc="http://schemas.microsoft.com/office/word/2010/wordprocessingCanvas" xmlns:mc="http://schemas.openxmlformats.org/markup-compatibility/2006" xmlns:o="urn:schemas-microsoft-com:office:office" xmlns:r="http://schemas.openxmlformats.org/officeDocument/2006/relationships" xmlns:m="http://schemas.openxmlformats.org/officeDocument/2006/math" xmlns:v="urn:schemas-microsoft-com:vml" xmlns:wp14="http://schemas.microsoft.com/office/word/2010/wordprocessingDrawing" xmlns:wp="http://schemas.openxmlformats.org/drawingml/2006/wordprocessingDrawing" xmlns:w10="urn:schemas-microsoft-com:office:word" xmlns:w="http://schemas.openxmlformats.org/wordprocessingml/2006/main" xmlns:w14="http://schemas.microsoft.com/office/word/2010/wordml" xmlns:wpg="http://schemas.microsoft.com/office/word/2010/wordprocessingGroup" xmlns:wpi="http://schemas.microsoft.com/office/word/2010/wordprocessingInk" xmlns:wne="http://schemas.microsoft.com/office/word/2006/wordml" xmlns:wps="http://schemas.microsoft.com/office/word/2010/wordprocessingShape" mc:Ignorable="w14 wp14">
+<w:ftr xmlns:wpc="http://schemas.microsoft.com/office/word/2010/wordprocessingCanvas" xmlns:mc="http://schemas.openxmlformats.org/markup-compatibility/2006" xmlns:o="urn:schemas-microsoft-com:office:office" xmlns:r="http://schemas.openxmlformats.org/officeDocument/2006/relationships" xmlns:m="http://schemas.openxmlformats.org/officeDocument/2006/math" xmlns:v="urn:schemas-microsoft-com:vml" xmlns:wp14="http://schemas.microsoft.com/office/word/2010/wordprocessingDrawing" xmlns:wp="http://schemas.openxmlformats.org/drawingml/2006/wordprocessingDrawing" xmlns:w10="urn:schemas-microsoft-com:office:word" xmlns:w="http://schemas.openxmlformats.org/wordprocessingml/2006/main" xmlns:w14="http://schemas.microsoft.com/office/word/2010/wordml" xmlns:w15="http://schemas.microsoft.com/office/word/2012/wordml" xmlns:wpg="http://schemas.microsoft.com/office/word/2010/wordprocessingGroup" xmlns:wpi="http://schemas.microsoft.com/office/word/2010/wordprocessingInk" xmlns:wne="http://schemas.microsoft.com/office/word/2006/wordml" xmlns:wps="http://schemas.microsoft.com/office/word/2010/wordprocessingShape" mc:Ignorable="w14 w15 wp14">
   <w:sdt>
     <w:sdtPr>
       <w:id w:val="-2027634774"/>
@@ -5805,7 +6316,7 @@
 </file>
 
 <file path=word/footnotes.xml><?xml version="1.0" encoding="utf-8"?>
-<w:footnotes xmlns:wpc="http://schemas.microsoft.com/office/word/2010/wordprocessingCanvas" xmlns:mc="http://schemas.openxmlformats.org/markup-compatibility/2006" xmlns:o="urn:schemas-microsoft-com:office:office" xmlns:r="http://schemas.openxmlformats.org/officeDocument/2006/relationships" xmlns:m="http://schemas.openxmlformats.org/officeDocument/2006/math" xmlns:v="urn:schemas-microsoft-com:vml" xmlns:wp14="http://schemas.microsoft.com/office/word/2010/wordprocessingDrawing" xmlns:wp="http://schemas.openxmlformats.org/drawingml/2006/wordprocessingDrawing" xmlns:w10="urn:schemas-microsoft-com:office:word" xmlns:w="http://schemas.openxmlformats.org/wordprocessingml/2006/main" xmlns:w14="http://schemas.microsoft.com/office/word/2010/wordml" xmlns:wpg="http://schemas.microsoft.com/office/word/2010/wordprocessingGroup" xmlns:wpi="http://schemas.microsoft.com/office/word/2010/wordprocessingInk" xmlns:wne="http://schemas.microsoft.com/office/word/2006/wordml" xmlns:wps="http://schemas.microsoft.com/office/word/2010/wordprocessingShape" mc:Ignorable="w14 wp14">
+<w:footnotes xmlns:wpc="http://schemas.microsoft.com/office/word/2010/wordprocessingCanvas" xmlns:mc="http://schemas.openxmlformats.org/markup-compatibility/2006" xmlns:o="urn:schemas-microsoft-com:office:office" xmlns:r="http://schemas.openxmlformats.org/officeDocument/2006/relationships" xmlns:m="http://schemas.openxmlformats.org/officeDocument/2006/math" xmlns:v="urn:schemas-microsoft-com:vml" xmlns:wp14="http://schemas.microsoft.com/office/word/2010/wordprocessingDrawing" xmlns:wp="http://schemas.openxmlformats.org/drawingml/2006/wordprocessingDrawing" xmlns:w10="urn:schemas-microsoft-com:office:word" xmlns:w="http://schemas.openxmlformats.org/wordprocessingml/2006/main" xmlns:w14="http://schemas.microsoft.com/office/word/2010/wordml" xmlns:w15="http://schemas.microsoft.com/office/word/2012/wordml" xmlns:wpg="http://schemas.microsoft.com/office/word/2010/wordprocessingGroup" xmlns:wpi="http://schemas.microsoft.com/office/word/2010/wordprocessingInk" xmlns:wne="http://schemas.microsoft.com/office/word/2006/wordml" xmlns:wps="http://schemas.microsoft.com/office/word/2010/wordprocessingShape" mc:Ignorable="w14 w15 wp14">
   <w:footnote w:type="separator" w:id="-1">
     <w:p>
       <w:r>
@@ -5973,7 +6484,6 @@
         </w:rPr>
         <w:footnoteRef/>
       </w:r>
-      <w:proofErr w:type="gramStart"/>
       <w:r>
         <w:rPr>
           <w:rFonts w:ascii="Arial" w:hAnsi="Arial" w:cs="Arial"/>
@@ -6039,7 +6549,6 @@
         </w:rPr>
         <w:t>.</w:t>
       </w:r>
-      <w:proofErr w:type="gramEnd"/>
     </w:p>
   </w:footnote>
   <w:footnote w:id="5">
@@ -6283,82 +6792,60 @@
         <w:pStyle w:val="Textonotapie"/>
         <w:rPr>
           <w:u w:val="single"/>
+          <w:lang w:val="es-ES"/>
+        </w:rPr>
+      </w:pPr>
+      <w:r>
+        <w:rPr>
+          <w:rStyle w:val="Refdenotaalpie"/>
+        </w:rPr>
+        <w:footnoteRef/>
+      </w:r>
+      <w:r>
+        <w:rPr>
           <w:lang w:val="en-US"/>
         </w:rPr>
-      </w:pPr>
-      <w:r>
-        <w:rPr>
-          <w:rStyle w:val="Refdenotaalpie"/>
-        </w:rPr>
-        <w:footnoteRef/>
+        <w:t xml:space="preserve"> </w:t>
       </w:r>
       <w:r>
         <w:rPr>
           <w:lang w:val="en-US"/>
         </w:rPr>
-        <w:t xml:space="preserve"> </w:t>
-      </w:r>
+        <w:t xml:space="preserve">BACSICH Paul, BASTIENS Theo, BRISTOW Sara, BEECK </w:t>
+      </w:r>
+      <w:proofErr w:type="spellStart"/>
       <w:r>
         <w:rPr>
           <w:lang w:val="en-US"/>
         </w:rPr>
-        <w:t xml:space="preserve">BACSICH Paul, BASTIENS Theo, BRISTOW Sara, BEECK </w:t>
+        <w:t>Ilse</w:t>
+      </w:r>
+      <w:proofErr w:type="spellEnd"/>
+      <w:r>
+        <w:rPr>
+          <w:lang w:val="en-US"/>
+        </w:rPr>
+        <w:t xml:space="preserve">, REYNOLDS Sally, SCHREURS </w:t>
       </w:r>
       <w:proofErr w:type="spellStart"/>
       <w:r>
         <w:rPr>
           <w:lang w:val="en-US"/>
         </w:rPr>
-        <w:t>Ilse</w:t>
+        <w:t>Bieje</w:t>
       </w:r>
       <w:proofErr w:type="spellEnd"/>
       <w:r>
         <w:rPr>
           <w:lang w:val="en-US"/>
         </w:rPr>
-        <w:t xml:space="preserve">, REYNOLDS Sally, SCHREURS </w:t>
-      </w:r>
-      <w:proofErr w:type="spellStart"/>
-      <w:r>
-        <w:rPr>
-          <w:lang w:val="en-US"/>
-        </w:rPr>
-        <w:t>Bieje</w:t>
-      </w:r>
-      <w:proofErr w:type="spellEnd"/>
-      <w:r>
-        <w:rPr>
-          <w:lang w:val="en-US"/>
-        </w:rPr>
         <w:t xml:space="preserve">. </w:t>
       </w:r>
-      <w:proofErr w:type="gramStart"/>
-      <w:r>
-        <w:rPr>
-          <w:lang w:val="en-US"/>
-        </w:rPr>
-        <w:t xml:space="preserve">Reviewing the Virtual Campus </w:t>
-      </w:r>
-      <w:proofErr w:type="spellStart"/>
-      <w:r>
-        <w:rPr>
-          <w:lang w:val="en-US"/>
-        </w:rPr>
-        <w:t>Phenomenom</w:t>
-      </w:r>
-      <w:proofErr w:type="spellEnd"/>
-      <w:r>
-        <w:rPr>
-          <w:lang w:val="en-US"/>
-        </w:rPr>
-        <w:t>.</w:t>
-      </w:r>
-      <w:proofErr w:type="gramEnd"/>
-      <w:r>
-        <w:rPr>
-          <w:lang w:val="en-US"/>
-        </w:rPr>
-        <w:t xml:space="preserve"> </w:t>
+      <w:r>
+        <w:rPr>
+          <w:lang w:val="es-ES"/>
+        </w:rPr>
+        <w:t xml:space="preserve">Reviewing the Virtual Campus Phenomenom. </w:t>
       </w:r>
       <w:r>
         <w:t xml:space="preserve">Pg. 16  Ed </w:t>
@@ -6382,16 +6869,7 @@
         <w:footnoteRef/>
       </w:r>
       <w:r>
-        <w:t>SERRANO</w:t>
-      </w:r>
-      <w:r>
-        <w:t xml:space="preserve"> Manuel, </w:t>
-      </w:r>
-      <w:r>
-        <w:t xml:space="preserve"> PIÑUEL RAIGADA</w:t>
-      </w:r>
-      <w:r>
-        <w:t xml:space="preserve"> </w:t>
+        <w:t xml:space="preserve">SERRANO Manuel,  PIÑUEL RAIGADA </w:t>
       </w:r>
       <w:proofErr w:type="spellStart"/>
       <w:r>
@@ -6399,19 +6877,7 @@
       </w:r>
       <w:proofErr w:type="spellEnd"/>
       <w:r>
-        <w:t xml:space="preserve"> Luis, </w:t>
-      </w:r>
-      <w:r>
-        <w:t>SANZ</w:t>
-      </w:r>
-      <w:r>
-        <w:t xml:space="preserve"> Jesús, </w:t>
-      </w:r>
-      <w:r>
-        <w:t>ARIAS FERNANDEZ</w:t>
-      </w:r>
-      <w:r>
-        <w:t xml:space="preserve"> María Antonia, Teoría de la Comunicación Epistemología y Análisis de la referencia. Pg. 18. Segunda Edición. </w:t>
+        <w:t xml:space="preserve"> Luis, SANZ Jesús, ARIAS FERNANDEZ María Antonia, Teoría de la Comunicación Epistemología y Análisis de la referencia. Pg. 18. Segunda Edición. </w:t>
       </w:r>
     </w:p>
   </w:footnote>
@@ -6419,7 +6885,7 @@
 </file>
 
 <file path=word/numbering.xml><?xml version="1.0" encoding="utf-8"?>
-<w:numbering xmlns:wpc="http://schemas.microsoft.com/office/word/2010/wordprocessingCanvas" xmlns:mc="http://schemas.openxmlformats.org/markup-compatibility/2006" xmlns:o="urn:schemas-microsoft-com:office:office" xmlns:r="http://schemas.openxmlformats.org/officeDocument/2006/relationships" xmlns:m="http://schemas.openxmlformats.org/officeDocument/2006/math" xmlns:v="urn:schemas-microsoft-com:vml" xmlns:wp14="http://schemas.microsoft.com/office/word/2010/wordprocessingDrawing" xmlns:wp="http://schemas.openxmlformats.org/drawingml/2006/wordprocessingDrawing" xmlns:w10="urn:schemas-microsoft-com:office:word" xmlns:w="http://schemas.openxmlformats.org/wordprocessingml/2006/main" xmlns:w14="http://schemas.microsoft.com/office/word/2010/wordml" xmlns:wpg="http://schemas.microsoft.com/office/word/2010/wordprocessingGroup" xmlns:wpi="http://schemas.microsoft.com/office/word/2010/wordprocessingInk" xmlns:wne="http://schemas.microsoft.com/office/word/2006/wordml" xmlns:wps="http://schemas.microsoft.com/office/word/2010/wordprocessingShape" mc:Ignorable="w14 wp14">
+<w:numbering xmlns:wpc="http://schemas.microsoft.com/office/word/2010/wordprocessingCanvas" xmlns:mc="http://schemas.openxmlformats.org/markup-compatibility/2006" xmlns:o="urn:schemas-microsoft-com:office:office" xmlns:r="http://schemas.openxmlformats.org/officeDocument/2006/relationships" xmlns:m="http://schemas.openxmlformats.org/officeDocument/2006/math" xmlns:v="urn:schemas-microsoft-com:vml" xmlns:wp14="http://schemas.microsoft.com/office/word/2010/wordprocessingDrawing" xmlns:wp="http://schemas.openxmlformats.org/drawingml/2006/wordprocessingDrawing" xmlns:w10="urn:schemas-microsoft-com:office:word" xmlns:w="http://schemas.openxmlformats.org/wordprocessingml/2006/main" xmlns:w14="http://schemas.microsoft.com/office/word/2010/wordml" xmlns:w15="http://schemas.microsoft.com/office/word/2012/wordml" xmlns:wpg="http://schemas.microsoft.com/office/word/2010/wordprocessingGroup" xmlns:wpi="http://schemas.microsoft.com/office/word/2010/wordprocessingInk" xmlns:wne="http://schemas.microsoft.com/office/word/2006/wordml" xmlns:wps="http://schemas.microsoft.com/office/word/2010/wordprocessingShape" mc:Ignorable="w14 w15 wp14">
   <w:abstractNum w:abstractNumId="0">
     <w:nsid w:val="105C4711"/>
     <w:multiLevelType w:val="hybridMultilevel"/>
@@ -6647,6 +7113,119 @@
     </w:lvl>
   </w:abstractNum>
   <w:abstractNum w:abstractNumId="2">
+    <w:nsid w:val="14000098"/>
+    <w:multiLevelType w:val="hybridMultilevel"/>
+    <w:tmpl w:val="067AF022"/>
+    <w:lvl w:ilvl="0" w:tplc="0C0A0001">
+      <w:start w:val="1"/>
+      <w:numFmt w:val="bullet"/>
+      <w:lvlText w:val=""/>
+      <w:lvlJc w:val="left"/>
+      <w:pPr>
+        <w:ind w:left="360" w:hanging="360"/>
+      </w:pPr>
+      <w:rPr>
+        <w:rFonts w:ascii="Symbol" w:hAnsi="Symbol" w:hint="default"/>
+      </w:rPr>
+    </w:lvl>
+    <w:lvl w:ilvl="1" w:tplc="0C0A0003" w:tentative="1">
+      <w:start w:val="1"/>
+      <w:numFmt w:val="bullet"/>
+      <w:lvlText w:val="o"/>
+      <w:lvlJc w:val="left"/>
+      <w:pPr>
+        <w:ind w:left="1080" w:hanging="360"/>
+      </w:pPr>
+      <w:rPr>
+        <w:rFonts w:ascii="Courier New" w:hAnsi="Courier New" w:cs="Courier New" w:hint="default"/>
+      </w:rPr>
+    </w:lvl>
+    <w:lvl w:ilvl="2" w:tplc="0C0A0005" w:tentative="1">
+      <w:start w:val="1"/>
+      <w:numFmt w:val="bullet"/>
+      <w:lvlText w:val=""/>
+      <w:lvlJc w:val="left"/>
+      <w:pPr>
+        <w:ind w:left="1800" w:hanging="360"/>
+      </w:pPr>
+      <w:rPr>
+        <w:rFonts w:ascii="Wingdings" w:hAnsi="Wingdings" w:hint="default"/>
+      </w:rPr>
+    </w:lvl>
+    <w:lvl w:ilvl="3" w:tplc="0C0A0001" w:tentative="1">
+      <w:start w:val="1"/>
+      <w:numFmt w:val="bullet"/>
+      <w:lvlText w:val=""/>
+      <w:lvlJc w:val="left"/>
+      <w:pPr>
+        <w:ind w:left="2520" w:hanging="360"/>
+      </w:pPr>
+      <w:rPr>
+        <w:rFonts w:ascii="Symbol" w:hAnsi="Symbol" w:hint="default"/>
+      </w:rPr>
+    </w:lvl>
+    <w:lvl w:ilvl="4" w:tplc="0C0A0003" w:tentative="1">
+      <w:start w:val="1"/>
+      <w:numFmt w:val="bullet"/>
+      <w:lvlText w:val="o"/>
+      <w:lvlJc w:val="left"/>
+      <w:pPr>
+        <w:ind w:left="3240" w:hanging="360"/>
+      </w:pPr>
+      <w:rPr>
+        <w:rFonts w:ascii="Courier New" w:hAnsi="Courier New" w:cs="Courier New" w:hint="default"/>
+      </w:rPr>
+    </w:lvl>
+    <w:lvl w:ilvl="5" w:tplc="0C0A0005" w:tentative="1">
+      <w:start w:val="1"/>
+      <w:numFmt w:val="bullet"/>
+      <w:lvlText w:val=""/>
+      <w:lvlJc w:val="left"/>
+      <w:pPr>
+        <w:ind w:left="3960" w:hanging="360"/>
+      </w:pPr>
+      <w:rPr>
+        <w:rFonts w:ascii="Wingdings" w:hAnsi="Wingdings" w:hint="default"/>
+      </w:rPr>
+    </w:lvl>
+    <w:lvl w:ilvl="6" w:tplc="0C0A0001" w:tentative="1">
+      <w:start w:val="1"/>
+      <w:numFmt w:val="bullet"/>
+      <w:lvlText w:val=""/>
+      <w:lvlJc w:val="left"/>
+      <w:pPr>
+        <w:ind w:left="4680" w:hanging="360"/>
+      </w:pPr>
+      <w:rPr>
+        <w:rFonts w:ascii="Symbol" w:hAnsi="Symbol" w:hint="default"/>
+      </w:rPr>
+    </w:lvl>
+    <w:lvl w:ilvl="7" w:tplc="0C0A0003" w:tentative="1">
+      <w:start w:val="1"/>
+      <w:numFmt w:val="bullet"/>
+      <w:lvlText w:val="o"/>
+      <w:lvlJc w:val="left"/>
+      <w:pPr>
+        <w:ind w:left="5400" w:hanging="360"/>
+      </w:pPr>
+      <w:rPr>
+        <w:rFonts w:ascii="Courier New" w:hAnsi="Courier New" w:cs="Courier New" w:hint="default"/>
+      </w:rPr>
+    </w:lvl>
+    <w:lvl w:ilvl="8" w:tplc="0C0A0005" w:tentative="1">
+      <w:start w:val="1"/>
+      <w:numFmt w:val="bullet"/>
+      <w:lvlText w:val=""/>
+      <w:lvlJc w:val="left"/>
+      <w:pPr>
+        <w:ind w:left="6120" w:hanging="360"/>
+      </w:pPr>
+      <w:rPr>
+        <w:rFonts w:ascii="Wingdings" w:hAnsi="Wingdings" w:hint="default"/>
+      </w:rPr>
+    </w:lvl>
+  </w:abstractNum>
+  <w:abstractNum w:abstractNumId="3">
     <w:nsid w:val="14830C60"/>
     <w:multiLevelType w:val="hybridMultilevel"/>
     <w:tmpl w:val="6D966EA0"/>
@@ -6759,7 +7338,7 @@
       </w:rPr>
     </w:lvl>
   </w:abstractNum>
-  <w:abstractNum w:abstractNumId="3">
+  <w:abstractNum w:abstractNumId="4">
     <w:nsid w:val="16F44DDC"/>
     <w:multiLevelType w:val="hybridMultilevel"/>
     <w:tmpl w:val="6096E5FA"/>
@@ -6872,7 +7451,7 @@
       </w:rPr>
     </w:lvl>
   </w:abstractNum>
-  <w:abstractNum w:abstractNumId="4">
+  <w:abstractNum w:abstractNumId="5">
     <w:nsid w:val="236A5842"/>
     <w:multiLevelType w:val="hybridMultilevel"/>
     <w:tmpl w:val="D01683C6"/>
@@ -6985,7 +7564,7 @@
       </w:rPr>
     </w:lvl>
   </w:abstractNum>
-  <w:abstractNum w:abstractNumId="5">
+  <w:abstractNum w:abstractNumId="6">
     <w:nsid w:val="265F31FC"/>
     <w:multiLevelType w:val="multilevel"/>
     <w:tmpl w:val="ACA6E110"/>
@@ -7098,7 +7677,93 @@
       </w:rPr>
     </w:lvl>
   </w:abstractNum>
-  <w:abstractNum w:abstractNumId="6">
+  <w:abstractNum w:abstractNumId="7">
+    <w:nsid w:val="2B441DC1"/>
+    <w:multiLevelType w:val="hybridMultilevel"/>
+    <w:tmpl w:val="4CC0F92C"/>
+    <w:lvl w:ilvl="0" w:tplc="0C0A000F">
+      <w:start w:val="1"/>
+      <w:numFmt w:val="decimal"/>
+      <w:lvlText w:val="%1."/>
+      <w:lvlJc w:val="left"/>
+      <w:pPr>
+        <w:ind w:left="720" w:hanging="360"/>
+      </w:pPr>
+    </w:lvl>
+    <w:lvl w:ilvl="1" w:tplc="0C0A0019" w:tentative="1">
+      <w:start w:val="1"/>
+      <w:numFmt w:val="lowerLetter"/>
+      <w:lvlText w:val="%2."/>
+      <w:lvlJc w:val="left"/>
+      <w:pPr>
+        <w:ind w:left="1440" w:hanging="360"/>
+      </w:pPr>
+    </w:lvl>
+    <w:lvl w:ilvl="2" w:tplc="0C0A001B" w:tentative="1">
+      <w:start w:val="1"/>
+      <w:numFmt w:val="lowerRoman"/>
+      <w:lvlText w:val="%3."/>
+      <w:lvlJc w:val="right"/>
+      <w:pPr>
+        <w:ind w:left="2160" w:hanging="180"/>
+      </w:pPr>
+    </w:lvl>
+    <w:lvl w:ilvl="3" w:tplc="0C0A000F" w:tentative="1">
+      <w:start w:val="1"/>
+      <w:numFmt w:val="decimal"/>
+      <w:lvlText w:val="%4."/>
+      <w:lvlJc w:val="left"/>
+      <w:pPr>
+        <w:ind w:left="2880" w:hanging="360"/>
+      </w:pPr>
+    </w:lvl>
+    <w:lvl w:ilvl="4" w:tplc="0C0A0019" w:tentative="1">
+      <w:start w:val="1"/>
+      <w:numFmt w:val="lowerLetter"/>
+      <w:lvlText w:val="%5."/>
+      <w:lvlJc w:val="left"/>
+      <w:pPr>
+        <w:ind w:left="3600" w:hanging="360"/>
+      </w:pPr>
+    </w:lvl>
+    <w:lvl w:ilvl="5" w:tplc="0C0A001B" w:tentative="1">
+      <w:start w:val="1"/>
+      <w:numFmt w:val="lowerRoman"/>
+      <w:lvlText w:val="%6."/>
+      <w:lvlJc w:val="right"/>
+      <w:pPr>
+        <w:ind w:left="4320" w:hanging="180"/>
+      </w:pPr>
+    </w:lvl>
+    <w:lvl w:ilvl="6" w:tplc="0C0A000F" w:tentative="1">
+      <w:start w:val="1"/>
+      <w:numFmt w:val="decimal"/>
+      <w:lvlText w:val="%7."/>
+      <w:lvlJc w:val="left"/>
+      <w:pPr>
+        <w:ind w:left="5040" w:hanging="360"/>
+      </w:pPr>
+    </w:lvl>
+    <w:lvl w:ilvl="7" w:tplc="0C0A0019" w:tentative="1">
+      <w:start w:val="1"/>
+      <w:numFmt w:val="lowerLetter"/>
+      <w:lvlText w:val="%8."/>
+      <w:lvlJc w:val="left"/>
+      <w:pPr>
+        <w:ind w:left="5760" w:hanging="360"/>
+      </w:pPr>
+    </w:lvl>
+    <w:lvl w:ilvl="8" w:tplc="0C0A001B" w:tentative="1">
+      <w:start w:val="1"/>
+      <w:numFmt w:val="lowerRoman"/>
+      <w:lvlText w:val="%9."/>
+      <w:lvlJc w:val="right"/>
+      <w:pPr>
+        <w:ind w:left="6480" w:hanging="180"/>
+      </w:pPr>
+    </w:lvl>
+  </w:abstractNum>
+  <w:abstractNum w:abstractNumId="8">
     <w:nsid w:val="34F60D6E"/>
     <w:multiLevelType w:val="hybridMultilevel"/>
     <w:tmpl w:val="AB902604"/>
@@ -7211,7 +7876,7 @@
       </w:rPr>
     </w:lvl>
   </w:abstractNum>
-  <w:abstractNum w:abstractNumId="7">
+  <w:abstractNum w:abstractNumId="9">
     <w:nsid w:val="38D624A8"/>
     <w:multiLevelType w:val="multilevel"/>
     <w:tmpl w:val="240A001D"/>
@@ -7297,7 +7962,7 @@
       </w:pPr>
     </w:lvl>
   </w:abstractNum>
-  <w:abstractNum w:abstractNumId="8">
+  <w:abstractNum w:abstractNumId="10">
     <w:nsid w:val="483D1353"/>
     <w:multiLevelType w:val="hybridMultilevel"/>
     <w:tmpl w:val="1B4EFF4A"/>
@@ -7410,10 +8075,10 @@
       </w:rPr>
     </w:lvl>
   </w:abstractNum>
-  <w:abstractNum w:abstractNumId="9">
+  <w:abstractNum w:abstractNumId="11">
     <w:nsid w:val="53856001"/>
     <w:multiLevelType w:val="multilevel"/>
-    <w:tmpl w:val="8A381CA2"/>
+    <w:tmpl w:val="38C68360"/>
     <w:lvl w:ilvl="0">
       <w:start w:val="2"/>
       <w:numFmt w:val="decimal"/>
@@ -7433,7 +8098,7 @@
       <w:lvlText w:val="%1.%2"/>
       <w:lvlJc w:val="left"/>
       <w:pPr>
-        <w:ind w:left="720" w:hanging="360"/>
+        <w:ind w:left="360" w:hanging="360"/>
       </w:pPr>
       <w:rPr>
         <w:rFonts w:hint="default"/>
@@ -7526,7 +8191,7 @@
       </w:rPr>
     </w:lvl>
   </w:abstractNum>
-  <w:abstractNum w:abstractNumId="10">
+  <w:abstractNum w:abstractNumId="12">
     <w:nsid w:val="56530103"/>
     <w:multiLevelType w:val="hybridMultilevel"/>
     <w:tmpl w:val="E496D4BE"/>
@@ -7536,7 +8201,7 @@
       <w:lvlText w:val=""/>
       <w:lvlJc w:val="left"/>
       <w:pPr>
-        <w:ind w:left="785" w:hanging="360"/>
+        <w:ind w:left="502" w:hanging="360"/>
       </w:pPr>
       <w:rPr>
         <w:rFonts w:ascii="Symbol" w:hAnsi="Symbol" w:hint="default"/>
@@ -7639,7 +8304,7 @@
       </w:rPr>
     </w:lvl>
   </w:abstractNum>
-  <w:abstractNum w:abstractNumId="11">
+  <w:abstractNum w:abstractNumId="13">
     <w:nsid w:val="590723B0"/>
     <w:multiLevelType w:val="hybridMultilevel"/>
     <w:tmpl w:val="97228594"/>
@@ -7752,7 +8417,7 @@
       </w:rPr>
     </w:lvl>
   </w:abstractNum>
-  <w:abstractNum w:abstractNumId="12">
+  <w:abstractNum w:abstractNumId="14">
     <w:nsid w:val="5F7D0973"/>
     <w:multiLevelType w:val="hybridMultilevel"/>
     <w:tmpl w:val="614C0006"/>
@@ -7838,7 +8503,7 @@
       </w:pPr>
     </w:lvl>
   </w:abstractNum>
-  <w:abstractNum w:abstractNumId="13">
+  <w:abstractNum w:abstractNumId="15">
     <w:nsid w:val="643471A7"/>
     <w:multiLevelType w:val="hybridMultilevel"/>
     <w:tmpl w:val="A7C000AE"/>
@@ -7924,7 +8589,7 @@
       </w:pPr>
     </w:lvl>
   </w:abstractNum>
-  <w:abstractNum w:abstractNumId="14">
+  <w:abstractNum w:abstractNumId="16">
     <w:nsid w:val="6557083B"/>
     <w:multiLevelType w:val="hybridMultilevel"/>
     <w:tmpl w:val="DFDA3F56"/>
@@ -7934,7 +8599,7 @@
       <w:lvlText w:val=""/>
       <w:lvlJc w:val="left"/>
       <w:pPr>
-        <w:ind w:left="927" w:hanging="360"/>
+        <w:ind w:left="360" w:hanging="360"/>
       </w:pPr>
       <w:rPr>
         <w:rFonts w:ascii="Symbol" w:hAnsi="Symbol" w:hint="default"/>
@@ -8037,10 +8702,10 @@
       </w:rPr>
     </w:lvl>
   </w:abstractNum>
-  <w:abstractNum w:abstractNumId="15">
+  <w:abstractNum w:abstractNumId="17">
     <w:nsid w:val="66325EE0"/>
     <w:multiLevelType w:val="multilevel"/>
-    <w:tmpl w:val="4E42D33A"/>
+    <w:tmpl w:val="78969244"/>
     <w:lvl w:ilvl="0">
       <w:start w:val="1"/>
       <w:numFmt w:val="decimal"/>
@@ -8081,6 +8746,8 @@
       <w:rPr>
         <w:rFonts w:hint="default"/>
         <w:b w:val="0"/>
+        <w:sz w:val="20"/>
+        <w:szCs w:val="20"/>
       </w:rPr>
     </w:lvl>
     <w:lvl w:ilvl="3">
@@ -8168,7 +8835,7 @@
       </w:rPr>
     </w:lvl>
   </w:abstractNum>
-  <w:abstractNum w:abstractNumId="16">
+  <w:abstractNum w:abstractNumId="18">
     <w:nsid w:val="6BE6221F"/>
     <w:multiLevelType w:val="hybridMultilevel"/>
     <w:tmpl w:val="676648DA"/>
@@ -8254,7 +8921,7 @@
       </w:pPr>
     </w:lvl>
   </w:abstractNum>
-  <w:abstractNum w:abstractNumId="17">
+  <w:abstractNum w:abstractNumId="19">
     <w:nsid w:val="7C995B51"/>
     <w:multiLevelType w:val="hybridMultilevel"/>
     <w:tmpl w:val="19AEA198"/>
@@ -8340,7 +9007,7 @@
       </w:pPr>
     </w:lvl>
   </w:abstractNum>
-  <w:abstractNum w:abstractNumId="18">
+  <w:abstractNum w:abstractNumId="20">
     <w:nsid w:val="7DB433E1"/>
     <w:multiLevelType w:val="hybridMultilevel"/>
     <w:tmpl w:val="E6D87810"/>
@@ -8427,67 +9094,73 @@
     </w:lvl>
   </w:abstractNum>
   <w:num w:numId="1">
-    <w:abstractNumId w:val="5"/>
+    <w:abstractNumId w:val="6"/>
   </w:num>
   <w:num w:numId="2">
-    <w:abstractNumId w:val="15"/>
+    <w:abstractNumId w:val="17"/>
   </w:num>
   <w:num w:numId="3">
+    <w:abstractNumId w:val="4"/>
+  </w:num>
+  <w:num w:numId="4">
     <w:abstractNumId w:val="3"/>
   </w:num>
-  <w:num w:numId="4">
-    <w:abstractNumId w:val="2"/>
-  </w:num>
   <w:num w:numId="5">
-    <w:abstractNumId w:val="8"/>
+    <w:abstractNumId w:val="10"/>
   </w:num>
   <w:num w:numId="6">
-    <w:abstractNumId w:val="6"/>
+    <w:abstractNumId w:val="8"/>
   </w:num>
   <w:num w:numId="7">
     <w:abstractNumId w:val="1"/>
   </w:num>
   <w:num w:numId="8">
-    <w:abstractNumId w:val="4"/>
+    <w:abstractNumId w:val="5"/>
   </w:num>
   <w:num w:numId="9">
-    <w:abstractNumId w:val="11"/>
+    <w:abstractNumId w:val="13"/>
   </w:num>
   <w:num w:numId="10">
-    <w:abstractNumId w:val="10"/>
+    <w:abstractNumId w:val="12"/>
   </w:num>
   <w:num w:numId="11">
     <w:abstractNumId w:val="0"/>
   </w:num>
   <w:num w:numId="12">
+    <w:abstractNumId w:val="11"/>
+  </w:num>
+  <w:num w:numId="13">
+    <w:abstractNumId w:val="16"/>
+  </w:num>
+  <w:num w:numId="14">
+    <w:abstractNumId w:val="14"/>
+  </w:num>
+  <w:num w:numId="15">
+    <w:abstractNumId w:val="19"/>
+  </w:num>
+  <w:num w:numId="16">
+    <w:abstractNumId w:val="20"/>
+  </w:num>
+  <w:num w:numId="17">
+    <w:abstractNumId w:val="18"/>
+  </w:num>
+  <w:num w:numId="18">
+    <w:abstractNumId w:val="15"/>
+  </w:num>
+  <w:num w:numId="19">
     <w:abstractNumId w:val="9"/>
   </w:num>
-  <w:num w:numId="13">
-    <w:abstractNumId w:val="14"/>
+  <w:num w:numId="20">
+    <w:abstractNumId w:val="7"/>
   </w:num>
-  <w:num w:numId="14">
-    <w:abstractNumId w:val="12"/>
-  </w:num>
-  <w:num w:numId="15">
-    <w:abstractNumId w:val="17"/>
-  </w:num>
-  <w:num w:numId="16">
-    <w:abstractNumId w:val="18"/>
-  </w:num>
-  <w:num w:numId="17">
-    <w:abstractNumId w:val="16"/>
-  </w:num>
-  <w:num w:numId="18">
-    <w:abstractNumId w:val="13"/>
-  </w:num>
-  <w:num w:numId="19">
-    <w:abstractNumId w:val="7"/>
+  <w:num w:numId="21">
+    <w:abstractNumId w:val="2"/>
   </w:num>
 </w:numbering>
 </file>
 
 <file path=word/styles.xml><?xml version="1.0" encoding="utf-8"?>
-<w:styles xmlns:mc="http://schemas.openxmlformats.org/markup-compatibility/2006" xmlns:r="http://schemas.openxmlformats.org/officeDocument/2006/relationships" xmlns:w="http://schemas.openxmlformats.org/wordprocessingml/2006/main" xmlns:w14="http://schemas.microsoft.com/office/word/2010/wordml" mc:Ignorable="w14">
+<w:styles xmlns:mc="http://schemas.openxmlformats.org/markup-compatibility/2006" xmlns:r="http://schemas.openxmlformats.org/officeDocument/2006/relationships" xmlns:w="http://schemas.openxmlformats.org/wordprocessingml/2006/main" xmlns:w14="http://schemas.microsoft.com/office/word/2010/wordml" xmlns:w15="http://schemas.microsoft.com/office/word/2012/wordml" mc:Ignorable="w14 w15">
   <w:docDefaults>
     <w:rPrDefault>
       <w:rPr>
@@ -8503,656 +9176,378 @@
       </w:pPr>
     </w:pPrDefault>
   </w:docDefaults>
-  <w:latentStyles w:defLockedState="0" w:defUIPriority="99" w:defSemiHidden="1" w:defUnhideWhenUsed="1" w:defQFormat="0" w:count="267">
-    <w:lsdException w:name="Normal" w:semiHidden="0" w:uiPriority="0" w:unhideWhenUsed="0" w:qFormat="1"/>
-    <w:lsdException w:name="heading 1" w:semiHidden="0" w:uiPriority="9" w:unhideWhenUsed="0" w:qFormat="1"/>
-    <w:lsdException w:name="heading 2" w:uiPriority="9" w:qFormat="1"/>
-    <w:lsdException w:name="heading 3" w:uiPriority="9" w:qFormat="1"/>
-    <w:lsdException w:name="heading 4" w:uiPriority="9" w:qFormat="1"/>
-    <w:lsdException w:name="heading 5" w:uiPriority="9" w:qFormat="1"/>
-    <w:lsdException w:name="heading 6" w:uiPriority="9" w:qFormat="1"/>
-    <w:lsdException w:name="heading 7" w:uiPriority="9" w:qFormat="1"/>
-    <w:lsdException w:name="heading 8" w:uiPriority="9" w:qFormat="1"/>
-    <w:lsdException w:name="heading 9" w:uiPriority="9" w:qFormat="1"/>
-    <w:lsdException w:name="toc 1" w:uiPriority="39"/>
-    <w:lsdException w:name="toc 2" w:uiPriority="39"/>
-    <w:lsdException w:name="toc 3" w:uiPriority="39"/>
-    <w:lsdException w:name="toc 4" w:uiPriority="39"/>
-    <w:lsdException w:name="toc 5" w:uiPriority="39"/>
-    <w:lsdException w:name="toc 6" w:uiPriority="39"/>
-    <w:lsdException w:name="toc 7" w:uiPriority="39"/>
-    <w:lsdException w:name="toc 8" w:uiPriority="39"/>
-    <w:lsdException w:name="toc 9" w:uiPriority="39"/>
-    <w:lsdException w:name="caption" w:uiPriority="35" w:qFormat="1"/>
-    <w:lsdException w:name="Title" w:semiHidden="0" w:uiPriority="10" w:unhideWhenUsed="0" w:qFormat="1"/>
-    <w:lsdException w:name="Default Paragraph Font" w:uiPriority="1"/>
-    <w:lsdException w:name="Subtitle" w:semiHidden="0" w:uiPriority="11" w:unhideWhenUsed="0" w:qFormat="1"/>
-    <w:lsdException w:name="Strong" w:semiHidden="0" w:uiPriority="22" w:unhideWhenUsed="0" w:qFormat="1"/>
-    <w:lsdException w:name="Emphasis" w:semiHidden="0" w:uiPriority="20" w:unhideWhenUsed="0" w:qFormat="1"/>
-    <w:lsdException w:name="Table Grid" w:semiHidden="0" w:uiPriority="59" w:unhideWhenUsed="0"/>
-    <w:lsdException w:name="Placeholder Text" w:unhideWhenUsed="0"/>
-    <w:lsdException w:name="No Spacing" w:semiHidden="0" w:uiPriority="1" w:unhideWhenUsed="0" w:qFormat="1"/>
-    <w:lsdException w:name="Light Shading" w:semiHidden="0" w:uiPriority="60" w:unhideWhenUsed="0"/>
-    <w:lsdException w:name="Light List" w:semiHidden="0" w:uiPriority="61" w:unhideWhenUsed="0"/>
-    <w:lsdException w:name="Light Grid" w:semiHidden="0" w:uiPriority="62" w:unhideWhenUsed="0"/>
-    <w:lsdException w:name="Medium Shading 1" w:semiHidden="0" w:uiPriority="63" w:unhideWhenUsed="0"/>
-    <w:lsdException w:name="Medium Shading 2" w:semiHidden="0" w:uiPriority="64" w:unhideWhenUsed="0"/>
-    <w:lsdException w:name="Medium List 1" w:semiHidden="0" w:uiPriority="65" w:unhideWhenUsed="0"/>
-    <w:lsdException w:name="Medium List 2" w:semiHidden="0" w:uiPriority="66" w:unhideWhenUsed="0"/>
-    <w:lsdException w:name="Medium Grid 1" w:semiHidden="0" w:uiPriority="67" w:unhideWhenUsed="0"/>
-    <w:lsdException w:name="Medium Grid 2" w:semiHidden="0" w:uiPriority="68" w:unhideWhenUsed="0"/>
-    <w:lsdException w:name="Medium Grid 3" w:semiHidden="0" w:uiPriority="69" w:unhideWhenUsed="0"/>
-    <w:lsdException w:name="Dark List" w:semiHidden="0" w:uiPriority="70" w:unhideWhenUsed="0"/>
-    <w:lsdException w:name="Colorful Shading" w:semiHidden="0" w:uiPriority="71" w:unhideWhenUsed="0"/>
-    <w:lsdException w:name="Colorful List" w:semiHidden="0" w:uiPriority="72" w:unhideWhenUsed="0"/>
-    <w:lsdException w:name="Colorful Grid" w:semiHidden="0" w:uiPriority="73" w:unhideWhenUsed="0"/>
-    <w:lsdException w:name="Light Shading Accent 1" w:semiHidden="0" w:uiPriority="60" w:unhideWhenUsed="0"/>
-    <w:lsdException w:name="Light List Accent 1" w:semiHidden="0" w:uiPriority="61" w:unhideWhenUsed="0"/>
-    <w:lsdException w:name="Light Grid Accent 1" w:semiHidden="0" w:uiPriority="62" w:unhideWhenUsed="0"/>
-    <w:lsdException w:name="Medium Shading 1 Accent 1" w:semiHidden="0" w:uiPriority="63" w:unhideWhenUsed="0"/>
-    <w:lsdException w:name="Medium Shading 2 Accent 1" w:semiHidden="0" w:uiPriority="64" w:unhideWhenUsed="0"/>
-    <w:lsdException w:name="Medium List 1 Accent 1" w:semiHidden="0" w:uiPriority="65" w:unhideWhenUsed="0"/>
-    <w:lsdException w:name="Revision" w:unhideWhenUsed="0"/>
-    <w:lsdException w:name="List Paragraph" w:semiHidden="0" w:uiPriority="0" w:unhideWhenUsed="0" w:qFormat="1"/>
-    <w:lsdException w:name="Quote" w:semiHidden="0" w:uiPriority="29" w:unhideWhenUsed="0" w:qFormat="1"/>
-    <w:lsdException w:name="Intense Quote" w:semiHidden="0" w:uiPriority="30" w:unhideWhenUsed="0" w:qFormat="1"/>
-    <w:lsdException w:name="Medium List 2 Accent 1" w:semiHidden="0" w:uiPriority="66" w:unhideWhenUsed="0"/>
-    <w:lsdException w:name="Medium Grid 1 Accent 1" w:semiHidden="0" w:uiPriority="67" w:unhideWhenUsed="0"/>
-    <w:lsdException w:name="Medium Grid 2 Accent 1" w:semiHidden="0" w:uiPriority="68" w:unhideWhenUsed="0"/>
-    <w:lsdException w:name="Medium Grid 3 Accent 1" w:semiHidden="0" w:uiPriority="69" w:unhideWhenUsed="0"/>
-    <w:lsdException w:name="Dark List Accent 1" w:semiHidden="0" w:uiPriority="70" w:unhideWhenUsed="0"/>
-    <w:lsdException w:name="Colorful Shading Accent 1" w:semiHidden="0" w:uiPriority="71" w:unhideWhenUsed="0"/>
-    <w:lsdException w:name="Colorful List Accent 1" w:semiHidden="0" w:uiPriority="72" w:unhideWhenUsed="0"/>
-    <w:lsdException w:name="Colorful Grid Accent 1" w:semiHidden="0" w:uiPriority="73" w:unhideWhenUsed="0"/>
-    <w:lsdException w:name="Light Shading Accent 2" w:semiHidden="0" w:uiPriority="60" w:unhideWhenUsed="0"/>
-    <w:lsdException w:name="Light List Accent 2" w:semiHidden="0" w:uiPriority="61" w:unhideWhenUsed="0"/>
-    <w:lsdException w:name="Light Grid Accent 2" w:semiHidden="0" w:uiPriority="62" w:unhideWhenUsed="0"/>
-    <w:lsdException w:name="Medium Shading 1 Accent 2" w:semiHidden="0" w:uiPriority="63" w:unhideWhenUsed="0"/>
-    <w:lsdException w:name="Medium Shading 2 Accent 2" w:semiHidden="0" w:uiPriority="64" w:unhideWhenUsed="0"/>
-    <w:lsdException w:name="Medium List 1 Accent 2" w:semiHidden="0" w:uiPriority="65" w:unhideWhenUsed="0"/>
-    <w:lsdException w:name="Medium List 2 Accent 2" w:semiHidden="0" w:uiPriority="66" w:unhideWhenUsed="0"/>
-    <w:lsdException w:name="Medium Grid 1 Accent 2" w:semiHidden="0" w:uiPriority="67" w:unhideWhenUsed="0"/>
-    <w:lsdException w:name="Medium Grid 2 Accent 2" w:semiHidden="0" w:uiPriority="68" w:unhideWhenUsed="0"/>
-    <w:lsdException w:name="Medium Grid 3 Accent 2" w:semiHidden="0" w:uiPriority="69" w:unhideWhenUsed="0"/>
-    <w:lsdException w:name="Dark List Accent 2" w:semiHidden="0" w:uiPriority="70" w:unhideWhenUsed="0"/>
-    <w:lsdException w:name="Colorful Shading Accent 2" w:semiHidden="0" w:uiPriority="71" w:unhideWhenUsed="0"/>
-    <w:lsdException w:name="Colorful List Accent 2" w:semiHidden="0" w:uiPriority="72" w:unhideWhenUsed="0"/>
-    <w:lsdException w:name="Colorful Grid Accent 2" w:semiHidden="0" w:uiPriority="73" w:unhideWhenUsed="0"/>
-    <w:lsdException w:name="Light Shading Accent 3" w:semiHidden="0" w:uiPriority="60" w:unhideWhenUsed="0"/>
-    <w:lsdException w:name="Light List Accent 3" w:semiHidden="0" w:uiPriority="61" w:unhideWhenUsed="0"/>
-    <w:lsdException w:name="Light Grid Accent 3" w:semiHidden="0" w:uiPriority="62" w:unhideWhenUsed="0"/>
-    <w:lsdException w:name="Medium Shading 1 Accent 3" w:semiHidden="0" w:uiPriority="63" w:unhideWhenUsed="0"/>
-    <w:lsdException w:name="Medium Shading 2 Accent 3" w:semiHidden="0" w:uiPriority="64" w:unhideWhenUsed="0"/>
-    <w:lsdException w:name="Medium List 1 Accent 3" w:semiHidden="0" w:uiPriority="65" w:unhideWhenUsed="0"/>
-    <w:lsdException w:name="Medium List 2 Accent 3" w:semiHidden="0" w:uiPriority="66" w:unhideWhenUsed="0"/>
-    <w:lsdException w:name="Medium Grid 1 Accent 3" w:semiHidden="0" w:uiPriority="67" w:unhideWhenUsed="0"/>
-    <w:lsdException w:name="Medium Grid 2 Accent 3" w:semiHidden="0" w:uiPriority="68" w:unhideWhenUsed="0"/>
-    <w:lsdException w:name="Medium Grid 3 Accent 3" w:semiHidden="0" w:uiPriority="69" w:unhideWhenUsed="0"/>
-    <w:lsdException w:name="Dark List Accent 3" w:semiHidden="0" w:uiPriority="70" w:unhideWhenUsed="0"/>
-    <w:lsdException w:name="Colorful Shading Accent 3" w:semiHidden="0" w:uiPriority="71" w:unhideWhenUsed="0"/>
-    <w:lsdException w:name="Colorful List Accent 3" w:semiHidden="0" w:uiPriority="72" w:unhideWhenUsed="0"/>
-    <w:lsdException w:name="Colorful Grid Accent 3" w:semiHidden="0" w:uiPriority="73" w:unhideWhenUsed="0"/>
-    <w:lsdException w:name="Light Shading Accent 4" w:semiHidden="0" w:uiPriority="60" w:unhideWhenUsed="0"/>
-    <w:lsdException w:name="Light List Accent 4" w:semiHidden="0" w:uiPriority="61" w:unhideWhenUsed="0"/>
-    <w:lsdException w:name="Light Grid Accent 4" w:semiHidden="0" w:uiPriority="62" w:unhideWhenUsed="0"/>
-    <w:lsdException w:name="Medium Shading 1 Accent 4" w:semiHidden="0" w:uiPriority="63" w:unhideWhenUsed="0"/>
-    <w:lsdException w:name="Medium Shading 2 Accent 4" w:semiHidden="0" w:uiPriority="64" w:unhideWhenUsed="0"/>
-    <w:lsdException w:name="Medium List 1 Accent 4" w:semiHidden="0" w:uiPriority="65" w:unhideWhenUsed="0"/>
-    <w:lsdException w:name="Medium List 2 Accent 4" w:semiHidden="0" w:uiPriority="66" w:unhideWhenUsed="0"/>
-    <w:lsdException w:name="Medium Grid 1 Accent 4" w:semiHidden="0" w:uiPriority="67" w:unhideWhenUsed="0"/>
-    <w:lsdException w:name="Medium Grid 2 Accent 4" w:semiHidden="0" w:uiPriority="68" w:unhideWhenUsed="0"/>
-    <w:lsdException w:name="Medium Grid 3 Accent 4" w:semiHidden="0" w:uiPriority="69" w:unhideWhenUsed="0"/>
-    <w:lsdException w:name="Dark List Accent 4" w:semiHidden="0" w:uiPriority="70" w:unhideWhenUsed="0"/>
-    <w:lsdException w:name="Colorful Shading Accent 4" w:semiHidden="0" w:uiPriority="71" w:unhideWhenUsed="0"/>
-    <w:lsdException w:name="Colorful List Accent 4" w:semiHidden="0" w:uiPriority="72" w:unhideWhenUsed="0"/>
-    <w:lsdException w:name="Colorful Grid Accent 4" w:semiHidden="0" w:uiPriority="73" w:unhideWhenUsed="0"/>
-    <w:lsdException w:name="Light Shading Accent 5" w:semiHidden="0" w:uiPriority="60" w:unhideWhenUsed="0"/>
-    <w:lsdException w:name="Light List Accent 5" w:semiHidden="0" w:uiPriority="61" w:unhideWhenUsed="0"/>
-    <w:lsdException w:name="Light Grid Accent 5" w:semiHidden="0" w:uiPriority="62" w:unhideWhenUsed="0"/>
-    <w:lsdException w:name="Medium Shading 1 Accent 5" w:semiHidden="0" w:uiPriority="63" w:unhideWhenUsed="0"/>
-    <w:lsdException w:name="Medium Shading 2 Accent 5" w:semiHidden="0" w:uiPriority="64" w:unhideWhenUsed="0"/>
-    <w:lsdException w:name="Medium List 1 Accent 5" w:semiHidden="0" w:uiPriority="65" w:unhideWhenUsed="0"/>
-    <w:lsdException w:name="Medium List 2 Accent 5" w:semiHidden="0" w:uiPriority="66" w:unhideWhenUsed="0"/>
-    <w:lsdException w:name="Medium Grid 1 Accent 5" w:semiHidden="0" w:uiPriority="67" w:unhideWhenUsed="0"/>
-    <w:lsdException w:name="Medium Grid 2 Accent 5" w:semiHidden="0" w:uiPriority="68" w:unhideWhenUsed="0"/>
-    <w:lsdException w:name="Medium Grid 3 Accent 5" w:semiHidden="0" w:uiPriority="69" w:unhideWhenUsed="0"/>
-    <w:lsdException w:name="Dark List Accent 5" w:semiHidden="0" w:uiPriority="70" w:unhideWhenUsed="0"/>
-    <w:lsdException w:name="Colorful Shading Accent 5" w:semiHidden="0" w:uiPriority="71" w:unhideWhenUsed="0"/>
-    <w:lsdException w:name="Colorful List Accent 5" w:semiHidden="0" w:uiPriority="72" w:unhideWhenUsed="0"/>
-    <w:lsdException w:name="Colorful Grid Accent 5" w:semiHidden="0" w:uiPriority="73" w:unhideWhenUsed="0"/>
-    <w:lsdException w:name="Light Shading Accent 6" w:semiHidden="0" w:uiPriority="60" w:unhideWhenUsed="0"/>
-    <w:lsdException w:name="Light List Accent 6" w:semiHidden="0" w:uiPriority="61" w:unhideWhenUsed="0"/>
-    <w:lsdException w:name="Light Grid Accent 6" w:semiHidden="0" w:uiPriority="62" w:unhideWhenUsed="0"/>
-    <w:lsdException w:name="Medium Shading 1 Accent 6" w:semiHidden="0" w:uiPriority="63" w:unhideWhenUsed="0"/>
-    <w:lsdException w:name="Medium Shading 2 Accent 6" w:semiHidden="0" w:uiPriority="64" w:unhideWhenUsed="0"/>
-    <w:lsdException w:name="Medium List 1 Accent 6" w:semiHidden="0" w:uiPriority="65" w:unhideWhenUsed="0"/>
-    <w:lsdException w:name="Medium List 2 Accent 6" w:semiHidden="0" w:uiPriority="66" w:unhideWhenUsed="0"/>
-    <w:lsdException w:name="Medium Grid 1 Accent 6" w:semiHidden="0" w:uiPriority="67" w:unhideWhenUsed="0"/>
-    <w:lsdException w:name="Medium Grid 2 Accent 6" w:semiHidden="0" w:uiPriority="68" w:unhideWhenUsed="0"/>
-    <w:lsdException w:name="Medium Grid 3 Accent 6" w:semiHidden="0" w:uiPriority="69" w:unhideWhenUsed="0"/>
-    <w:lsdException w:name="Dark List Accent 6" w:semiHidden="0" w:uiPriority="70" w:unhideWhenUsed="0"/>
-    <w:lsdException w:name="Colorful Shading Accent 6" w:semiHidden="0" w:uiPriority="71" w:unhideWhenUsed="0"/>
-    <w:lsdException w:name="Colorful List Accent 6" w:semiHidden="0" w:uiPriority="72" w:unhideWhenUsed="0"/>
-    <w:lsdException w:name="Colorful Grid Accent 6" w:semiHidden="0" w:uiPriority="73" w:unhideWhenUsed="0"/>
-    <w:lsdException w:name="Subtle Emphasis" w:semiHidden="0" w:uiPriority="19" w:unhideWhenUsed="0" w:qFormat="1"/>
-    <w:lsdException w:name="Intense Emphasis" w:semiHidden="0" w:uiPriority="21" w:unhideWhenUsed="0" w:qFormat="1"/>
-    <w:lsdException w:name="Subtle Reference" w:semiHidden="0" w:uiPriority="31" w:unhideWhenUsed="0" w:qFormat="1"/>
-    <w:lsdException w:name="Intense Reference" w:semiHidden="0" w:uiPriority="32" w:unhideWhenUsed="0" w:qFormat="1"/>
-    <w:lsdException w:name="Book Title" w:semiHidden="0" w:uiPriority="33" w:unhideWhenUsed="0" w:qFormat="1"/>
-    <w:lsdException w:name="Bibliography" w:uiPriority="37"/>
-    <w:lsdException w:name="TOC Heading" w:uiPriority="39" w:qFormat="1"/>
-  </w:latentStyles>
-  <w:style w:type="paragraph" w:default="1" w:styleId="Normal">
-    <w:name w:val="Normal"/>
-    <w:rsid w:val="00DF2058"/>
-    <w:pPr>
-      <w:widowControl w:val="0"/>
-      <w:suppressAutoHyphens/>
-    </w:pPr>
-    <w:rPr>
-      <w:rFonts w:ascii="Times New Roman" w:eastAsia="SimSun" w:hAnsi="Times New Roman" w:cs="Mangal"/>
-      <w:sz w:val="24"/>
-      <w:szCs w:val="24"/>
-      <w:lang w:eastAsia="zh-CN" w:bidi="hi-IN"/>
-    </w:rPr>
-  </w:style>
-  <w:style w:type="paragraph" w:styleId="Ttulo1">
-    <w:name w:val="heading 1"/>
-    <w:basedOn w:val="Normal"/>
-    <w:link w:val="Ttulo1Car"/>
-    <w:uiPriority w:val="9"/>
-    <w:qFormat/>
-    <w:rsid w:val="0026416A"/>
-    <w:pPr>
-      <w:widowControl/>
-      <w:suppressAutoHyphens w:val="0"/>
-      <w:spacing w:before="100" w:beforeAutospacing="1" w:after="100" w:afterAutospacing="1" w:line="240" w:lineRule="auto"/>
-      <w:outlineLvl w:val="0"/>
-    </w:pPr>
-    <w:rPr>
-      <w:rFonts w:eastAsia="Times New Roman" w:cs="Times New Roman"/>
-      <w:b/>
-      <w:bCs/>
-      <w:kern w:val="36"/>
-      <w:sz w:val="48"/>
-      <w:szCs w:val="48"/>
-      <w:lang w:eastAsia="es-CO" w:bidi="ar-SA"/>
-    </w:rPr>
-  </w:style>
-  <w:style w:type="character" w:default="1" w:styleId="Fuentedeprrafopredeter">
-    <w:name w:val="Default Paragraph Font"/>
-    <w:uiPriority w:val="1"/>
-    <w:semiHidden/>
-    <w:unhideWhenUsed/>
-  </w:style>
-  <w:style w:type="table" w:default="1" w:styleId="Tablanormal">
-    <w:name w:val="Normal Table"/>
-    <w:uiPriority w:val="99"/>
-    <w:semiHidden/>
-    <w:unhideWhenUsed/>
-    <w:tblPr>
-      <w:tblInd w:w="0" w:type="dxa"/>
-      <w:tblCellMar>
-        <w:top w:w="0" w:type="dxa"/>
-        <w:left w:w="108" w:type="dxa"/>
-        <w:bottom w:w="0" w:type="dxa"/>
-        <w:right w:w="108" w:type="dxa"/>
-      </w:tblCellMar>
-    </w:tblPr>
-  </w:style>
-  <w:style w:type="numbering" w:default="1" w:styleId="Sinlista">
-    <w:name w:val="No List"/>
-    <w:uiPriority w:val="99"/>
-    <w:semiHidden/>
-    <w:unhideWhenUsed/>
-  </w:style>
-  <w:style w:type="character" w:customStyle="1" w:styleId="Caracteresdenotaalpie">
-    <w:name w:val="Caracteres de nota al pie"/>
-  </w:style>
-  <w:style w:type="character" w:customStyle="1" w:styleId="Ancladenotaalpie">
-    <w:name w:val="Ancla de nota al pie"/>
-    <w:rPr>
-      <w:vertAlign w:val="superscript"/>
-    </w:rPr>
-  </w:style>
-  <w:style w:type="character" w:customStyle="1" w:styleId="Ancladenotafinal">
-    <w:name w:val="Ancla de nota final"/>
-    <w:rPr>
-      <w:vertAlign w:val="superscript"/>
-    </w:rPr>
-  </w:style>
-  <w:style w:type="character" w:customStyle="1" w:styleId="Caracteresdenotafinal">
-    <w:name w:val="Caracteres de nota final"/>
-  </w:style>
-  <w:style w:type="paragraph" w:styleId="Encabezado">
-    <w:name w:val="header"/>
-    <w:basedOn w:val="Normal"/>
-    <w:next w:val="Cuerpodetexto"/>
-    <w:link w:val="EncabezadoCar"/>
-    <w:uiPriority w:val="99"/>
-    <w:pPr>
-      <w:keepNext/>
-      <w:spacing w:before="240" w:after="120"/>
-    </w:pPr>
-    <w:rPr>
-      <w:rFonts w:ascii="Arial" w:eastAsia="Microsoft YaHei" w:hAnsi="Arial"/>
-      <w:sz w:val="28"/>
-      <w:szCs w:val="28"/>
-    </w:rPr>
-  </w:style>
-  <w:style w:type="paragraph" w:customStyle="1" w:styleId="Cuerpodetexto">
-    <w:name w:val="Cuerpo de texto"/>
-    <w:basedOn w:val="Normal"/>
-    <w:pPr>
-      <w:spacing w:after="120"/>
-    </w:pPr>
-  </w:style>
-  <w:style w:type="paragraph" w:styleId="Lista">
-    <w:name w:val="List"/>
-    <w:basedOn w:val="Cuerpodetexto"/>
-  </w:style>
-  <w:style w:type="paragraph" w:customStyle="1" w:styleId="Pie">
-    <w:name w:val="Pie"/>
-    <w:basedOn w:val="Normal"/>
-    <w:pPr>
-      <w:suppressLineNumbers/>
-      <w:spacing w:before="120" w:after="120"/>
-    </w:pPr>
-    <w:rPr>
-      <w:i/>
-      <w:iCs/>
-    </w:rPr>
-  </w:style>
-  <w:style w:type="paragraph" w:customStyle="1" w:styleId="ndice">
-    <w:name w:val="Índice"/>
-    <w:basedOn w:val="Normal"/>
-    <w:pPr>
-      <w:suppressLineNumbers/>
-    </w:pPr>
-  </w:style>
-  <w:style w:type="paragraph" w:customStyle="1" w:styleId="Notaalpie">
-    <w:name w:val="Nota al pie"/>
-    <w:basedOn w:val="Normal"/>
-    <w:pPr>
-      <w:suppressLineNumbers/>
-      <w:ind w:left="339" w:hanging="339"/>
-    </w:pPr>
-    <w:rPr>
-      <w:sz w:val="20"/>
-      <w:szCs w:val="20"/>
-    </w:rPr>
-  </w:style>
-  <w:style w:type="paragraph" w:styleId="Prrafodelista">
-    <w:name w:val="List Paragraph"/>
-    <w:basedOn w:val="Normal"/>
-    <w:qFormat/>
-    <w:rsid w:val="00C577D4"/>
-    <w:pPr>
-      <w:widowControl/>
-      <w:ind w:left="720"/>
-      <w:contextualSpacing/>
-    </w:pPr>
-    <w:rPr>
-      <w:rFonts w:ascii="Calibri" w:hAnsi="Calibri" w:cs="Calibri"/>
-      <w:sz w:val="22"/>
-      <w:szCs w:val="22"/>
-      <w:lang w:eastAsia="en-US" w:bidi="ar-SA"/>
-    </w:rPr>
-  </w:style>
-  <w:style w:type="paragraph" w:styleId="Piedepgina">
-    <w:name w:val="footer"/>
-    <w:basedOn w:val="Normal"/>
-    <w:link w:val="PiedepginaCar"/>
-    <w:uiPriority w:val="99"/>
-    <w:unhideWhenUsed/>
-    <w:rsid w:val="00E170D2"/>
-    <w:pPr>
-      <w:tabs>
-        <w:tab w:val="center" w:pos="4419"/>
-        <w:tab w:val="right" w:pos="8838"/>
-      </w:tabs>
-      <w:spacing w:after="0" w:line="240" w:lineRule="auto"/>
-    </w:pPr>
-    <w:rPr>
-      <w:szCs w:val="21"/>
-    </w:rPr>
-  </w:style>
-  <w:style w:type="character" w:customStyle="1" w:styleId="PiedepginaCar">
-    <w:name w:val="Pie de página Car"/>
-    <w:basedOn w:val="Fuentedeprrafopredeter"/>
-    <w:link w:val="Piedepgina"/>
-    <w:uiPriority w:val="99"/>
-    <w:rsid w:val="00E170D2"/>
-    <w:rPr>
-      <w:rFonts w:ascii="Times New Roman" w:eastAsia="SimSun" w:hAnsi="Times New Roman" w:cs="Mangal"/>
-      <w:sz w:val="24"/>
-      <w:szCs w:val="21"/>
-      <w:lang w:eastAsia="zh-CN" w:bidi="hi-IN"/>
-    </w:rPr>
-  </w:style>
-  <w:style w:type="paragraph" w:styleId="Textodeglobo">
-    <w:name w:val="Balloon Text"/>
-    <w:basedOn w:val="Normal"/>
-    <w:link w:val="TextodegloboCar"/>
-    <w:uiPriority w:val="99"/>
-    <w:semiHidden/>
-    <w:unhideWhenUsed/>
-    <w:rsid w:val="00E170D2"/>
-    <w:pPr>
-      <w:spacing w:after="0" w:line="240" w:lineRule="auto"/>
-    </w:pPr>
-    <w:rPr>
-      <w:rFonts w:ascii="Tahoma" w:hAnsi="Tahoma"/>
-      <w:sz w:val="16"/>
-      <w:szCs w:val="14"/>
-    </w:rPr>
-  </w:style>
-  <w:style w:type="character" w:customStyle="1" w:styleId="TextodegloboCar">
-    <w:name w:val="Texto de globo Car"/>
-    <w:basedOn w:val="Fuentedeprrafopredeter"/>
-    <w:link w:val="Textodeglobo"/>
-    <w:uiPriority w:val="99"/>
-    <w:semiHidden/>
-    <w:rsid w:val="00E170D2"/>
-    <w:rPr>
-      <w:rFonts w:ascii="Tahoma" w:eastAsia="SimSun" w:hAnsi="Tahoma" w:cs="Mangal"/>
-      <w:sz w:val="16"/>
-      <w:szCs w:val="14"/>
-      <w:lang w:eastAsia="zh-CN" w:bidi="hi-IN"/>
-    </w:rPr>
-  </w:style>
-  <w:style w:type="paragraph" w:styleId="Textonotaalfinal">
-    <w:name w:val="endnote text"/>
-    <w:basedOn w:val="Normal"/>
-    <w:link w:val="TextonotaalfinalCar"/>
-    <w:uiPriority w:val="99"/>
-    <w:semiHidden/>
-    <w:unhideWhenUsed/>
-    <w:rsid w:val="00E170D2"/>
-    <w:pPr>
-      <w:spacing w:after="0" w:line="240" w:lineRule="auto"/>
-    </w:pPr>
-    <w:rPr>
-      <w:sz w:val="20"/>
-      <w:szCs w:val="18"/>
-    </w:rPr>
-  </w:style>
-  <w:style w:type="character" w:customStyle="1" w:styleId="TextonotaalfinalCar">
-    <w:name w:val="Texto nota al final Car"/>
-    <w:basedOn w:val="Fuentedeprrafopredeter"/>
-    <w:link w:val="Textonotaalfinal"/>
-    <w:uiPriority w:val="99"/>
-    <w:semiHidden/>
-    <w:rsid w:val="00E170D2"/>
-    <w:rPr>
-      <w:rFonts w:ascii="Times New Roman" w:eastAsia="SimSun" w:hAnsi="Times New Roman" w:cs="Mangal"/>
-      <w:sz w:val="20"/>
-      <w:szCs w:val="18"/>
-      <w:lang w:eastAsia="zh-CN" w:bidi="hi-IN"/>
-    </w:rPr>
-  </w:style>
-  <w:style w:type="character" w:styleId="Refdenotaalfinal">
-    <w:name w:val="endnote reference"/>
-    <w:basedOn w:val="Fuentedeprrafopredeter"/>
-    <w:uiPriority w:val="99"/>
-    <w:semiHidden/>
-    <w:unhideWhenUsed/>
-    <w:rsid w:val="00E170D2"/>
-    <w:rPr>
-      <w:vertAlign w:val="superscript"/>
-    </w:rPr>
-  </w:style>
-  <w:style w:type="paragraph" w:styleId="Textonotapie">
-    <w:name w:val="footnote text"/>
-    <w:basedOn w:val="Normal"/>
-    <w:link w:val="TextonotapieCar"/>
-    <w:uiPriority w:val="99"/>
-    <w:semiHidden/>
-    <w:unhideWhenUsed/>
-    <w:rsid w:val="00E170D2"/>
-    <w:pPr>
-      <w:spacing w:after="0" w:line="240" w:lineRule="auto"/>
-    </w:pPr>
-    <w:rPr>
-      <w:sz w:val="20"/>
-      <w:szCs w:val="18"/>
-    </w:rPr>
-  </w:style>
-  <w:style w:type="character" w:customStyle="1" w:styleId="TextonotapieCar">
-    <w:name w:val="Texto nota pie Car"/>
-    <w:basedOn w:val="Fuentedeprrafopredeter"/>
-    <w:link w:val="Textonotapie"/>
-    <w:uiPriority w:val="99"/>
-    <w:semiHidden/>
-    <w:rsid w:val="00E170D2"/>
-    <w:rPr>
-      <w:rFonts w:ascii="Times New Roman" w:eastAsia="SimSun" w:hAnsi="Times New Roman" w:cs="Mangal"/>
-      <w:sz w:val="20"/>
-      <w:szCs w:val="18"/>
-      <w:lang w:eastAsia="zh-CN" w:bidi="hi-IN"/>
-    </w:rPr>
-  </w:style>
-  <w:style w:type="character" w:styleId="Refdenotaalpie">
-    <w:name w:val="footnote reference"/>
-    <w:basedOn w:val="Fuentedeprrafopredeter"/>
-    <w:uiPriority w:val="99"/>
-    <w:semiHidden/>
-    <w:unhideWhenUsed/>
-    <w:rsid w:val="00E170D2"/>
-    <w:rPr>
-      <w:vertAlign w:val="superscript"/>
-    </w:rPr>
-  </w:style>
-  <w:style w:type="character" w:customStyle="1" w:styleId="Ttulo1Car">
-    <w:name w:val="Título 1 Car"/>
-    <w:basedOn w:val="Fuentedeprrafopredeter"/>
-    <w:link w:val="Ttulo1"/>
-    <w:uiPriority w:val="9"/>
-    <w:rsid w:val="0026416A"/>
-    <w:rPr>
-      <w:rFonts w:ascii="Times New Roman" w:eastAsia="Times New Roman" w:hAnsi="Times New Roman" w:cs="Times New Roman"/>
-      <w:b/>
-      <w:bCs/>
-      <w:kern w:val="36"/>
-      <w:sz w:val="48"/>
-      <w:szCs w:val="48"/>
-    </w:rPr>
-  </w:style>
-  <w:style w:type="character" w:customStyle="1" w:styleId="addmd">
-    <w:name w:val="addmd"/>
-    <w:basedOn w:val="Fuentedeprrafopredeter"/>
-    <w:rsid w:val="00A01EA8"/>
-  </w:style>
-  <w:style w:type="character" w:styleId="Hipervnculo">
-    <w:name w:val="Hyperlink"/>
-    <w:basedOn w:val="Fuentedeprrafopredeter"/>
-    <w:uiPriority w:val="99"/>
-    <w:unhideWhenUsed/>
-    <w:rsid w:val="00841887"/>
-    <w:rPr>
-      <w:color w:val="0000FF" w:themeColor="hyperlink"/>
-      <w:u w:val="single"/>
-    </w:rPr>
-  </w:style>
-  <w:style w:type="character" w:styleId="Nmerodelnea">
-    <w:name w:val="line number"/>
-    <w:basedOn w:val="Fuentedeprrafopredeter"/>
-    <w:uiPriority w:val="99"/>
-    <w:semiHidden/>
-    <w:unhideWhenUsed/>
-    <w:rsid w:val="00F06A5E"/>
-  </w:style>
-  <w:style w:type="character" w:customStyle="1" w:styleId="EncabezadoCar">
-    <w:name w:val="Encabezado Car"/>
-    <w:basedOn w:val="Fuentedeprrafopredeter"/>
-    <w:link w:val="Encabezado"/>
-    <w:uiPriority w:val="99"/>
-    <w:rsid w:val="00F06A5E"/>
-    <w:rPr>
-      <w:rFonts w:ascii="Arial" w:eastAsia="Microsoft YaHei" w:hAnsi="Arial" w:cs="Mangal"/>
-      <w:sz w:val="28"/>
-      <w:szCs w:val="28"/>
-      <w:lang w:eastAsia="zh-CN" w:bidi="hi-IN"/>
-    </w:rPr>
-  </w:style>
-</w:styles>
-</file>
-
-<file path=word/stylesWithEffects.xml><?xml version="1.0" encoding="utf-8"?>
-<w:styles xmlns:wpc="http://schemas.microsoft.com/office/word/2010/wordprocessingCanvas" xmlns:mc="http://schemas.openxmlformats.org/markup-compatibility/2006" xmlns:o="urn:schemas-microsoft-com:office:office" xmlns:r="http://schemas.openxmlformats.org/officeDocument/2006/relationships" xmlns:m="http://schemas.openxmlformats.org/officeDocument/2006/math" xmlns:v="urn:schemas-microsoft-com:vml" xmlns:wp14="http://schemas.microsoft.com/office/word/2010/wordprocessingDrawing" xmlns:wp="http://schemas.openxmlformats.org/drawingml/2006/wordprocessingDrawing" xmlns:w10="urn:schemas-microsoft-com:office:word" xmlns:w="http://schemas.openxmlformats.org/wordprocessingml/2006/main" xmlns:w14="http://schemas.microsoft.com/office/word/2010/wordml" xmlns:wpg="http://schemas.microsoft.com/office/word/2010/wordprocessingGroup" xmlns:wpi="http://schemas.microsoft.com/office/word/2010/wordprocessingInk" xmlns:wne="http://schemas.microsoft.com/office/word/2006/wordml" xmlns:wps="http://schemas.microsoft.com/office/word/2010/wordprocessingShape" mc:Ignorable="w14 wp14">
-  <w:docDefaults>
-    <w:rPrDefault>
-      <w:rPr>
-        <w:rFonts w:asciiTheme="minorHAnsi" w:eastAsiaTheme="minorEastAsia" w:hAnsiTheme="minorHAnsi" w:cstheme="minorBidi"/>
-        <w:sz w:val="22"/>
-        <w:szCs w:val="22"/>
-        <w:lang w:val="es-CO" w:eastAsia="es-CO" w:bidi="ar-SA"/>
-      </w:rPr>
-    </w:rPrDefault>
-    <w:pPrDefault>
-      <w:pPr>
-        <w:spacing w:after="200" w:line="276" w:lineRule="auto"/>
-      </w:pPr>
-    </w:pPrDefault>
-  </w:docDefaults>
-  <w:latentStyles w:defLockedState="0" w:defUIPriority="99" w:defSemiHidden="1" w:defUnhideWhenUsed="1" w:defQFormat="0" w:count="267">
-    <w:lsdException w:name="Normal" w:semiHidden="0" w:uiPriority="0" w:unhideWhenUsed="0" w:qFormat="1"/>
-    <w:lsdException w:name="heading 1" w:semiHidden="0" w:uiPriority="9" w:unhideWhenUsed="0" w:qFormat="1"/>
-    <w:lsdException w:name="heading 2" w:uiPriority="9" w:qFormat="1"/>
-    <w:lsdException w:name="heading 3" w:uiPriority="9" w:qFormat="1"/>
-    <w:lsdException w:name="heading 4" w:uiPriority="9" w:qFormat="1"/>
-    <w:lsdException w:name="heading 5" w:uiPriority="9" w:qFormat="1"/>
-    <w:lsdException w:name="heading 6" w:uiPriority="9" w:qFormat="1"/>
-    <w:lsdException w:name="heading 7" w:uiPriority="9" w:qFormat="1"/>
-    <w:lsdException w:name="heading 8" w:uiPriority="9" w:qFormat="1"/>
-    <w:lsdException w:name="heading 9" w:uiPriority="9" w:qFormat="1"/>
-    <w:lsdException w:name="toc 1" w:uiPriority="39"/>
-    <w:lsdException w:name="toc 2" w:uiPriority="39"/>
-    <w:lsdException w:name="toc 3" w:uiPriority="39"/>
-    <w:lsdException w:name="toc 4" w:uiPriority="39"/>
-    <w:lsdException w:name="toc 5" w:uiPriority="39"/>
-    <w:lsdException w:name="toc 6" w:uiPriority="39"/>
-    <w:lsdException w:name="toc 7" w:uiPriority="39"/>
-    <w:lsdException w:name="toc 8" w:uiPriority="39"/>
-    <w:lsdException w:name="toc 9" w:uiPriority="39"/>
-    <w:lsdException w:name="caption" w:uiPriority="35" w:qFormat="1"/>
-    <w:lsdException w:name="Title" w:semiHidden="0" w:uiPriority="10" w:unhideWhenUsed="0" w:qFormat="1"/>
-    <w:lsdException w:name="Default Paragraph Font" w:uiPriority="1"/>
-    <w:lsdException w:name="Subtitle" w:semiHidden="0" w:uiPriority="11" w:unhideWhenUsed="0" w:qFormat="1"/>
-    <w:lsdException w:name="Strong" w:semiHidden="0" w:uiPriority="22" w:unhideWhenUsed="0" w:qFormat="1"/>
-    <w:lsdException w:name="Emphasis" w:semiHidden="0" w:uiPriority="20" w:unhideWhenUsed="0" w:qFormat="1"/>
-    <w:lsdException w:name="Table Grid" w:semiHidden="0" w:uiPriority="59" w:unhideWhenUsed="0"/>
-    <w:lsdException w:name="Placeholder Text" w:unhideWhenUsed="0"/>
-    <w:lsdException w:name="No Spacing" w:semiHidden="0" w:uiPriority="1" w:unhideWhenUsed="0" w:qFormat="1"/>
-    <w:lsdException w:name="Light Shading" w:semiHidden="0" w:uiPriority="60" w:unhideWhenUsed="0"/>
-    <w:lsdException w:name="Light List" w:semiHidden="0" w:uiPriority="61" w:unhideWhenUsed="0"/>
-    <w:lsdException w:name="Light Grid" w:semiHidden="0" w:uiPriority="62" w:unhideWhenUsed="0"/>
-    <w:lsdException w:name="Medium Shading 1" w:semiHidden="0" w:uiPriority="63" w:unhideWhenUsed="0"/>
-    <w:lsdException w:name="Medium Shading 2" w:semiHidden="0" w:uiPriority="64" w:unhideWhenUsed="0"/>
-    <w:lsdException w:name="Medium List 1" w:semiHidden="0" w:uiPriority="65" w:unhideWhenUsed="0"/>
-    <w:lsdException w:name="Medium List 2" w:semiHidden="0" w:uiPriority="66" w:unhideWhenUsed="0"/>
-    <w:lsdException w:name="Medium Grid 1" w:semiHidden="0" w:uiPriority="67" w:unhideWhenUsed="0"/>
-    <w:lsdException w:name="Medium Grid 2" w:semiHidden="0" w:uiPriority="68" w:unhideWhenUsed="0"/>
-    <w:lsdException w:name="Medium Grid 3" w:semiHidden="0" w:uiPriority="69" w:unhideWhenUsed="0"/>
-    <w:lsdException w:name="Dark List" w:semiHidden="0" w:uiPriority="70" w:unhideWhenUsed="0"/>
-    <w:lsdException w:name="Colorful Shading" w:semiHidden="0" w:uiPriority="71" w:unhideWhenUsed="0"/>
-    <w:lsdException w:name="Colorful List" w:semiHidden="0" w:uiPriority="72" w:unhideWhenUsed="0"/>
-    <w:lsdException w:name="Colorful Grid" w:semiHidden="0" w:uiPriority="73" w:unhideWhenUsed="0"/>
-    <w:lsdException w:name="Light Shading Accent 1" w:semiHidden="0" w:uiPriority="60" w:unhideWhenUsed="0"/>
-    <w:lsdException w:name="Light List Accent 1" w:semiHidden="0" w:uiPriority="61" w:unhideWhenUsed="0"/>
-    <w:lsdException w:name="Light Grid Accent 1" w:semiHidden="0" w:uiPriority="62" w:unhideWhenUsed="0"/>
-    <w:lsdException w:name="Medium Shading 1 Accent 1" w:semiHidden="0" w:uiPriority="63" w:unhideWhenUsed="0"/>
-    <w:lsdException w:name="Medium Shading 2 Accent 1" w:semiHidden="0" w:uiPriority="64" w:unhideWhenUsed="0"/>
-    <w:lsdException w:name="Medium List 1 Accent 1" w:semiHidden="0" w:uiPriority="65" w:unhideWhenUsed="0"/>
-    <w:lsdException w:name="Revision" w:unhideWhenUsed="0"/>
-    <w:lsdException w:name="List Paragraph" w:semiHidden="0" w:uiPriority="0" w:unhideWhenUsed="0" w:qFormat="1"/>
-    <w:lsdException w:name="Quote" w:semiHidden="0" w:uiPriority="29" w:unhideWhenUsed="0" w:qFormat="1"/>
-    <w:lsdException w:name="Intense Quote" w:semiHidden="0" w:uiPriority="30" w:unhideWhenUsed="0" w:qFormat="1"/>
-    <w:lsdException w:name="Medium List 2 Accent 1" w:semiHidden="0" w:uiPriority="66" w:unhideWhenUsed="0"/>
-    <w:lsdException w:name="Medium Grid 1 Accent 1" w:semiHidden="0" w:uiPriority="67" w:unhideWhenUsed="0"/>
-    <w:lsdException w:name="Medium Grid 2 Accent 1" w:semiHidden="0" w:uiPriority="68" w:unhideWhenUsed="0"/>
-    <w:lsdException w:name="Medium Grid 3 Accent 1" w:semiHidden="0" w:uiPriority="69" w:unhideWhenUsed="0"/>
-    <w:lsdException w:name="Dark List Accent 1" w:semiHidden="0" w:uiPriority="70" w:unhideWhenUsed="0"/>
-    <w:lsdException w:name="Colorful Shading Accent 1" w:semiHidden="0" w:uiPriority="71" w:unhideWhenUsed="0"/>
-    <w:lsdException w:name="Colorful List Accent 1" w:semiHidden="0" w:uiPriority="72" w:unhideWhenUsed="0"/>
-    <w:lsdException w:name="Colorful Grid Accent 1" w:semiHidden="0" w:uiPriority="73" w:unhideWhenUsed="0"/>
-    <w:lsdException w:name="Light Shading Accent 2" w:semiHidden="0" w:uiPriority="60" w:unhideWhenUsed="0"/>
-    <w:lsdException w:name="Light List Accent 2" w:semiHidden="0" w:uiPriority="61" w:unhideWhenUsed="0"/>
-    <w:lsdException w:name="Light Grid Accent 2" w:semiHidden="0" w:uiPriority="62" w:unhideWhenUsed="0"/>
-    <w:lsdException w:name="Medium Shading 1 Accent 2" w:semiHidden="0" w:uiPriority="63" w:unhideWhenUsed="0"/>
-    <w:lsdException w:name="Medium Shading 2 Accent 2" w:semiHidden="0" w:uiPriority="64" w:unhideWhenUsed="0"/>
-    <w:lsdException w:name="Medium List 1 Accent 2" w:semiHidden="0" w:uiPriority="65" w:unhideWhenUsed="0"/>
-    <w:lsdException w:name="Medium List 2 Accent 2" w:semiHidden="0" w:uiPriority="66" w:unhideWhenUsed="0"/>
-    <w:lsdException w:name="Medium Grid 1 Accent 2" w:semiHidden="0" w:uiPriority="67" w:unhideWhenUsed="0"/>
-    <w:lsdException w:name="Medium Grid 2 Accent 2" w:semiHidden="0" w:uiPriority="68" w:unhideWhenUsed="0"/>
-    <w:lsdException w:name="Medium Grid 3 Accent 2" w:semiHidden="0" w:uiPriority="69" w:unhideWhenUsed="0"/>
-    <w:lsdException w:name="Dark List Accent 2" w:semiHidden="0" w:uiPriority="70" w:unhideWhenUsed="0"/>
-    <w:lsdException w:name="Colorful Shading Accent 2" w:semiHidden="0" w:uiPriority="71" w:unhideWhenUsed="0"/>
-    <w:lsdException w:name="Colorful List Accent 2" w:semiHidden="0" w:uiPriority="72" w:unhideWhenUsed="0"/>
-    <w:lsdException w:name="Colorful Grid Accent 2" w:semiHidden="0" w:uiPriority="73" w:unhideWhenUsed="0"/>
-    <w:lsdException w:name="Light Shading Accent 3" w:semiHidden="0" w:uiPriority="60" w:unhideWhenUsed="0"/>
-    <w:lsdException w:name="Light List Accent 3" w:semiHidden="0" w:uiPriority="61" w:unhideWhenUsed="0"/>
-    <w:lsdException w:name="Light Grid Accent 3" w:semiHidden="0" w:uiPriority="62" w:unhideWhenUsed="0"/>
-    <w:lsdException w:name="Medium Shading 1 Accent 3" w:semiHidden="0" w:uiPriority="63" w:unhideWhenUsed="0"/>
-    <w:lsdException w:name="Medium Shading 2 Accent 3" w:semiHidden="0" w:uiPriority="64" w:unhideWhenUsed="0"/>
-    <w:lsdException w:name="Medium List 1 Accent 3" w:semiHidden="0" w:uiPriority="65" w:unhideWhenUsed="0"/>
-    <w:lsdException w:name="Medium List 2 Accent 3" w:semiHidden="0" w:uiPriority="66" w:unhideWhenUsed="0"/>
-    <w:lsdException w:name="Medium Grid 1 Accent 3" w:semiHidden="0" w:uiPriority="67" w:unhideWhenUsed="0"/>
-    <w:lsdException w:name="Medium Grid 2 Accent 3" w:semiHidden="0" w:uiPriority="68" w:unhideWhenUsed="0"/>
-    <w:lsdException w:name="Medium Grid 3 Accent 3" w:semiHidden="0" w:uiPriority="69" w:unhideWhenUsed="0"/>
-    <w:lsdException w:name="Dark List Accent 3" w:semiHidden="0" w:uiPriority="70" w:unhideWhenUsed="0"/>
-    <w:lsdException w:name="Colorful Shading Accent 3" w:semiHidden="0" w:uiPriority="71" w:unhideWhenUsed="0"/>
-    <w:lsdException w:name="Colorful List Accent 3" w:semiHidden="0" w:uiPriority="72" w:unhideWhenUsed="0"/>
-    <w:lsdException w:name="Colorful Grid Accent 3" w:semiHidden="0" w:uiPriority="73" w:unhideWhenUsed="0"/>
-    <w:lsdException w:name="Light Shading Accent 4" w:semiHidden="0" w:uiPriority="60" w:unhideWhenUsed="0"/>
-    <w:lsdException w:name="Light List Accent 4" w:semiHidden="0" w:uiPriority="61" w:unhideWhenUsed="0"/>
-    <w:lsdException w:name="Light Grid Accent 4" w:semiHidden="0" w:uiPriority="62" w:unhideWhenUsed="0"/>
-    <w:lsdException w:name="Medium Shading 1 Accent 4" w:semiHidden="0" w:uiPriority="63" w:unhideWhenUsed="0"/>
-    <w:lsdException w:name="Medium Shading 2 Accent 4" w:semiHidden="0" w:uiPriority="64" w:unhideWhenUsed="0"/>
-    <w:lsdException w:name="Medium List 1 Accent 4" w:semiHidden="0" w:uiPriority="65" w:unhideWhenUsed="0"/>
-    <w:lsdException w:name="Medium List 2 Accent 4" w:semiHidden="0" w:uiPriority="66" w:unhideWhenUsed="0"/>
-    <w:lsdException w:name="Medium Grid 1 Accent 4" w:semiHidden="0" w:uiPriority="67" w:unhideWhenUsed="0"/>
-    <w:lsdException w:name="Medium Grid 2 Accent 4" w:semiHidden="0" w:uiPriority="68" w:unhideWhenUsed="0"/>
-    <w:lsdException w:name="Medium Grid 3 Accent 4" w:semiHidden="0" w:uiPriority="69" w:unhideWhenUsed="0"/>
-    <w:lsdException w:name="Dark List Accent 4" w:semiHidden="0" w:uiPriority="70" w:unhideWhenUsed="0"/>
-    <w:lsdException w:name="Colorful Shading Accent 4" w:semiHidden="0" w:uiPriority="71" w:unhideWhenUsed="0"/>
-    <w:lsdException w:name="Colorful List Accent 4" w:semiHidden="0" w:uiPriority="72" w:unhideWhenUsed="0"/>
-    <w:lsdException w:name="Colorful Grid Accent 4" w:semiHidden="0" w:uiPriority="73" w:unhideWhenUsed="0"/>
-    <w:lsdException w:name="Light Shading Accent 5" w:semiHidden="0" w:uiPriority="60" w:unhideWhenUsed="0"/>
-    <w:lsdException w:name="Light List Accent 5" w:semiHidden="0" w:uiPriority="61" w:unhideWhenUsed="0"/>
-    <w:lsdException w:name="Light Grid Accent 5" w:semiHidden="0" w:uiPriority="62" w:unhideWhenUsed="0"/>
-    <w:lsdException w:name="Medium Shading 1 Accent 5" w:semiHidden="0" w:uiPriority="63" w:unhideWhenUsed="0"/>
-    <w:lsdException w:name="Medium Shading 2 Accent 5" w:semiHidden="0" w:uiPriority="64" w:unhideWhenUsed="0"/>
-    <w:lsdException w:name="Medium List 1 Accent 5" w:semiHidden="0" w:uiPriority="65" w:unhideWhenUsed="0"/>
-    <w:lsdException w:name="Medium List 2 Accent 5" w:semiHidden="0" w:uiPriority="66" w:unhideWhenUsed="0"/>
-    <w:lsdException w:name="Medium Grid 1 Accent 5" w:semiHidden="0" w:uiPriority="67" w:unhideWhenUsed="0"/>
-    <w:lsdException w:name="Medium Grid 2 Accent 5" w:semiHidden="0" w:uiPriority="68" w:unhideWhenUsed="0"/>
-    <w:lsdException w:name="Medium Grid 3 Accent 5" w:semiHidden="0" w:uiPriority="69" w:unhideWhenUsed="0"/>
-    <w:lsdException w:name="Dark List Accent 5" w:semiHidden="0" w:uiPriority="70" w:unhideWhenUsed="0"/>
-    <w:lsdException w:name="Colorful Shading Accent 5" w:semiHidden="0" w:uiPriority="71" w:unhideWhenUsed="0"/>
-    <w:lsdException w:name="Colorful List Accent 5" w:semiHidden="0" w:uiPriority="72" w:unhideWhenUsed="0"/>
-    <w:lsdException w:name="Colorful Grid Accent 5" w:semiHidden="0" w:uiPriority="73" w:unhideWhenUsed="0"/>
-    <w:lsdException w:name="Light Shading Accent 6" w:semiHidden="0" w:uiPriority="60" w:unhideWhenUsed="0"/>
-    <w:lsdException w:name="Light List Accent 6" w:semiHidden="0" w:uiPriority="61" w:unhideWhenUsed="0"/>
-    <w:lsdException w:name="Light Grid Accent 6" w:semiHidden="0" w:uiPriority="62" w:unhideWhenUsed="0"/>
-    <w:lsdException w:name="Medium Shading 1 Accent 6" w:semiHidden="0" w:uiPriority="63" w:unhideWhenUsed="0"/>
-    <w:lsdException w:name="Medium Shading 2 Accent 6" w:semiHidden="0" w:uiPriority="64" w:unhideWhenUsed="0"/>
-    <w:lsdException w:name="Medium List 1 Accent 6" w:semiHidden="0" w:uiPriority="65" w:unhideWhenUsed="0"/>
-    <w:lsdException w:name="Medium List 2 Accent 6" w:semiHidden="0" w:uiPriority="66" w:unhideWhenUsed="0"/>
-    <w:lsdException w:name="Medium Grid 1 Accent 6" w:semiHidden="0" w:uiPriority="67" w:unhideWhenUsed="0"/>
-    <w:lsdException w:name="Medium Grid 2 Accent 6" w:semiHidden="0" w:uiPriority="68" w:unhideWhenUsed="0"/>
-    <w:lsdException w:name="Medium Grid 3 Accent 6" w:semiHidden="0" w:uiPriority="69" w:unhideWhenUsed="0"/>
-    <w:lsdException w:name="Dark List Accent 6" w:semiHidden="0" w:uiPriority="70" w:unhideWhenUsed="0"/>
-    <w:lsdException w:name="Colorful Shading Accent 6" w:semiHidden="0" w:uiPriority="71" w:unhideWhenUsed="0"/>
-    <w:lsdException w:name="Colorful List Accent 6" w:semiHidden="0" w:uiPriority="72" w:unhideWhenUsed="0"/>
-    <w:lsdException w:name="Colorful Grid Accent 6" w:semiHidden="0" w:uiPriority="73" w:unhideWhenUsed="0"/>
-    <w:lsdException w:name="Subtle Emphasis" w:semiHidden="0" w:uiPriority="19" w:unhideWhenUsed="0" w:qFormat="1"/>
-    <w:lsdException w:name="Intense Emphasis" w:semiHidden="0" w:uiPriority="21" w:unhideWhenUsed="0" w:qFormat="1"/>
-    <w:lsdException w:name="Subtle Reference" w:semiHidden="0" w:uiPriority="31" w:unhideWhenUsed="0" w:qFormat="1"/>
-    <w:lsdException w:name="Intense Reference" w:semiHidden="0" w:uiPriority="32" w:unhideWhenUsed="0" w:qFormat="1"/>
-    <w:lsdException w:name="Book Title" w:semiHidden="0" w:uiPriority="33" w:unhideWhenUsed="0" w:qFormat="1"/>
-    <w:lsdException w:name="Bibliography" w:uiPriority="37"/>
-    <w:lsdException w:name="TOC Heading" w:uiPriority="39" w:qFormat="1"/>
+  <w:latentStyles w:defLockedState="0" w:defUIPriority="99" w:defSemiHidden="0" w:defUnhideWhenUsed="0" w:defQFormat="0" w:count="371">
+    <w:lsdException w:name="Normal" w:uiPriority="0" w:qFormat="1"/>
+    <w:lsdException w:name="heading 1" w:uiPriority="9" w:qFormat="1"/>
+    <w:lsdException w:name="heading 2" w:semiHidden="1" w:uiPriority="9" w:unhideWhenUsed="1" w:qFormat="1"/>
+    <w:lsdException w:name="heading 3" w:semiHidden="1" w:uiPriority="9" w:unhideWhenUsed="1" w:qFormat="1"/>
+    <w:lsdException w:name="heading 4" w:semiHidden="1" w:uiPriority="9" w:unhideWhenUsed="1" w:qFormat="1"/>
+    <w:lsdException w:name="heading 5" w:semiHidden="1" w:uiPriority="9" w:unhideWhenUsed="1" w:qFormat="1"/>
+    <w:lsdException w:name="heading 6" w:semiHidden="1" w:uiPriority="9" w:unhideWhenUsed="1" w:qFormat="1"/>
+    <w:lsdException w:name="heading 7" w:semiHidden="1" w:uiPriority="9" w:unhideWhenUsed="1" w:qFormat="1"/>
+    <w:lsdException w:name="heading 8" w:semiHidden="1" w:uiPriority="9" w:unhideWhenUsed="1" w:qFormat="1"/>
+    <w:lsdException w:name="heading 9" w:semiHidden="1" w:uiPriority="9" w:unhideWhenUsed="1" w:qFormat="1"/>
+    <w:lsdException w:name="index 1" w:semiHidden="1" w:unhideWhenUsed="1"/>
+    <w:lsdException w:name="index 2" w:semiHidden="1" w:unhideWhenUsed="1"/>
+    <w:lsdException w:name="index 3" w:semiHidden="1" w:unhideWhenUsed="1"/>
+    <w:lsdException w:name="index 4" w:semiHidden="1" w:unhideWhenUsed="1"/>
+    <w:lsdException w:name="index 5" w:semiHidden="1" w:unhideWhenUsed="1"/>
+    <w:lsdException w:name="index 6" w:semiHidden="1" w:unhideWhenUsed="1"/>
+    <w:lsdException w:name="index 7" w:semiHidden="1" w:unhideWhenUsed="1"/>
+    <w:lsdException w:name="index 8" w:semiHidden="1" w:unhideWhenUsed="1"/>
+    <w:lsdException w:name="index 9" w:semiHidden="1" w:unhideWhenUsed="1"/>
+    <w:lsdException w:name="toc 1" w:semiHidden="1" w:uiPriority="39" w:unhideWhenUsed="1"/>
+    <w:lsdException w:name="toc 2" w:semiHidden="1" w:uiPriority="39" w:unhideWhenUsed="1"/>
+    <w:lsdException w:name="toc 3" w:semiHidden="1" w:uiPriority="39" w:unhideWhenUsed="1"/>
+    <w:lsdException w:name="toc 4" w:semiHidden="1" w:uiPriority="39" w:unhideWhenUsed="1"/>
+    <w:lsdException w:name="toc 5" w:semiHidden="1" w:uiPriority="39" w:unhideWhenUsed="1"/>
+    <w:lsdException w:name="toc 6" w:semiHidden="1" w:uiPriority="39" w:unhideWhenUsed="1"/>
+    <w:lsdException w:name="toc 7" w:semiHidden="1" w:uiPriority="39" w:unhideWhenUsed="1"/>
+    <w:lsdException w:name="toc 8" w:semiHidden="1" w:uiPriority="39" w:unhideWhenUsed="1"/>
+    <w:lsdException w:name="toc 9" w:semiHidden="1" w:uiPriority="39" w:unhideWhenUsed="1"/>
+    <w:lsdException w:name="Normal Indent" w:semiHidden="1" w:unhideWhenUsed="1"/>
+    <w:lsdException w:name="footnote text" w:semiHidden="1" w:unhideWhenUsed="1"/>
+    <w:lsdException w:name="annotation text" w:semiHidden="1" w:unhideWhenUsed="1"/>
+    <w:lsdException w:name="header" w:semiHidden="1" w:unhideWhenUsed="1"/>
+    <w:lsdException w:name="footer" w:semiHidden="1" w:unhideWhenUsed="1"/>
+    <w:lsdException w:name="index heading" w:semiHidden="1" w:unhideWhenUsed="1"/>
+    <w:lsdException w:name="caption" w:semiHidden="1" w:uiPriority="35" w:unhideWhenUsed="1" w:qFormat="1"/>
+    <w:lsdException w:name="table of figures" w:semiHidden="1" w:unhideWhenUsed="1"/>
+    <w:lsdException w:name="envelope address" w:semiHidden="1" w:unhideWhenUsed="1"/>
+    <w:lsdException w:name="envelope return" w:semiHidden="1" w:unhideWhenUsed="1"/>
+    <w:lsdException w:name="footnote reference" w:semiHidden="1" w:unhideWhenUsed="1"/>
+    <w:lsdException w:name="annotation reference" w:semiHidden="1" w:unhideWhenUsed="1"/>
+    <w:lsdException w:name="line number" w:semiHidden="1" w:unhideWhenUsed="1"/>
+    <w:lsdException w:name="page number" w:semiHidden="1" w:unhideWhenUsed="1"/>
+    <w:lsdException w:name="endnote reference" w:semiHidden="1" w:unhideWhenUsed="1"/>
+    <w:lsdException w:name="endnote text" w:semiHidden="1" w:unhideWhenUsed="1"/>
+    <w:lsdException w:name="table of authorities" w:semiHidden="1" w:unhideWhenUsed="1"/>
+    <w:lsdException w:name="macro" w:semiHidden="1" w:unhideWhenUsed="1"/>
+    <w:lsdException w:name="toa heading" w:semiHidden="1" w:unhideWhenUsed="1"/>
+    <w:lsdException w:name="List" w:semiHidden="1" w:unhideWhenUsed="1"/>
+    <w:lsdException w:name="List Bullet" w:semiHidden="1" w:unhideWhenUsed="1"/>
+    <w:lsdException w:name="List Number" w:semiHidden="1" w:unhideWhenUsed="1"/>
+    <w:lsdException w:name="List 2" w:semiHidden="1" w:unhideWhenUsed="1"/>
+    <w:lsdException w:name="List 3" w:semiHidden="1" w:unhideWhenUsed="1"/>
+    <w:lsdException w:name="List 4" w:semiHidden="1" w:unhideWhenUsed="1"/>
+    <w:lsdException w:name="List 5" w:semiHidden="1" w:unhideWhenUsed="1"/>
+    <w:lsdException w:name="List Bullet 2" w:semiHidden="1" w:unhideWhenUsed="1"/>
+    <w:lsdException w:name="List Bullet 3" w:semiHidden="1" w:unhideWhenUsed="1"/>
+    <w:lsdException w:name="List Bullet 4" w:semiHidden="1" w:unhideWhenUsed="1"/>
+    <w:lsdException w:name="List Bullet 5" w:semiHidden="1" w:unhideWhenUsed="1"/>
+    <w:lsdException w:name="List Number 2" w:semiHidden="1" w:unhideWhenUsed="1"/>
+    <w:lsdException w:name="List Number 3" w:semiHidden="1" w:unhideWhenUsed="1"/>
+    <w:lsdException w:name="List Number 4" w:semiHidden="1" w:unhideWhenUsed="1"/>
+    <w:lsdException w:name="List Number 5" w:semiHidden="1" w:unhideWhenUsed="1"/>
+    <w:lsdException w:name="Title" w:uiPriority="10" w:qFormat="1"/>
+    <w:lsdException w:name="Closing" w:semiHidden="1" w:unhideWhenUsed="1"/>
+    <w:lsdException w:name="Signature" w:semiHidden="1" w:unhideWhenUsed="1"/>
+    <w:lsdException w:name="Default Paragraph Font" w:semiHidden="1" w:uiPriority="1" w:unhideWhenUsed="1"/>
+    <w:lsdException w:name="Body Text" w:semiHidden="1" w:unhideWhenUsed="1"/>
+    <w:lsdException w:name="Body Text Indent" w:semiHidden="1" w:unhideWhenUsed="1"/>
+    <w:lsdException w:name="List Continue" w:semiHidden="1" w:unhideWhenUsed="1"/>
+    <w:lsdException w:name="List Continue 2" w:semiHidden="1" w:unhideWhenUsed="1"/>
+    <w:lsdException w:name="List Continue 3" w:semiHidden="1" w:unhideWhenUsed="1"/>
+    <w:lsdException w:name="List Continue 4" w:semiHidden="1" w:unhideWhenUsed="1"/>
+    <w:lsdException w:name="List Continue 5" w:semiHidden="1" w:unhideWhenUsed="1"/>
+    <w:lsdException w:name="Message Header" w:semiHidden="1" w:unhideWhenUsed="1"/>
+    <w:lsdException w:name="Subtitle" w:uiPriority="11" w:qFormat="1"/>
+    <w:lsdException w:name="Salutation" w:semiHidden="1" w:unhideWhenUsed="1"/>
+    <w:lsdException w:name="Date" w:semiHidden="1" w:unhideWhenUsed="1"/>
+    <w:lsdException w:name="Body Text First Indent" w:semiHidden="1" w:unhideWhenUsed="1"/>
+    <w:lsdException w:name="Body Text First Indent 2" w:semiHidden="1" w:unhideWhenUsed="1"/>
+    <w:lsdException w:name="Note Heading" w:semiHidden="1" w:unhideWhenUsed="1"/>
+    <w:lsdException w:name="Body Text 2" w:semiHidden="1" w:unhideWhenUsed="1"/>
+    <w:lsdException w:name="Body Text 3" w:semiHidden="1" w:unhideWhenUsed="1"/>
+    <w:lsdException w:name="Body Text Indent 2" w:semiHidden="1" w:unhideWhenUsed="1"/>
+    <w:lsdException w:name="Body Text Indent 3" w:semiHidden="1" w:unhideWhenUsed="1"/>
+    <w:lsdException w:name="Block Text" w:semiHidden="1" w:unhideWhenUsed="1"/>
+    <w:lsdException w:name="Hyperlink" w:semiHidden="1" w:unhideWhenUsed="1"/>
+    <w:lsdException w:name="FollowedHyperlink" w:semiHidden="1" w:unhideWhenUsed="1"/>
+    <w:lsdException w:name="Strong" w:uiPriority="22" w:qFormat="1"/>
+    <w:lsdException w:name="Emphasis" w:uiPriority="20" w:qFormat="1"/>
+    <w:lsdException w:name="Document Map" w:semiHidden="1" w:unhideWhenUsed="1"/>
+    <w:lsdException w:name="Plain Text" w:semiHidden="1" w:unhideWhenUsed="1"/>
+    <w:lsdException w:name="E-mail Signature" w:semiHidden="1" w:unhideWhenUsed="1"/>
+    <w:lsdException w:name="HTML Top of Form" w:semiHidden="1" w:unhideWhenUsed="1"/>
+    <w:lsdException w:name="HTML Bottom of Form" w:semiHidden="1" w:unhideWhenUsed="1"/>
+    <w:lsdException w:name="Normal (Web)" w:semiHidden="1" w:unhideWhenUsed="1"/>
+    <w:lsdException w:name="HTML Acronym" w:semiHidden="1" w:unhideWhenUsed="1"/>
+    <w:lsdException w:name="HTML Address" w:semiHidden="1" w:unhideWhenUsed="1"/>
+    <w:lsdException w:name="HTML Cite" w:semiHidden="1" w:unhideWhenUsed="1"/>
+    <w:lsdException w:name="HTML Code" w:semiHidden="1" w:unhideWhenUsed="1"/>
+    <w:lsdException w:name="HTML Definition" w:semiHidden="1" w:unhideWhenUsed="1"/>
+    <w:lsdException w:name="HTML Keyboard" w:semiHidden="1" w:unhideWhenUsed="1"/>
+    <w:lsdException w:name="HTML Preformatted" w:semiHidden="1" w:unhideWhenUsed="1"/>
+    <w:lsdException w:name="HTML Sample" w:semiHidden="1" w:unhideWhenUsed="1"/>
+    <w:lsdException w:name="HTML Typewriter" w:semiHidden="1" w:unhideWhenUsed="1"/>
+    <w:lsdException w:name="HTML Variable" w:semiHidden="1" w:unhideWhenUsed="1"/>
+    <w:lsdException w:name="Normal Table" w:semiHidden="1" w:unhideWhenUsed="1"/>
+    <w:lsdException w:name="annotation subject" w:semiHidden="1" w:unhideWhenUsed="1"/>
+    <w:lsdException w:name="No List" w:semiHidden="1" w:unhideWhenUsed="1"/>
+    <w:lsdException w:name="Outline List 1" w:semiHidden="1" w:unhideWhenUsed="1"/>
+    <w:lsdException w:name="Outline List 2" w:semiHidden="1" w:unhideWhenUsed="1"/>
+    <w:lsdException w:name="Outline List 3" w:semiHidden="1" w:unhideWhenUsed="1"/>
+    <w:lsdException w:name="Table Simple 1" w:semiHidden="1" w:unhideWhenUsed="1"/>
+    <w:lsdException w:name="Table Simple 2" w:semiHidden="1" w:unhideWhenUsed="1"/>
+    <w:lsdException w:name="Table Simple 3" w:semiHidden="1" w:unhideWhenUsed="1"/>
+    <w:lsdException w:name="Table Classic 1" w:semiHidden="1" w:unhideWhenUsed="1"/>
+    <w:lsdException w:name="Table Classic 2" w:semiHidden="1" w:unhideWhenUsed="1"/>
+    <w:lsdException w:name="Table Classic 3" w:semiHidden="1" w:unhideWhenUsed="1"/>
+    <w:lsdException w:name="Table Classic 4" w:semiHidden="1" w:unhideWhenUsed="1"/>
+    <w:lsdException w:name="Table Colorful 1" w:semiHidden="1" w:unhideWhenUsed="1"/>
+    <w:lsdException w:name="Table Colorful 2" w:semiHidden="1" w:unhideWhenUsed="1"/>
+    <w:lsdException w:name="Table Colorful 3" w:semiHidden="1" w:unhideWhenUsed="1"/>
+    <w:lsdException w:name="Table Columns 1" w:semiHidden="1" w:unhideWhenUsed="1"/>
+    <w:lsdException w:name="Table Columns 2" w:semiHidden="1" w:unhideWhenUsed="1"/>
+    <w:lsdException w:name="Table Columns 3" w:semiHidden="1" w:unhideWhenUsed="1"/>
+    <w:lsdException w:name="Table Columns 4" w:semiHidden="1" w:unhideWhenUsed="1"/>
+    <w:lsdException w:name="Table Columns 5" w:semiHidden="1" w:unhideWhenUsed="1"/>
+    <w:lsdException w:name="Table Grid 1" w:semiHidden="1" w:unhideWhenUsed="1"/>
+    <w:lsdException w:name="Table Grid 2" w:semiHidden="1" w:unhideWhenUsed="1"/>
+    <w:lsdException w:name="Table Grid 3" w:semiHidden="1" w:unhideWhenUsed="1"/>
+    <w:lsdException w:name="Table Grid 4" w:semiHidden="1" w:unhideWhenUsed="1"/>
+    <w:lsdException w:name="Table Grid 5" w:semiHidden="1" w:unhideWhenUsed="1"/>
+    <w:lsdException w:name="Table Grid 6" w:semiHidden="1" w:unhideWhenUsed="1"/>
+    <w:lsdException w:name="Table Grid 7" w:semiHidden="1" w:unhideWhenUsed="1"/>
+    <w:lsdException w:name="Table Grid 8" w:semiHidden="1" w:unhideWhenUsed="1"/>
+    <w:lsdException w:name="Table List 1" w:semiHidden="1" w:unhideWhenUsed="1"/>
+    <w:lsdException w:name="Table List 2" w:semiHidden="1" w:unhideWhenUsed="1"/>
+    <w:lsdException w:name="Table List 3" w:semiHidden="1" w:unhideWhenUsed="1"/>
+    <w:lsdException w:name="Table List 4" w:semiHidden="1" w:unhideWhenUsed="1"/>
+    <w:lsdException w:name="Table List 5" w:semiHidden="1" w:unhideWhenUsed="1"/>
+    <w:lsdException w:name="Table List 6" w:semiHidden="1" w:unhideWhenUsed="1"/>
+    <w:lsdException w:name="Table List 7" w:semiHidden="1" w:unhideWhenUsed="1"/>
+    <w:lsdException w:name="Table List 8" w:semiHidden="1" w:unhideWhenUsed="1"/>
+    <w:lsdException w:name="Table 3D effects 1" w:semiHidden="1" w:unhideWhenUsed="1"/>
+    <w:lsdException w:name="Table 3D effects 2" w:semiHidden="1" w:unhideWhenUsed="1"/>
+    <w:lsdException w:name="Table 3D effects 3" w:semiHidden="1" w:unhideWhenUsed="1"/>
+    <w:lsdException w:name="Table Contemporary" w:semiHidden="1" w:unhideWhenUsed="1"/>
+    <w:lsdException w:name="Table Elegant" w:semiHidden="1" w:unhideWhenUsed="1"/>
+    <w:lsdException w:name="Table Professional" w:semiHidden="1" w:unhideWhenUsed="1"/>
+    <w:lsdException w:name="Table Subtle 1" w:semiHidden="1" w:unhideWhenUsed="1"/>
+    <w:lsdException w:name="Table Subtle 2" w:semiHidden="1" w:unhideWhenUsed="1"/>
+    <w:lsdException w:name="Table Web 1" w:semiHidden="1" w:unhideWhenUsed="1"/>
+    <w:lsdException w:name="Table Web 2" w:semiHidden="1" w:unhideWhenUsed="1"/>
+    <w:lsdException w:name="Table Web 3" w:semiHidden="1" w:unhideWhenUsed="1"/>
+    <w:lsdException w:name="Balloon Text" w:semiHidden="1" w:unhideWhenUsed="1"/>
+    <w:lsdException w:name="Table Grid" w:uiPriority="59"/>
+    <w:lsdException w:name="Table Theme" w:semiHidden="1" w:unhideWhenUsed="1"/>
+    <w:lsdException w:name="Placeholder Text" w:semiHidden="1"/>
+    <w:lsdException w:name="No Spacing" w:uiPriority="1" w:qFormat="1"/>
+    <w:lsdException w:name="Light Shading" w:uiPriority="60"/>
+    <w:lsdException w:name="Light List" w:uiPriority="61"/>
+    <w:lsdException w:name="Light Grid" w:uiPriority="62"/>
+    <w:lsdException w:name="Medium Shading 1" w:uiPriority="63"/>
+    <w:lsdException w:name="Medium Shading 2" w:uiPriority="64"/>
+    <w:lsdException w:name="Medium List 1" w:uiPriority="65"/>
+    <w:lsdException w:name="Medium List 2" w:uiPriority="66"/>
+    <w:lsdException w:name="Medium Grid 1" w:uiPriority="67"/>
+    <w:lsdException w:name="Medium Grid 2" w:uiPriority="68"/>
+    <w:lsdException w:name="Medium Grid 3" w:uiPriority="69"/>
+    <w:lsdException w:name="Dark List" w:uiPriority="70"/>
+    <w:lsdException w:name="Colorful Shading" w:uiPriority="71"/>
+    <w:lsdException w:name="Colorful List" w:uiPriority="72"/>
+    <w:lsdException w:name="Colorful Grid" w:uiPriority="73"/>
+    <w:lsdException w:name="Light Shading Accent 1" w:uiPriority="60"/>
+    <w:lsdException w:name="Light List Accent 1" w:uiPriority="61"/>
+    <w:lsdException w:name="Light Grid Accent 1" w:uiPriority="62"/>
+    <w:lsdException w:name="Medium Shading 1 Accent 1" w:uiPriority="63"/>
+    <w:lsdException w:name="Medium Shading 2 Accent 1" w:uiPriority="64"/>
+    <w:lsdException w:name="Medium List 1 Accent 1" w:uiPriority="65"/>
+    <w:lsdException w:name="Revision" w:semiHidden="1"/>
+    <w:lsdException w:name="List Paragraph" w:uiPriority="0" w:qFormat="1"/>
+    <w:lsdException w:name="Quote" w:uiPriority="29" w:qFormat="1"/>
+    <w:lsdException w:name="Intense Quote" w:uiPriority="30" w:qFormat="1"/>
+    <w:lsdException w:name="Medium List 2 Accent 1" w:uiPriority="66"/>
+    <w:lsdException w:name="Medium Grid 1 Accent 1" w:uiPriority="67"/>
+    <w:lsdException w:name="Medium Grid 2 Accent 1" w:uiPriority="68"/>
+    <w:lsdException w:name="Medium Grid 3 Accent 1" w:uiPriority="69"/>
+    <w:lsdException w:name="Dark List Accent 1" w:uiPriority="70"/>
+    <w:lsdException w:name="Colorful Shading Accent 1" w:uiPriority="71"/>
+    <w:lsdException w:name="Colorful List Accent 1" w:uiPriority="72"/>
+    <w:lsdException w:name="Colorful Grid Accent 1" w:uiPriority="73"/>
+    <w:lsdException w:name="Light Shading Accent 2" w:uiPriority="60"/>
+    <w:lsdException w:name="Light List Accent 2" w:uiPriority="61"/>
+    <w:lsdException w:name="Light Grid Accent 2" w:uiPriority="62"/>
+    <w:lsdException w:name="Medium Shading 1 Accent 2" w:uiPriority="63"/>
+    <w:lsdException w:name="Medium Shading 2 Accent 2" w:uiPriority="64"/>
+    <w:lsdException w:name="Medium List 1 Accent 2" w:uiPriority="65"/>
+    <w:lsdException w:name="Medium List 2 Accent 2" w:uiPriority="66"/>
+    <w:lsdException w:name="Medium Grid 1 Accent 2" w:uiPriority="67"/>
+    <w:lsdException w:name="Medium Grid 2 Accent 2" w:uiPriority="68"/>
+    <w:lsdException w:name="Medium Grid 3 Accent 2" w:uiPriority="69"/>
+    <w:lsdException w:name="Dark List Accent 2" w:uiPriority="70"/>
+    <w:lsdException w:name="Colorful Shading Accent 2" w:uiPriority="71"/>
+    <w:lsdException w:name="Colorful List Accent 2" w:uiPriority="72"/>
+    <w:lsdException w:name="Colorful Grid Accent 2" w:uiPriority="73"/>
+    <w:lsdException w:name="Light Shading Accent 3" w:uiPriority="60"/>
+    <w:lsdException w:name="Light List Accent 3" w:uiPriority="61"/>
+    <w:lsdException w:name="Light Grid Accent 3" w:uiPriority="62"/>
+    <w:lsdException w:name="Medium Shading 1 Accent 3" w:uiPriority="63"/>
+    <w:lsdException w:name="Medium Shading 2 Accent 3" w:uiPriority="64"/>
+    <w:lsdException w:name="Medium List 1 Accent 3" w:uiPriority="65"/>
+    <w:lsdException w:name="Medium List 2 Accent 3" w:uiPriority="66"/>
+    <w:lsdException w:name="Medium Grid 1 Accent 3" w:uiPriority="67"/>
+    <w:lsdException w:name="Medium Grid 2 Accent 3" w:uiPriority="68"/>
+    <w:lsdException w:name="Medium Grid 3 Accent 3" w:uiPriority="69"/>
+    <w:lsdException w:name="Dark List Accent 3" w:uiPriority="70"/>
+    <w:lsdException w:name="Colorful Shading Accent 3" w:uiPriority="71"/>
+    <w:lsdException w:name="Colorful List Accent 3" w:uiPriority="72"/>
+    <w:lsdException w:name="Colorful Grid Accent 3" w:uiPriority="73"/>
+    <w:lsdException w:name="Light Shading Accent 4" w:uiPriority="60"/>
+    <w:lsdException w:name="Light List Accent 4" w:uiPriority="61"/>
+    <w:lsdException w:name="Light Grid Accent 4" w:uiPriority="62"/>
+    <w:lsdException w:name="Medium Shading 1 Accent 4" w:uiPriority="63"/>
+    <w:lsdException w:name="Medium Shading 2 Accent 4" w:uiPriority="64"/>
+    <w:lsdException w:name="Medium List 1 Accent 4" w:uiPriority="65"/>
+    <w:lsdException w:name="Medium List 2 Accent 4" w:uiPriority="66"/>
+    <w:lsdException w:name="Medium Grid 1 Accent 4" w:uiPriority="67"/>
+    <w:lsdException w:name="Medium Grid 2 Accent 4" w:uiPriority="68"/>
+    <w:lsdException w:name="Medium Grid 3 Accent 4" w:uiPriority="69"/>
+    <w:lsdException w:name="Dark List Accent 4" w:uiPriority="70"/>
+    <w:lsdException w:name="Colorful Shading Accent 4" w:uiPriority="71"/>
+    <w:lsdException w:name="Colorful List Accent 4" w:uiPriority="72"/>
+    <w:lsdException w:name="Colorful Grid Accent 4" w:uiPriority="73"/>
+    <w:lsdException w:name="Light Shading Accent 5" w:uiPriority="60"/>
+    <w:lsdException w:name="Light List Accent 5" w:uiPriority="61"/>
+    <w:lsdException w:name="Light Grid Accent 5" w:uiPriority="62"/>
+    <w:lsdException w:name="Medium Shading 1 Accent 5" w:uiPriority="63"/>
+    <w:lsdException w:name="Medium Shading 2 Accent 5" w:uiPriority="64"/>
+    <w:lsdException w:name="Medium List 1 Accent 5" w:uiPriority="65"/>
+    <w:lsdException w:name="Medium List 2 Accent 5" w:uiPriority="66"/>
+    <w:lsdException w:name="Medium Grid 1 Accent 5" w:uiPriority="67"/>
+    <w:lsdException w:name="Medium Grid 2 Accent 5" w:uiPriority="68"/>
+    <w:lsdException w:name="Medium Grid 3 Accent 5" w:uiPriority="69"/>
+    <w:lsdException w:name="Dark List Accent 5" w:uiPriority="70"/>
+    <w:lsdException w:name="Colorful Shading Accent 5" w:uiPriority="71"/>
+    <w:lsdException w:name="Colorful List Accent 5" w:uiPriority="72"/>
+    <w:lsdException w:name="Colorful Grid Accent 5" w:uiPriority="73"/>
+    <w:lsdException w:name="Light Shading Accent 6" w:uiPriority="60"/>
+    <w:lsdException w:name="Light List Accent 6" w:uiPriority="61"/>
+    <w:lsdException w:name="Light Grid Accent 6" w:uiPriority="62"/>
+    <w:lsdException w:name="Medium Shading 1 Accent 6" w:uiPriority="63"/>
+    <w:lsdException w:name="Medium Shading 2 Accent 6" w:uiPriority="64"/>
+    <w:lsdException w:name="Medium List 1 Accent 6" w:uiPriority="65"/>
+    <w:lsdException w:name="Medium List 2 Accent 6" w:uiPriority="66"/>
+    <w:lsdException w:name="Medium Grid 1 Accent 6" w:uiPriority="67"/>
+    <w:lsdException w:name="Medium Grid 2 Accent 6" w:uiPriority="68"/>
+    <w:lsdException w:name="Medium Grid 3 Accent 6" w:uiPriority="69"/>
+    <w:lsdException w:name="Dark List Accent 6" w:uiPriority="70"/>
+    <w:lsdException w:name="Colorful Shading Accent 6" w:uiPriority="71"/>
+    <w:lsdException w:name="Colorful List Accent 6" w:uiPriority="72"/>
+    <w:lsdException w:name="Colorful Grid Accent 6" w:uiPriority="73"/>
+    <w:lsdException w:name="Subtle Emphasis" w:uiPriority="19" w:qFormat="1"/>
+    <w:lsdException w:name="Intense Emphasis" w:uiPriority="21" w:qFormat="1"/>
+    <w:lsdException w:name="Subtle Reference" w:uiPriority="31" w:qFormat="1"/>
+    <w:lsdException w:name="Intense Reference" w:uiPriority="32" w:qFormat="1"/>
+    <w:lsdException w:name="Book Title" w:uiPriority="33" w:qFormat="1"/>
+    <w:lsdException w:name="Bibliography" w:semiHidden="1" w:uiPriority="37" w:unhideWhenUsed="1"/>
+    <w:lsdException w:name="TOC Heading" w:semiHidden="1" w:uiPriority="39" w:unhideWhenUsed="1" w:qFormat="1"/>
+    <w:lsdException w:name="Plain Table 1" w:uiPriority="41"/>
+    <w:lsdException w:name="Plain Table 2" w:uiPriority="42"/>
+    <w:lsdException w:name="Plain Table 3" w:uiPriority="43"/>
+    <w:lsdException w:name="Plain Table 4" w:uiPriority="44"/>
+    <w:lsdException w:name="Plain Table 5" w:uiPriority="45"/>
+    <w:lsdException w:name="Grid Table Light" w:uiPriority="40"/>
+    <w:lsdException w:name="Grid Table 1 Light" w:uiPriority="46"/>
+    <w:lsdException w:name="Grid Table 2" w:uiPriority="47"/>
+    <w:lsdException w:name="Grid Table 3" w:uiPriority="48"/>
+    <w:lsdException w:name="Grid Table 4" w:uiPriority="49"/>
+    <w:lsdException w:name="Grid Table 5 Dark" w:uiPriority="50"/>
+    <w:lsdException w:name="Grid Table 6 Colorful" w:uiPriority="51"/>
+    <w:lsdException w:name="Grid Table 7 Colorful" w:uiPriority="52"/>
+    <w:lsdException w:name="Grid Table 1 Light Accent 1" w:uiPriority="46"/>
+    <w:lsdException w:name="Grid Table 2 Accent 1" w:uiPriority="47"/>
+    <w:lsdException w:name="Grid Table 3 Accent 1" w:uiPriority="48"/>
+    <w:lsdException w:name="Grid Table 4 Accent 1" w:uiPriority="49"/>
+    <w:lsdException w:name="Grid Table 5 Dark Accent 1" w:uiPriority="50"/>
+    <w:lsdException w:name="Grid Table 6 Colorful Accent 1" w:uiPriority="51"/>
+    <w:lsdException w:name="Grid Table 7 Colorful Accent 1" w:uiPriority="52"/>
+    <w:lsdException w:name="Grid Table 1 Light Accent 2" w:uiPriority="46"/>
+    <w:lsdException w:name="Grid Table 2 Accent 2" w:uiPriority="47"/>
+    <w:lsdException w:name="Grid Table 3 Accent 2" w:uiPriority="48"/>
+    <w:lsdException w:name="Grid Table 4 Accent 2" w:uiPriority="49"/>
+    <w:lsdException w:name="Grid Table 5 Dark Accent 2" w:uiPriority="50"/>
+    <w:lsdException w:name="Grid Table 6 Colorful Accent 2" w:uiPriority="51"/>
+    <w:lsdException w:name="Grid Table 7 Colorful Accent 2" w:uiPriority="52"/>
+    <w:lsdException w:name="Grid Table 1 Light Accent 3" w:uiPriority="46"/>
+    <w:lsdException w:name="Grid Table 2 Accent 3" w:uiPriority="47"/>
+    <w:lsdException w:name="Grid Table 3 Accent 3" w:uiPriority="48"/>
+    <w:lsdException w:name="Grid Table 4 Accent 3" w:uiPriority="49"/>
+    <w:lsdException w:name="Grid Table 5 Dark Accent 3" w:uiPriority="50"/>
+    <w:lsdException w:name="Grid Table 6 Colorful Accent 3" w:uiPriority="51"/>
+    <w:lsdException w:name="Grid Table 7 Colorful Accent 3" w:uiPriority="52"/>
+    <w:lsdException w:name="Grid Table 1 Light Accent 4" w:uiPriority="46"/>
+    <w:lsdException w:name="Grid Table 2 Accent 4" w:uiPriority="47"/>
+    <w:lsdException w:name="Grid Table 3 Accent 4" w:uiPriority="48"/>
+    <w:lsdException w:name="Grid Table 4 Accent 4" w:uiPriority="49"/>
+    <w:lsdException w:name="Grid Table 5 Dark Accent 4" w:uiPriority="50"/>
+    <w:lsdException w:name="Grid Table 6 Colorful Accent 4" w:uiPriority="51"/>
+    <w:lsdException w:name="Grid Table 7 Colorful Accent 4" w:uiPriority="52"/>
+    <w:lsdException w:name="Grid Table 1 Light Accent 5" w:uiPriority="46"/>
+    <w:lsdException w:name="Grid Table 2 Accent 5" w:uiPriority="47"/>
+    <w:lsdException w:name="Grid Table 3 Accent 5" w:uiPriority="48"/>
+    <w:lsdException w:name="Grid Table 4 Accent 5" w:uiPriority="49"/>
+    <w:lsdException w:name="Grid Table 5 Dark Accent 5" w:uiPriority="50"/>
+    <w:lsdException w:name="Grid Table 6 Colorful Accent 5" w:uiPriority="51"/>
+    <w:lsdException w:name="Grid Table 7 Colorful Accent 5" w:uiPriority="52"/>
+    <w:lsdException w:name="Grid Table 1 Light Accent 6" w:uiPriority="46"/>
+    <w:lsdException w:name="Grid Table 2 Accent 6" w:uiPriority="47"/>
+    <w:lsdException w:name="Grid Table 3 Accent 6" w:uiPriority="48"/>
+    <w:lsdException w:name="Grid Table 4 Accent 6" w:uiPriority="49"/>
+    <w:lsdException w:name="Grid Table 5 Dark Accent 6" w:uiPriority="50"/>
+    <w:lsdException w:name="Grid Table 6 Colorful Accent 6" w:uiPriority="51"/>
+    <w:lsdException w:name="Grid Table 7 Colorful Accent 6" w:uiPriority="52"/>
+    <w:lsdException w:name="List Table 1 Light" w:uiPriority="46"/>
+    <w:lsdException w:name="List Table 2" w:uiPriority="47"/>
+    <w:lsdException w:name="List Table 3" w:uiPriority="48"/>
+    <w:lsdException w:name="List Table 4" w:uiPriority="49"/>
+    <w:lsdException w:name="List Table 5 Dark" w:uiPriority="50"/>
+    <w:lsdException w:name="List Table 6 Colorful" w:uiPriority="51"/>
+    <w:lsdException w:name="List Table 7 Colorful" w:uiPriority="52"/>
+    <w:lsdException w:name="List Table 1 Light Accent 1" w:uiPriority="46"/>
+    <w:lsdException w:name="List Table 2 Accent 1" w:uiPriority="47"/>
+    <w:lsdException w:name="List Table 3 Accent 1" w:uiPriority="48"/>
+    <w:lsdException w:name="List Table 4 Accent 1" w:uiPriority="49"/>
+    <w:lsdException w:name="List Table 5 Dark Accent 1" w:uiPriority="50"/>
+    <w:lsdException w:name="List Table 6 Colorful Accent 1" w:uiPriority="51"/>
+    <w:lsdException w:name="List Table 7 Colorful Accent 1" w:uiPriority="52"/>
+    <w:lsdException w:name="List Table 1 Light Accent 2" w:uiPriority="46"/>
+    <w:lsdException w:name="List Table 2 Accent 2" w:uiPriority="47"/>
+    <w:lsdException w:name="List Table 3 Accent 2" w:uiPriority="48"/>
+    <w:lsdException w:name="List Table 4 Accent 2" w:uiPriority="49"/>
+    <w:lsdException w:name="List Table 5 Dark Accent 2" w:uiPriority="50"/>
+    <w:lsdException w:name="List Table 6 Colorful Accent 2" w:uiPriority="51"/>
+    <w:lsdException w:name="List Table 7 Colorful Accent 2" w:uiPriority="52"/>
+    <w:lsdException w:name="List Table 1 Light Accent 3" w:uiPriority="46"/>
+    <w:lsdException w:name="List Table 2 Accent 3" w:uiPriority="47"/>
+    <w:lsdException w:name="List Table 3 Accent 3" w:uiPriority="48"/>
+    <w:lsdException w:name="List Table 4 Accent 3" w:uiPriority="49"/>
+    <w:lsdException w:name="List Table 5 Dark Accent 3" w:uiPriority="50"/>
+    <w:lsdException w:name="List Table 6 Colorful Accent 3" w:uiPriority="51"/>
+    <w:lsdException w:name="List Table 7 Colorful Accent 3" w:uiPriority="52"/>
+    <w:lsdException w:name="List Table 1 Light Accent 4" w:uiPriority="46"/>
+    <w:lsdException w:name="List Table 2 Accent 4" w:uiPriority="47"/>
+    <w:lsdException w:name="List Table 3 Accent 4" w:uiPriority="48"/>
+    <w:lsdException w:name="List Table 4 Accent 4" w:uiPriority="49"/>
+    <w:lsdException w:name="List Table 5 Dark Accent 4" w:uiPriority="50"/>
+    <w:lsdException w:name="List Table 6 Colorful Accent 4" w:uiPriority="51"/>
+    <w:lsdException w:name="List Table 7 Colorful Accent 4" w:uiPriority="52"/>
+    <w:lsdException w:name="List Table 1 Light Accent 5" w:uiPriority="46"/>
+    <w:lsdException w:name="List Table 2 Accent 5" w:uiPriority="47"/>
+    <w:lsdException w:name="List Table 3 Accent 5" w:uiPriority="48"/>
+    <w:lsdException w:name="List Table 4 Accent 5" w:uiPriority="49"/>
+    <w:lsdException w:name="List Table 5 Dark Accent 5" w:uiPriority="50"/>
+    <w:lsdException w:name="List Table 6 Colorful Accent 5" w:uiPriority="51"/>
+    <w:lsdException w:name="List Table 7 Colorful Accent 5" w:uiPriority="52"/>
+    <w:lsdException w:name="List Table 1 Light Accent 6" w:uiPriority="46"/>
+    <w:lsdException w:name="List Table 2 Accent 6" w:uiPriority="47"/>
+    <w:lsdException w:name="List Table 3 Accent 6" w:uiPriority="48"/>
+    <w:lsdException w:name="List Table 4 Accent 6" w:uiPriority="49"/>
+    <w:lsdException w:name="List Table 5 Dark Accent 6" w:uiPriority="50"/>
+    <w:lsdException w:name="List Table 6 Colorful Accent 6" w:uiPriority="51"/>
+    <w:lsdException w:name="List Table 7 Colorful Accent 6" w:uiPriority="52"/>
   </w:latentStyles>
   <w:style w:type="paragraph" w:default="1" w:styleId="Normal">
     <w:name w:val="Normal"/>
@@ -9800,7 +10195,7 @@
 </file>
 
 <file path=customXml/itemProps1.xml><?xml version="1.0" encoding="utf-8"?>
-<ds:datastoreItem xmlns:ds="http://schemas.openxmlformats.org/officeDocument/2006/customXml" ds:itemID="{739D47F2-FB2B-4813-84A5-84990A21F475}">
+<ds:datastoreItem xmlns:ds="http://schemas.openxmlformats.org/officeDocument/2006/customXml" ds:itemID="{A0FA252E-3ACE-4CD1-9F7D-C036530C7955}">
   <ds:schemaRefs>
     <ds:schemaRef ds:uri="http://schemas.openxmlformats.org/officeDocument/2006/bibliography"/>
   </ds:schemaRefs>

</xml_diff>